<commit_message>
finish likelihood lecture in JHU biostats bootcamp 1
</commit_message>
<xml_diff>
--- a/Stats/Coursera/JHU/biostats_bootcamp_1/week2.docx
+++ b/Stats/Coursera/JHU/biostats_bootcamp_1/week2.docx
@@ -1,6 +1,6 @@
 
 <file path=word/document.xml><?xml version="1.0" encoding="utf-8"?>
-<w:document xmlns:wpc="http://schemas.microsoft.com/office/word/2010/wordprocessingCanvas" xmlns:cx="http://schemas.microsoft.com/office/drawing/2014/chartex" xmlns:cx1="http://schemas.microsoft.com/office/drawing/2015/9/8/chartex" xmlns:cx2="http://schemas.microsoft.com/office/drawing/2015/10/21/chartex" xmlns:cx3="http://schemas.microsoft.com/office/drawing/2016/5/9/chartex" xmlns:cx4="http://schemas.microsoft.com/office/drawing/2016/5/10/chartex" xmlns:cx5="http://schemas.microsoft.com/office/drawing/2016/5/11/chartex" xmlns:cx6="http://schemas.microsoft.com/office/drawing/2016/5/12/chartex" xmlns:cx7="http://schemas.microsoft.com/office/drawing/2016/5/13/chartex" xmlns:cx8="http://schemas.microsoft.com/office/drawing/2016/5/14/chartex" xmlns:mc="http://schemas.openxmlformats.org/markup-compatibility/2006" xmlns:aink="http://schemas.microsoft.com/office/drawing/2016/ink" xmlns:am3d="http://schemas.microsoft.com/office/drawing/2017/model3d" xmlns:o="urn:schemas-microsoft-com:office:office" xmlns:r="http://schemas.openxmlformats.org/officeDocument/2006/relationships" xmlns:m="http://schemas.openxmlformats.org/officeDocument/2006/math" xmlns:v="urn:schemas-microsoft-com:vml" xmlns:wp14="http://schemas.microsoft.com/office/word/2010/wordprocessingDrawing" xmlns:wp="http://schemas.openxmlformats.org/drawingml/2006/wordprocessingDrawing" xmlns:w10="urn:schemas-microsoft-com:office:word" xmlns:w="http://schemas.openxmlformats.org/wordprocessingml/2006/main" xmlns:w14="http://schemas.microsoft.com/office/word/2010/wordml" xmlns:w15="http://schemas.microsoft.com/office/word/2012/wordml" xmlns:w16cid="http://schemas.microsoft.com/office/word/2016/wordml/cid" xmlns:w16se="http://schemas.microsoft.com/office/word/2015/wordml/symex" xmlns:wpg="http://schemas.microsoft.com/office/word/2010/wordprocessingGroup" xmlns:wpi="http://schemas.microsoft.com/office/word/2010/wordprocessingInk" xmlns:wne="http://schemas.microsoft.com/office/word/2006/wordml" xmlns:wps="http://schemas.microsoft.com/office/word/2010/wordprocessingShape" mc:Ignorable="w14 w15 w16se w16cid wp14">
+<w:document xmlns:wpc="http://schemas.microsoft.com/office/word/2010/wordprocessingCanvas" xmlns:mc="http://schemas.openxmlformats.org/markup-compatibility/2006" xmlns:o="urn:schemas-microsoft-com:office:office" xmlns:r="http://schemas.openxmlformats.org/officeDocument/2006/relationships" xmlns:m="http://schemas.openxmlformats.org/officeDocument/2006/math" xmlns:v="urn:schemas-microsoft-com:vml" xmlns:wp14="http://schemas.microsoft.com/office/word/2010/wordprocessingDrawing" xmlns:wp="http://schemas.openxmlformats.org/drawingml/2006/wordprocessingDrawing" xmlns:w10="urn:schemas-microsoft-com:office:word" xmlns:w="http://schemas.openxmlformats.org/wordprocessingml/2006/main" xmlns:w14="http://schemas.microsoft.com/office/word/2010/wordml" xmlns:w15="http://schemas.microsoft.com/office/word/2012/wordml" xmlns:wpg="http://schemas.microsoft.com/office/word/2010/wordprocessingGroup" xmlns:wpi="http://schemas.microsoft.com/office/word/2010/wordprocessingInk" xmlns:wne="http://schemas.microsoft.com/office/word/2006/wordml" xmlns:wps="http://schemas.microsoft.com/office/word/2010/wordprocessingShape" mc:Ignorable="w14 w15 wp14">
   <w:body>
     <w:p>
       <w:pPr>
@@ -43,13 +43,8 @@
       <w:pPr>
         <w:pStyle w:val="ListBullet"/>
       </w:pPr>
-      <w:proofErr w:type="gramStart"/>
-      <w:r>
-        <w:t>P(</w:t>
-      </w:r>
-      <w:proofErr w:type="gramEnd"/>
-      <w:r>
-        <w:t xml:space="preserve">1) when rolling die = </w:t>
+      <w:r>
+        <w:t xml:space="preserve">P(1) when rolling die = </w:t>
       </w:r>
       <w:r>
         <w:t>assumed to be 1/6, but suppose we had extra info that the roll ended in an odd</w:t>
@@ -66,15 +61,7 @@
         <w:t>Conditional on this new info,</w:t>
       </w:r>
       <w:r>
-        <w:t xml:space="preserve"> </w:t>
-      </w:r>
-      <w:proofErr w:type="gramStart"/>
-      <w:r>
-        <w:t>p(</w:t>
-      </w:r>
-      <w:proofErr w:type="gramEnd"/>
-      <w:r>
-        <w:t>1) now = 1/3</w:t>
+        <w:t xml:space="preserve"> p(1) now = 1/3</w:t>
       </w:r>
     </w:p>
     <w:p>
@@ -367,12 +354,10 @@
         <w:t>f(</w:t>
       </w:r>
       <w:proofErr w:type="spellStart"/>
-      <w:proofErr w:type="gramStart"/>
       <w:r>
         <w:t>x,y</w:t>
       </w:r>
       <w:proofErr w:type="spellEnd"/>
-      <w:proofErr w:type="gramEnd"/>
       <w:r>
         <w:t xml:space="preserve">) = </w:t>
       </w:r>
@@ -535,12 +520,10 @@
         <w:t>f(</w:t>
       </w:r>
       <w:proofErr w:type="spellStart"/>
-      <w:proofErr w:type="gramStart"/>
       <w:r>
         <w:t>x,y</w:t>
       </w:r>
       <w:proofErr w:type="spellEnd"/>
-      <w:proofErr w:type="gramEnd"/>
       <w:r>
         <w:t>) over x</w:t>
       </w:r>
@@ -564,12 +547,10 @@
         <w:t xml:space="preserve"> = joint mass function f(</w:t>
       </w:r>
       <w:proofErr w:type="spellStart"/>
-      <w:proofErr w:type="gramStart"/>
       <w:r>
         <w:t>x,y</w:t>
       </w:r>
       <w:proofErr w:type="spellEnd"/>
-      <w:proofErr w:type="gramEnd"/>
       <w:r>
         <w:t>) summed over x</w:t>
       </w:r>
@@ -789,15 +770,7 @@
         <w:t>Continuous</w:t>
       </w:r>
       <w:r>
-        <w:t xml:space="preserve"> definition = bit harder, since events X = x and Y = y </w:t>
-      </w:r>
-      <w:proofErr w:type="gramStart"/>
-      <w:r>
-        <w:t>have</w:t>
-      </w:r>
-      <w:proofErr w:type="gramEnd"/>
-      <w:r>
-        <w:t xml:space="preserve"> probability = 0</w:t>
+        <w:t xml:space="preserve"> definition = bit harder, since events X = x and Y = y have probability = 0</w:t>
       </w:r>
     </w:p>
     <w:p>
@@ -1442,12 +1415,10 @@
         <w:t>Geometrically, conditional density is obtained by taking the relevant slice of the joint density f(</w:t>
       </w:r>
       <w:proofErr w:type="spellStart"/>
-      <w:proofErr w:type="gramStart"/>
       <w:r>
         <w:t>x,y</w:t>
       </w:r>
       <w:proofErr w:type="spellEnd"/>
-      <w:proofErr w:type="gramEnd"/>
       <w:r>
         <w:t xml:space="preserve">), which itself is a surface </w:t>
       </w:r>
@@ -1508,15 +1479,7 @@
       </w:r>
       <w:proofErr w:type="spellEnd"/>
       <w:r>
-        <w:t xml:space="preserve"> he </w:t>
-      </w:r>
-      <w:proofErr w:type="gramStart"/>
-      <w:r>
-        <w:t>surface</w:t>
-      </w:r>
-      <w:proofErr w:type="gramEnd"/>
-      <w:r>
-        <w:t xml:space="preserve"> and gives some function</w:t>
+        <w:t xml:space="preserve"> he surface and gives some function</w:t>
       </w:r>
     </w:p>
     <w:p>
@@ -2974,27 +2937,13 @@
         <w:rPr>
           <w:shd w:val="clear" w:color="auto" w:fill="FFFFFF"/>
         </w:rPr>
-        <w:t xml:space="preserve">very simplistic treatment of how </w:t>
-      </w:r>
-      <w:proofErr w:type="gramStart"/>
+        <w:t>very simplistic treatment of how you</w:t>
+      </w:r>
       <w:r>
         <w:rPr>
           <w:shd w:val="clear" w:color="auto" w:fill="FFFFFF"/>
         </w:rPr>
-        <w:t>you</w:t>
-      </w:r>
-      <w:r>
-        <w:rPr>
-          <w:shd w:val="clear" w:color="auto" w:fill="FFFFFF"/>
-        </w:rPr>
-        <w:t>‘</w:t>
-      </w:r>
-      <w:proofErr w:type="gramEnd"/>
-      <w:r>
-        <w:rPr>
-          <w:shd w:val="clear" w:color="auto" w:fill="FFFFFF"/>
-        </w:rPr>
-        <w:t xml:space="preserve">d </w:t>
+        <w:t xml:space="preserve">‘d </w:t>
       </w:r>
       <w:r>
         <w:rPr>
@@ -3959,13 +3908,8 @@
         </w:tabs>
         <w:ind w:left="1080"/>
       </w:pPr>
-      <w:proofErr w:type="gramStart"/>
-      <w:r>
-        <w:t>So</w:t>
-      </w:r>
-      <w:proofErr w:type="gramEnd"/>
-      <w:r>
-        <w:t xml:space="preserve"> we have some inkling of whether someone has the diseased based on prior knowledge</w:t>
+      <w:r>
+        <w:t>So we have some inkling of whether someone has the diseased based on prior knowledge</w:t>
       </w:r>
       <w:r>
         <w:tab/>
@@ -4144,11 +4088,7 @@
         <w:t xml:space="preserve">we </w:t>
       </w:r>
       <w:r>
-        <w:t xml:space="preserve">have </w:t>
-      </w:r>
-      <w:proofErr w:type="gramStart"/>
-      <w:r>
-        <w:t xml:space="preserve">a </w:t>
+        <w:t xml:space="preserve">have a </w:t>
       </w:r>
       <w:r>
         <w:rPr>
@@ -4157,11 +4097,7 @@
         <w:t>post</w:t>
       </w:r>
       <w:r>
-        <w:t>-test odds of disease</w:t>
-      </w:r>
-      <w:proofErr w:type="gramEnd"/>
-      <w:r>
-        <w:t>.</w:t>
+        <w:t>-test odds of disease.</w:t>
       </w:r>
     </w:p>
     <w:p>
@@ -4464,15 +4400,7 @@
         <w:t xml:space="preserve">, and </w:t>
       </w:r>
       <w:r>
-        <w:t>DLR+ = .997</w:t>
-      </w:r>
-      <w:proofErr w:type="gramStart"/>
-      <w:r>
-        <w:t>/(</w:t>
-      </w:r>
-      <w:proofErr w:type="gramEnd"/>
-      <w:r>
-        <w:t>1-.985) = 66</w:t>
+        <w:t>DLR+ = .997/(1-.985) = 66</w:t>
       </w:r>
     </w:p>
     <w:p>
@@ -4542,34 +4470,7 @@
         <w:t xml:space="preserve">Suppose </w:t>
       </w:r>
       <w:r>
-        <w:t xml:space="preserve">a subject has a </w:t>
-      </w:r>
-      <w:r>
-        <w:t>negative</w:t>
-      </w:r>
-      <w:r>
-        <w:t xml:space="preserve"> test, and DLR</w:t>
-      </w:r>
-      <w:r>
-        <w:t>_</w:t>
-      </w:r>
-      <w:r>
-        <w:t xml:space="preserve"> = </w:t>
-      </w:r>
-      <w:r>
-        <w:t xml:space="preserve">(1- </w:t>
-      </w:r>
-      <w:r>
-        <w:t>.997/</w:t>
-      </w:r>
-      <w:r>
-        <w:t>.</w:t>
-      </w:r>
-      <w:r>
-        <w:t xml:space="preserve">985 = </w:t>
-      </w:r>
-      <w:r>
-        <w:t>.003</w:t>
+        <w:t>a subject has a negative test, and DLR_ = (1- .997/.985 = .003</w:t>
       </w:r>
     </w:p>
     <w:p>
@@ -4582,31 +4483,7 @@
         <w:ind w:left="720"/>
       </w:pPr>
       <w:r>
-        <w:t xml:space="preserve">The result of having negative test == </w:t>
-      </w:r>
-      <w:r>
-        <w:t xml:space="preserve">post-test </w:t>
-      </w:r>
-      <w:r>
-        <w:t xml:space="preserve">odds of disease = </w:t>
-      </w:r>
-      <w:r>
-        <w:t>.3</w:t>
-      </w:r>
-      <w:r>
-        <w:t>X</w:t>
-      </w:r>
-      <w:r>
-        <w:t xml:space="preserve"> (.3% of)</w:t>
-      </w:r>
-      <w:r>
-        <w:t xml:space="preserve"> </w:t>
-      </w:r>
-      <w:r>
-        <w:t xml:space="preserve">the </w:t>
-      </w:r>
-      <w:r>
-        <w:t xml:space="preserve">original pre-test odds, regardless of the prior and of the population </w:t>
+        <w:t xml:space="preserve">The result of having negative test == post-test odds of disease = .3X (.3% of) the original pre-test odds, regardless of the prior and of the population </w:t>
       </w:r>
     </w:p>
     <w:p>
@@ -4619,25 +4496,7 @@
         <w:ind w:left="720"/>
       </w:pPr>
       <w:r>
-        <w:t xml:space="preserve">i.e. "hypothesis of disease == </w:t>
-      </w:r>
-      <w:r>
-        <w:t>.003</w:t>
-      </w:r>
-      <w:r>
-        <w:t xml:space="preserve">X </w:t>
-      </w:r>
-      <w:r>
-        <w:t xml:space="preserve">that of </w:t>
-      </w:r>
-      <w:r>
-        <w:t>the hypothesis of no disease</w:t>
-      </w:r>
-      <w:r>
-        <w:t>, given a negative test</w:t>
-      </w:r>
-      <w:r>
-        <w:t>”</w:t>
+        <w:t>i.e. "hypothesis of disease == .003X that of the hypothesis of no disease, given a negative test”</w:t>
       </w:r>
     </w:p>
     <w:p>
@@ -4674,15 +4533,7 @@
         <w:ind w:left="720"/>
       </w:pPr>
       <w:r>
-        <w:t xml:space="preserve">Frequentist = person has </w:t>
-      </w:r>
-      <w:proofErr w:type="gramStart"/>
-      <w:r>
-        <w:t>disease</w:t>
-      </w:r>
-      <w:proofErr w:type="gramEnd"/>
-      <w:r>
-        <w:t xml:space="preserve"> or they don’t</w:t>
+        <w:t>Frequentist = person has disease or they don’t</w:t>
       </w:r>
     </w:p>
     <w:p>
@@ -4714,15 +4565,7 @@
         <w:t xml:space="preserve"> </w:t>
       </w:r>
       <w:r>
-        <w:t xml:space="preserve">on the nature of </w:t>
-      </w:r>
-      <w:proofErr w:type="gramStart"/>
-      <w:r>
-        <w:t>actually collecting</w:t>
-      </w:r>
-      <w:proofErr w:type="gramEnd"/>
-      <w:r>
-        <w:t xml:space="preserve"> data to inform these calculations </w:t>
+        <w:t xml:space="preserve">on the nature of actually collecting data to inform these calculations </w:t>
       </w:r>
     </w:p>
     <w:p>
@@ -4753,15 +4596,59 @@
         <w:t>conclusively</w:t>
       </w:r>
       <w:r>
+        <w:t xml:space="preserve">, whether or not someone has a disease when developing a test </w:t>
+      </w:r>
+    </w:p>
+    <w:p>
+      <w:pPr>
+        <w:pStyle w:val="ListBullet"/>
+        <w:tabs>
+          <w:tab w:val="clear" w:pos="360"/>
+          <w:tab w:val="num" w:pos="720"/>
+        </w:tabs>
+        <w:ind w:left="720"/>
+      </w:pPr>
+      <w:r>
+        <w:t xml:space="preserve">Very difficult to develop things like </w:t>
+      </w:r>
+      <w:r>
+        <w:rPr>
+          <w:i/>
+        </w:rPr>
+        <w:t>actual</w:t>
+      </w:r>
+      <w:r>
+        <w:rPr>
+          <w:i/>
+        </w:rPr>
         <w:t xml:space="preserve">, </w:t>
       </w:r>
-      <w:proofErr w:type="gramStart"/>
-      <w:r>
-        <w:t>whether or not</w:t>
-      </w:r>
-      <w:proofErr w:type="gramEnd"/>
-      <w:r>
-        <w:t xml:space="preserve"> someone has a disease when developing a test </w:t>
+      <w:r>
+        <w:rPr>
+          <w:i/>
+        </w:rPr>
+        <w:t>real</w:t>
+      </w:r>
+      <w:r>
+        <w:t xml:space="preserve"> prevalence estimates that</w:t>
+      </w:r>
+      <w:r>
+        <w:t>’</w:t>
+      </w:r>
+      <w:r>
+        <w:t>re relevant to the person you</w:t>
+      </w:r>
+      <w:r>
+        <w:t>’</w:t>
+      </w:r>
+      <w:r>
+        <w:t>re talking about</w:t>
+      </w:r>
+      <w:r>
+        <w:t xml:space="preserve">, w/ </w:t>
+      </w:r>
+      <w:r>
+        <w:t xml:space="preserve">respect to the disease. </w:t>
       </w:r>
     </w:p>
     <w:p>
@@ -4774,46 +4661,1338 @@
         <w:ind w:left="720"/>
       </w:pPr>
       <w:r>
-        <w:t xml:space="preserve">Very difficult to develop things like </w:t>
-      </w:r>
-      <w:r>
-        <w:rPr>
-          <w:i/>
-        </w:rPr>
-        <w:t>actual</w:t>
-      </w:r>
-      <w:r>
-        <w:rPr>
-          <w:i/>
-        </w:rPr>
-        <w:t xml:space="preserve">, </w:t>
-      </w:r>
-      <w:r>
-        <w:rPr>
-          <w:i/>
-        </w:rPr>
-        <w:t>real</w:t>
-      </w:r>
-      <w:r>
-        <w:t xml:space="preserve"> prevalence estimates that</w:t>
-      </w:r>
-      <w:r>
+        <w:t>Very difficult to have whatever samples you're using to develop sensitivity and specificity</w:t>
+      </w:r>
+      <w:r>
+        <w:t xml:space="preserve"> actually </w:t>
+      </w:r>
+      <w:r>
+        <w:t xml:space="preserve">be indicative of the population of samples that the test will be applied to in actual clinical practice. </w:t>
+      </w:r>
+    </w:p>
+    <w:p>
+      <w:pPr>
+        <w:pStyle w:val="ListBullet"/>
+        <w:tabs>
+          <w:tab w:val="clear" w:pos="360"/>
+          <w:tab w:val="num" w:pos="720"/>
+        </w:tabs>
+        <w:ind w:left="720"/>
+      </w:pPr>
+      <w:r>
+        <w:t>So, e</w:t>
+      </w:r>
+      <w:r>
+        <w:t xml:space="preserve">ven though these calculations are very simple </w:t>
+      </w:r>
+      <w:r>
+        <w:t xml:space="preserve">+ </w:t>
+      </w:r>
+      <w:r>
+        <w:t xml:space="preserve">highlight Bayes' rule quite nicely, this is </w:t>
+      </w:r>
+      <w:r>
+        <w:t xml:space="preserve">NOT </w:t>
+      </w:r>
+      <w:r>
+        <w:t>all there is to the world of diagnostic testing and validation, which is a very, very deep subject</w:t>
+      </w:r>
+      <w:r>
+        <w:t xml:space="preserve"> that </w:t>
+      </w:r>
+      <w:r>
+        <w:t xml:space="preserve">involves quite a bit more than Bayes' rule. </w:t>
+      </w:r>
+    </w:p>
+    <w:p>
+      <w:pPr>
+        <w:pStyle w:val="ListBullet"/>
+        <w:numPr>
+          <w:ilvl w:val="0"/>
+          <w:numId w:val="0"/>
+        </w:numPr>
+        <w:ind w:left="360" w:hanging="360"/>
+      </w:pPr>
+    </w:p>
+    <w:p>
+      <w:pPr>
+        <w:pStyle w:val="ListBullet"/>
+        <w:numPr>
+          <w:ilvl w:val="0"/>
+          <w:numId w:val="0"/>
+        </w:numPr>
+        <w:ind w:left="360" w:hanging="360"/>
+        <w:jc w:val="center"/>
+        <w:rPr>
+          <w:b/>
+          <w:u w:val="single"/>
+        </w:rPr>
+      </w:pPr>
+      <w:r>
+        <w:rPr>
+          <w:b/>
+          <w:u w:val="single"/>
+        </w:rPr>
+        <w:t>Likelihood</w:t>
+      </w:r>
+    </w:p>
+    <w:p>
+      <w:pPr>
+        <w:pStyle w:val="ListBullet"/>
+        <w:numPr>
+          <w:ilvl w:val="0"/>
+          <w:numId w:val="0"/>
+        </w:numPr>
+        <w:ind w:left="360" w:hanging="360"/>
+        <w:jc w:val="center"/>
+        <w:rPr>
+          <w:b/>
+          <w:u w:val="single"/>
+        </w:rPr>
+      </w:pPr>
+    </w:p>
+    <w:p>
+      <w:pPr>
+        <w:pStyle w:val="ListBullet"/>
+      </w:pPr>
+      <w:r>
+        <w:rPr>
+          <w:b/>
+        </w:rPr>
+        <w:t xml:space="preserve">Likelihood = </w:t>
+      </w:r>
+      <w:r>
+        <w:t>mathematical construct used to relate data to a population</w:t>
+      </w:r>
+    </w:p>
+    <w:p>
+      <w:pPr>
+        <w:pStyle w:val="ListBullet"/>
+      </w:pPr>
+      <w:r>
+        <w:rPr>
+          <w:b/>
+        </w:rPr>
+        <w:t xml:space="preserve">Maximum likelihood = </w:t>
+      </w:r>
+      <w:r>
+        <w:t xml:space="preserve">way of using likelihoods to create estimates </w:t>
+      </w:r>
+    </w:p>
+    <w:p>
+      <w:pPr>
+        <w:pStyle w:val="ListBullet"/>
+      </w:pPr>
+      <w:r>
+        <w:t xml:space="preserve">Common + fruitful approach to stats = </w:t>
+      </w:r>
+      <w:r>
+        <w:rPr>
+          <w:i/>
+        </w:rPr>
+        <w:t>assume that data arises from a family of distributions, indexed by a parameter that represents a useful summary of the distribution</w:t>
+      </w:r>
+    </w:p>
+    <w:p>
+      <w:pPr>
+        <w:pStyle w:val="ListBullet"/>
+        <w:jc w:val="both"/>
+      </w:pPr>
+      <w:r>
+        <w:t xml:space="preserve">So, </w:t>
+      </w:r>
+      <w:r>
+        <w:rPr>
+          <w:b/>
+        </w:rPr>
+        <w:t xml:space="preserve">likelihoods </w:t>
+      </w:r>
+      <w:r>
+        <w:t>arise from a probability distribution</w:t>
+      </w:r>
+      <w:r>
+        <w:t xml:space="preserve"> (used to connect data to a population), and the </w:t>
+      </w:r>
+      <w:r>
+        <w:rPr>
+          <w:u w:val="single"/>
+        </w:rPr>
+        <w:t>likelihood of a collection</w:t>
+      </w:r>
+      <w:r>
+        <w:t xml:space="preserve"> = the </w:t>
+      </w:r>
+      <w:r>
+        <w:rPr>
+          <w:b/>
+        </w:rPr>
+        <w:t>joint density</w:t>
+      </w:r>
+      <w:r>
+        <w:t xml:space="preserve"> evaluated as a function of the parameters, w/ the data being fixed</w:t>
+      </w:r>
+    </w:p>
+    <w:p>
+      <w:pPr>
+        <w:pStyle w:val="ListBullet"/>
+        <w:jc w:val="both"/>
+      </w:pPr>
+      <w:r>
+        <w:t xml:space="preserve">Likelihood analysis of data used likelihood to perform inference regarding the </w:t>
+      </w:r>
+      <w:r>
+        <w:rPr>
+          <w:i/>
+        </w:rPr>
+        <w:t>unknown</w:t>
+      </w:r>
+      <w:r>
+        <w:t xml:space="preserve"> parameter</w:t>
+      </w:r>
+    </w:p>
+    <w:p>
+      <w:pPr>
+        <w:pStyle w:val="ListBullet"/>
+        <w:tabs>
+          <w:tab w:val="clear" w:pos="360"/>
+          <w:tab w:val="num" w:pos="720"/>
+        </w:tabs>
+        <w:ind w:left="720"/>
+      </w:pPr>
+      <w:r>
+        <w:t xml:space="preserve">Ex: assume data come from Gaussian distribution </w:t>
+      </w:r>
+      <w:r>
+        <w:sym w:font="Wingdings" w:char="F0E8"/>
+      </w:r>
+      <w:r>
+        <w:t xml:space="preserve"> all we need </w:t>
+      </w:r>
+      <w:r>
+        <w:t>=</w:t>
+      </w:r>
+      <w:r>
+        <w:t xml:space="preserve"> mean </w:t>
+      </w:r>
+      <w:r>
+        <w:t xml:space="preserve">+ </w:t>
+      </w:r>
+      <w:r>
+        <w:t>variance (to get SD)</w:t>
+      </w:r>
+    </w:p>
+    <w:p>
+      <w:pPr>
+        <w:pStyle w:val="ListBullet"/>
+        <w:tabs>
+          <w:tab w:val="clear" w:pos="360"/>
+          <w:tab w:val="num" w:pos="720"/>
+        </w:tabs>
+        <w:ind w:left="720"/>
+      </w:pPr>
+      <w:r>
+        <w:t>Goal = use the data to infer the unknown parameters (mean + variance)</w:t>
+      </w:r>
+      <w:r>
+        <w:t xml:space="preserve"> w/ the idea that the mean + SD = population parameters (since Gaussian distribution = the model for the population) and the data = sample parameters we use to estimate</w:t>
+      </w:r>
+      <w:r>
+        <w:t xml:space="preserve"> </w:t>
+      </w:r>
+      <w:r>
+        <w:t>unknown</w:t>
+      </w:r>
+      <w:r>
+        <w:t xml:space="preserve"> </w:t>
+      </w:r>
+      <w:r>
+        <w:t>population parameters</w:t>
+      </w:r>
+    </w:p>
+    <w:p>
+      <w:pPr>
+        <w:pStyle w:val="ListBullet"/>
+      </w:pPr>
+      <w:r>
+        <w:t xml:space="preserve">Given a statistical PMF or a density, we say </w:t>
+      </w:r>
+      <w:r>
+        <w:rPr>
+          <w:i/>
+        </w:rPr>
+        <w:t xml:space="preserve">f(x,ϴ), </w:t>
+      </w:r>
+      <w:r>
+        <w:t xml:space="preserve">where x = a vector and ϴ = an unknown parameter, then we say the </w:t>
+      </w:r>
+      <w:r>
+        <w:rPr>
+          <w:b/>
+        </w:rPr>
+        <w:t xml:space="preserve">likelihood </w:t>
+      </w:r>
+      <w:r>
+        <w:t xml:space="preserve">is </w:t>
+      </w:r>
+      <w:r>
+        <w:rPr>
+          <w:i/>
+        </w:rPr>
+        <w:t>f</w:t>
+      </w:r>
+      <w:r>
+        <w:t xml:space="preserve"> viewed as a function of </w:t>
+      </w:r>
+      <w:r>
+        <w:t>ϴ</w:t>
+      </w:r>
+      <w:r>
+        <w:t xml:space="preserve"> for a fixed, observed value of x</w:t>
+      </w:r>
+    </w:p>
+    <w:p>
+      <w:pPr>
+        <w:pStyle w:val="ListBullet"/>
+        <w:rPr>
+          <w:u w:val="single"/>
+        </w:rPr>
+      </w:pPr>
+      <w:r>
+        <w:rPr>
+          <w:b/>
+          <w:u w:val="single"/>
+        </w:rPr>
+        <w:t>Likelihood</w:t>
+      </w:r>
+      <w:r>
+        <w:rPr>
+          <w:b/>
+          <w:u w:val="single"/>
+        </w:rPr>
+        <w:t xml:space="preserve"> </w:t>
+      </w:r>
+      <w:r>
+        <w:rPr>
+          <w:u w:val="single"/>
+        </w:rPr>
+        <w:t>has 3 important properties</w:t>
+      </w:r>
+    </w:p>
+    <w:p>
+      <w:pPr>
+        <w:pStyle w:val="ListBullet"/>
+        <w:tabs>
+          <w:tab w:val="clear" w:pos="360"/>
+          <w:tab w:val="num" w:pos="720"/>
+        </w:tabs>
+        <w:ind w:left="720"/>
+        <w:rPr>
+          <w:u w:val="single"/>
+        </w:rPr>
+      </w:pPr>
+      <w:r>
+        <w:t xml:space="preserve">Ratios of likelihood values measure the </w:t>
+      </w:r>
+      <w:r>
+        <w:rPr>
+          <w:b/>
+        </w:rPr>
+        <w:t>relative evidence</w:t>
+      </w:r>
+      <w:r>
+        <w:rPr>
+          <w:b/>
+        </w:rPr>
+        <w:t xml:space="preserve"> </w:t>
+      </w:r>
+      <w:r>
+        <w:t xml:space="preserve">of one value of the </w:t>
+      </w:r>
+      <w:r>
+        <w:t>unknown</w:t>
+      </w:r>
+      <w:r>
+        <w:t xml:space="preserve"> parameter</w:t>
+      </w:r>
+      <w:r>
+        <w:t xml:space="preserve"> </w:t>
+      </w:r>
+      <w:r>
+        <w:t>relative</w:t>
+      </w:r>
+      <w:r>
+        <w:t xml:space="preserve"> to </w:t>
+      </w:r>
+      <w:r>
+        <w:t>another</w:t>
+      </w:r>
+    </w:p>
+    <w:p>
+      <w:pPr>
+        <w:pStyle w:val="ListBullet"/>
+        <w:tabs>
+          <w:tab w:val="clear" w:pos="360"/>
+          <w:tab w:val="num" w:pos="720"/>
+        </w:tabs>
+        <w:ind w:left="720"/>
+        <w:rPr>
+          <w:u w:val="single"/>
+        </w:rPr>
+      </w:pPr>
+      <w:r>
+        <w:lastRenderedPageBreak/>
+        <w:t>Given a statistical</w:t>
+      </w:r>
+      <w:r>
+        <w:t xml:space="preserve">/probability </w:t>
+      </w:r>
+      <w:r>
+        <w:t xml:space="preserve">model + observed data, </w:t>
+      </w:r>
+      <w:r>
+        <w:t xml:space="preserve">the </w:t>
+      </w:r>
+      <w:r>
+        <w:rPr>
+          <w:b/>
+        </w:rPr>
+        <w:t xml:space="preserve">likelihood principle </w:t>
+      </w:r>
+      <w:r>
+        <w:t xml:space="preserve">states that </w:t>
+      </w:r>
+      <w:r>
+        <w:t xml:space="preserve">all relevant info contained in the data regarding the unknown parameter is </w:t>
+      </w:r>
+      <w:r>
+        <w:rPr>
+          <w:i/>
+        </w:rPr>
+        <w:t>contained in the likelihood</w:t>
+      </w:r>
+    </w:p>
+    <w:p>
+      <w:pPr>
+        <w:pStyle w:val="ListBullet"/>
+        <w:tabs>
+          <w:tab w:val="clear" w:pos="360"/>
+          <w:tab w:val="num" w:pos="1080"/>
+        </w:tabs>
+        <w:ind w:left="1080"/>
+        <w:rPr>
+          <w:u w:val="single"/>
+        </w:rPr>
+      </w:pPr>
+      <w:r>
+        <w:t xml:space="preserve">Likelihood </w:t>
+      </w:r>
+      <w:r>
+        <w:t>principle</w:t>
+      </w:r>
+      <w:r>
+        <w:t xml:space="preserve"> has a mathematically-correct proof, but not all agree with it interpretation </w:t>
+      </w:r>
+      <w:r>
+        <w:t>+ applicability</w:t>
+      </w:r>
+    </w:p>
+    <w:p>
+      <w:pPr>
+        <w:pStyle w:val="ListBullet"/>
+        <w:tabs>
+          <w:tab w:val="clear" w:pos="360"/>
+          <w:tab w:val="num" w:pos="1080"/>
+        </w:tabs>
+        <w:ind w:left="1080"/>
+        <w:rPr>
+          <w:i/>
+          <w:u w:val="single"/>
+        </w:rPr>
+      </w:pPr>
+      <w:r>
+        <w:rPr>
+          <w:i/>
+        </w:rPr>
+        <w:t xml:space="preserve">Has very-far reaching consequences in stats </w:t>
+      </w:r>
+      <w:r>
+        <w:rPr>
+          <w:i/>
+        </w:rPr>
+        <w:sym w:font="Wingdings" w:char="F0E0"/>
+      </w:r>
+      <w:r>
+        <w:rPr>
+          <w:i/>
+        </w:rPr>
+        <w:t xml:space="preserve"> p-values, much of hypothesis testing, + other staples of stats become questionable if we take this point as true</w:t>
+      </w:r>
+    </w:p>
+    <w:p>
+      <w:pPr>
+        <w:pStyle w:val="ListBullet"/>
+        <w:tabs>
+          <w:tab w:val="clear" w:pos="360"/>
+          <w:tab w:val="num" w:pos="1080"/>
+        </w:tabs>
+        <w:ind w:left="1080"/>
+        <w:rPr>
+          <w:i/>
+          <w:u w:val="single"/>
+        </w:rPr>
+      </w:pPr>
+      <w:r>
+        <w:t>Statistical model MUST be specified correctly, but we almost never always do, we just assume</w:t>
+      </w:r>
+    </w:p>
+    <w:p>
+      <w:pPr>
+        <w:pStyle w:val="ListBullet"/>
+        <w:tabs>
+          <w:tab w:val="clear" w:pos="360"/>
+          <w:tab w:val="num" w:pos="720"/>
+        </w:tabs>
+        <w:ind w:left="720"/>
+        <w:rPr>
+          <w:u w:val="single"/>
+        </w:rPr>
+      </w:pPr>
+      <w:r>
+        <w:t xml:space="preserve">If {Xi} are independent random variable, then their likelihoods multiply (likelihood of all parameters given all Xi = the product of individual likelihoods) </w:t>
+      </w:r>
+    </w:p>
+    <w:p>
+      <w:pPr>
+        <w:pStyle w:val="ListBullet"/>
+      </w:pPr>
+      <w:r>
+        <w:t>Ex:</w:t>
+      </w:r>
+      <w:r>
+        <w:t xml:space="preserve"> Flipping a coin w/ P(success) = </w:t>
+      </w:r>
+      <w:r>
+        <w:t>ϴ</w:t>
+      </w:r>
+    </w:p>
+    <w:p>
+      <w:pPr>
+        <w:pStyle w:val="ListBullet"/>
+        <w:tabs>
+          <w:tab w:val="clear" w:pos="360"/>
+          <w:tab w:val="num" w:pos="720"/>
+        </w:tabs>
+        <w:ind w:left="720"/>
+      </w:pPr>
+      <w:r>
+        <w:t xml:space="preserve">Recall the </w:t>
+      </w:r>
+      <w:r>
+        <w:rPr>
+          <w:b/>
+        </w:rPr>
+        <w:t>mass function</w:t>
+      </w:r>
+      <w:r>
+        <w:t xml:space="preserve"> for </w:t>
+      </w:r>
+      <w:r>
+        <w:t xml:space="preserve">1 coin flip </w:t>
+      </w:r>
+      <w:r>
+        <w:t xml:space="preserve">x </w:t>
+      </w:r>
+      <w:r>
+        <w:sym w:font="Wingdings" w:char="F0E0"/>
+      </w:r>
+      <w:r>
+        <w:t xml:space="preserve"> f(x,</w:t>
+      </w:r>
+      <w:r>
+        <w:t>ϴ</w:t>
+      </w:r>
+      <w:r>
+        <w:t xml:space="preserve">) = </w:t>
+      </w:r>
+      <w:r>
+        <w:rPr>
+          <w:noProof/>
+        </w:rPr>
+        <w:drawing>
+          <wp:inline distT="0" distB="0" distL="0" distR="0" wp14:anchorId="61DB4981" wp14:editId="349FD1F0">
+            <wp:extent cx="2390775" cy="266700"/>
+            <wp:effectExtent l="0" t="0" r="9525" b="0"/>
+            <wp:docPr id="2" name="Picture 2"/>
+            <wp:cNvGraphicFramePr>
+              <a:graphicFrameLocks xmlns:a="http://schemas.openxmlformats.org/drawingml/2006/main" noChangeAspect="1"/>
+            </wp:cNvGraphicFramePr>
+            <a:graphic xmlns:a="http://schemas.openxmlformats.org/drawingml/2006/main">
+              <a:graphicData uri="http://schemas.openxmlformats.org/drawingml/2006/picture">
+                <pic:pic xmlns:pic="http://schemas.openxmlformats.org/drawingml/2006/picture">
+                  <pic:nvPicPr>
+                    <pic:cNvPr id="1" name=""/>
+                    <pic:cNvPicPr/>
+                  </pic:nvPicPr>
+                  <pic:blipFill>
+                    <a:blip r:embed="rId37"/>
+                    <a:stretch>
+                      <a:fillRect/>
+                    </a:stretch>
+                  </pic:blipFill>
+                  <pic:spPr>
+                    <a:xfrm>
+                      <a:off x="0" y="0"/>
+                      <a:ext cx="2390775" cy="266700"/>
+                    </a:xfrm>
+                    <a:prstGeom prst="rect">
+                      <a:avLst/>
+                    </a:prstGeom>
+                  </pic:spPr>
+                </pic:pic>
+              </a:graphicData>
+            </a:graphic>
+          </wp:inline>
+        </w:drawing>
+      </w:r>
+      <w:r>
+        <w:t xml:space="preserve"> where x is either Tails (0) or Heads (1)</w:t>
+      </w:r>
+    </w:p>
+    <w:p>
+      <w:pPr>
+        <w:pStyle w:val="ListBullet"/>
+        <w:tabs>
+          <w:tab w:val="clear" w:pos="360"/>
+          <w:tab w:val="num" w:pos="720"/>
+        </w:tabs>
+        <w:ind w:left="720"/>
+      </w:pPr>
+      <w:r>
+        <w:t xml:space="preserve">Suppose we get Heads, then the likelihood is </w:t>
+      </w:r>
+      <w:r>
+        <w:rPr>
+          <w:noProof/>
+        </w:rPr>
+        <w:drawing>
+          <wp:inline distT="0" distB="0" distL="0" distR="0" wp14:anchorId="24E20C2A" wp14:editId="65D73EB8">
+            <wp:extent cx="2809875" cy="195863"/>
+            <wp:effectExtent l="0" t="0" r="0" b="0"/>
+            <wp:docPr id="3" name="Picture 3"/>
+            <wp:cNvGraphicFramePr>
+              <a:graphicFrameLocks xmlns:a="http://schemas.openxmlformats.org/drawingml/2006/main" noChangeAspect="1"/>
+            </wp:cNvGraphicFramePr>
+            <a:graphic xmlns:a="http://schemas.openxmlformats.org/drawingml/2006/main">
+              <a:graphicData uri="http://schemas.openxmlformats.org/drawingml/2006/picture">
+                <pic:pic xmlns:pic="http://schemas.openxmlformats.org/drawingml/2006/picture">
+                  <pic:nvPicPr>
+                    <pic:cNvPr id="1" name=""/>
+                    <pic:cNvPicPr/>
+                  </pic:nvPicPr>
+                  <pic:blipFill>
+                    <a:blip r:embed="rId38"/>
+                    <a:stretch>
+                      <a:fillRect/>
+                    </a:stretch>
+                  </pic:blipFill>
+                  <pic:spPr>
+                    <a:xfrm>
+                      <a:off x="0" y="0"/>
+                      <a:ext cx="2946964" cy="205419"/>
+                    </a:xfrm>
+                    <a:prstGeom prst="rect">
+                      <a:avLst/>
+                    </a:prstGeom>
+                  </pic:spPr>
+                </pic:pic>
+              </a:graphicData>
+            </a:graphic>
+          </wp:inline>
+        </w:drawing>
+      </w:r>
+    </w:p>
+    <w:p>
+      <w:pPr>
+        <w:pStyle w:val="ListBullet"/>
+        <w:tabs>
+          <w:tab w:val="clear" w:pos="360"/>
+          <w:tab w:val="num" w:pos="720"/>
+        </w:tabs>
+        <w:ind w:left="720"/>
+      </w:pPr>
+      <w:r>
+        <w:t xml:space="preserve">Therefore </w:t>
+      </w:r>
+      <w:r>
+        <w:rPr>
+          <w:noProof/>
+        </w:rPr>
+        <w:drawing>
+          <wp:inline distT="0" distB="0" distL="0" distR="0" wp14:anchorId="554B393D" wp14:editId="6D77B40F">
+            <wp:extent cx="1476375" cy="199926"/>
+            <wp:effectExtent l="0" t="0" r="0" b="0"/>
+            <wp:docPr id="4" name="Picture 4"/>
+            <wp:cNvGraphicFramePr>
+              <a:graphicFrameLocks xmlns:a="http://schemas.openxmlformats.org/drawingml/2006/main" noChangeAspect="1"/>
+            </wp:cNvGraphicFramePr>
+            <a:graphic xmlns:a="http://schemas.openxmlformats.org/drawingml/2006/main">
+              <a:graphicData uri="http://schemas.openxmlformats.org/drawingml/2006/picture">
+                <pic:pic xmlns:pic="http://schemas.openxmlformats.org/drawingml/2006/picture">
+                  <pic:nvPicPr>
+                    <pic:cNvPr id="1" name=""/>
+                    <pic:cNvPicPr/>
+                  </pic:nvPicPr>
+                  <pic:blipFill>
+                    <a:blip r:embed="rId39"/>
+                    <a:stretch>
+                      <a:fillRect/>
+                    </a:stretch>
+                  </pic:blipFill>
+                  <pic:spPr>
+                    <a:xfrm>
+                      <a:off x="0" y="0"/>
+                      <a:ext cx="1492058" cy="202050"/>
+                    </a:xfrm>
+                    <a:prstGeom prst="rect">
+                      <a:avLst/>
+                    </a:prstGeom>
+                  </pic:spPr>
+                </pic:pic>
+              </a:graphicData>
+            </a:graphic>
+          </wp:inline>
+        </w:drawing>
+      </w:r>
+      <w:r>
+        <w:t xml:space="preserve"> == there’s twice as much</w:t>
+      </w:r>
+      <w:r>
+        <w:t xml:space="preserve"> </w:t>
+      </w:r>
+      <w:r>
+        <w:rPr>
+          <w:i/>
+        </w:rPr>
+        <w:t>relative</w:t>
+      </w:r>
+      <w:r>
+        <w:t xml:space="preserve"> evidence supporting the hypothesis that </w:t>
+      </w:r>
+      <w:r>
+        <w:t>ϴ</w:t>
+      </w:r>
+      <w:r>
+        <w:t xml:space="preserve"> = ½ (coin is far) than </w:t>
+      </w:r>
+      <w:r>
+        <w:t xml:space="preserve">the hypothesis </w:t>
+      </w:r>
+      <w:r>
+        <w:t xml:space="preserve">that </w:t>
+      </w:r>
+      <w:r>
+        <w:t>ϴ</w:t>
+      </w:r>
+      <w:r>
+        <w:t xml:space="preserve"> = .25 (biased coin towards Tails)</w:t>
+      </w:r>
+    </w:p>
+    <w:p>
+      <w:pPr>
+        <w:pStyle w:val="ListBullet"/>
+        <w:rPr>
+          <w:u w:val="single"/>
+        </w:rPr>
+      </w:pPr>
+      <w:r>
+        <w:rPr>
+          <w:u w:val="single"/>
+        </w:rPr>
+        <w:t>Ex</w:t>
+      </w:r>
+      <w:r>
+        <w:rPr>
+          <w:u w:val="single"/>
+        </w:rPr>
+        <w:t>tended Ex</w:t>
+      </w:r>
+      <w:r>
+        <w:rPr>
+          <w:u w:val="single"/>
+        </w:rPr>
+        <w:t>: Flipping a coin</w:t>
+      </w:r>
+      <w:r>
+        <w:rPr>
+          <w:u w:val="single"/>
+        </w:rPr>
+        <w:t xml:space="preserve"> 4 times</w:t>
+      </w:r>
+      <w:r>
+        <w:rPr>
+          <w:u w:val="single"/>
+        </w:rPr>
+        <w:t xml:space="preserve"> w/ P(success) = ϴ</w:t>
+      </w:r>
+      <w:r>
+        <w:rPr>
+          <w:u w:val="single"/>
+        </w:rPr>
+        <w:t xml:space="preserve"> and w/ results = {1,0,1,1}</w:t>
+      </w:r>
+    </w:p>
+    <w:p>
+      <w:pPr>
+        <w:pStyle w:val="ListBullet"/>
+        <w:tabs>
+          <w:tab w:val="clear" w:pos="360"/>
+          <w:tab w:val="num" w:pos="720"/>
+        </w:tabs>
+        <w:ind w:left="720"/>
+      </w:pPr>
+      <w:r>
+        <w:rPr>
+          <w:b/>
+          <w:i/>
+        </w:rPr>
+        <w:t>L(</w:t>
+      </w:r>
+      <w:r>
+        <w:rPr>
+          <w:b/>
+          <w:i/>
+        </w:rPr>
+        <w:t>ϴ</w:t>
+      </w:r>
+      <w:r>
+        <w:rPr>
+          <w:b/>
+          <w:i/>
+        </w:rPr>
+        <w:t>,1,0,1,1}</w:t>
+      </w:r>
+      <w:r>
+        <w:rPr>
+          <w:i/>
+        </w:rPr>
+        <w:t xml:space="preserve"> </w:t>
+      </w:r>
+      <w:r>
+        <w:rPr>
+          <w:i/>
+        </w:rPr>
+        <w:sym w:font="Wingdings" w:char="F0E8"/>
+      </w:r>
+      <w:r>
+        <w:rPr>
+          <w:i/>
+        </w:rPr>
+        <w:t xml:space="preserve"> L is a function of theta depending on the data we actually observed</w:t>
+      </w:r>
+    </w:p>
+    <w:p>
+      <w:pPr>
+        <w:pStyle w:val="ListBullet"/>
+        <w:tabs>
+          <w:tab w:val="clear" w:pos="360"/>
+          <w:tab w:val="num" w:pos="720"/>
+        </w:tabs>
+        <w:ind w:left="720"/>
+      </w:pPr>
+      <w:r>
+        <w:rPr>
+          <w:noProof/>
+        </w:rPr>
+        <w:drawing>
+          <wp:inline distT="0" distB="0" distL="0" distR="0" wp14:anchorId="5E11387B" wp14:editId="58BF6FFD">
+            <wp:extent cx="2762250" cy="184623"/>
+            <wp:effectExtent l="0" t="0" r="0" b="6350"/>
+            <wp:docPr id="5" name="Picture 5"/>
+            <wp:cNvGraphicFramePr>
+              <a:graphicFrameLocks xmlns:a="http://schemas.openxmlformats.org/drawingml/2006/main" noChangeAspect="1"/>
+            </wp:cNvGraphicFramePr>
+            <a:graphic xmlns:a="http://schemas.openxmlformats.org/drawingml/2006/main">
+              <a:graphicData uri="http://schemas.openxmlformats.org/drawingml/2006/picture">
+                <pic:pic xmlns:pic="http://schemas.openxmlformats.org/drawingml/2006/picture">
+                  <pic:nvPicPr>
+                    <pic:cNvPr id="1" name=""/>
+                    <pic:cNvPicPr/>
+                  </pic:nvPicPr>
+                  <pic:blipFill>
+                    <a:blip r:embed="rId40"/>
+                    <a:stretch>
+                      <a:fillRect/>
+                    </a:stretch>
+                  </pic:blipFill>
+                  <pic:spPr>
+                    <a:xfrm>
+                      <a:off x="0" y="0"/>
+                      <a:ext cx="2937765" cy="196354"/>
+                    </a:xfrm>
+                    <a:prstGeom prst="rect">
+                      <a:avLst/>
+                    </a:prstGeom>
+                  </pic:spPr>
+                </pic:pic>
+              </a:graphicData>
+            </a:graphic>
+          </wp:inline>
+        </w:drawing>
+      </w:r>
+      <w:r>
+        <w:rPr>
+          <w:noProof/>
+        </w:rPr>
+        <w:t xml:space="preserve"> </w:t>
+      </w:r>
+      <w:r>
+        <w:rPr>
+          <w:noProof/>
+        </w:rPr>
+        <w:drawing>
+          <wp:inline distT="0" distB="0" distL="0" distR="0" wp14:anchorId="3378CBC9" wp14:editId="173EBCBF">
+            <wp:extent cx="1714500" cy="192715"/>
+            <wp:effectExtent l="0" t="0" r="0" b="0"/>
+            <wp:docPr id="6" name="Picture 6"/>
+            <wp:cNvGraphicFramePr>
+              <a:graphicFrameLocks xmlns:a="http://schemas.openxmlformats.org/drawingml/2006/main" noChangeAspect="1"/>
+            </wp:cNvGraphicFramePr>
+            <a:graphic xmlns:a="http://schemas.openxmlformats.org/drawingml/2006/main">
+              <a:graphicData uri="http://schemas.openxmlformats.org/drawingml/2006/picture">
+                <pic:pic xmlns:pic="http://schemas.openxmlformats.org/drawingml/2006/picture">
+                  <pic:nvPicPr>
+                    <pic:cNvPr id="1" name=""/>
+                    <pic:cNvPicPr/>
+                  </pic:nvPicPr>
+                  <pic:blipFill>
+                    <a:blip r:embed="rId41"/>
+                    <a:stretch>
+                      <a:fillRect/>
+                    </a:stretch>
+                  </pic:blipFill>
+                  <pic:spPr>
+                    <a:xfrm>
+                      <a:off x="0" y="0"/>
+                      <a:ext cx="1737446" cy="195294"/>
+                    </a:xfrm>
+                    <a:prstGeom prst="rect">
+                      <a:avLst/>
+                    </a:prstGeom>
+                  </pic:spPr>
+                </pic:pic>
+              </a:graphicData>
+            </a:graphic>
+          </wp:inline>
+        </w:drawing>
+      </w:r>
+      <w:r>
+        <w:rPr>
+          <w:noProof/>
+        </w:rPr>
+        <w:t xml:space="preserve"> (1</w:t>
+      </w:r>
+      <w:r>
+        <w:rPr>
+          <w:noProof/>
+          <w:vertAlign w:val="superscript"/>
+        </w:rPr>
+        <w:t>st</w:t>
+      </w:r>
+      <w:r>
+        <w:rPr>
+          <w:noProof/>
+        </w:rPr>
+        <w:t xml:space="preserve"> flip*2</w:t>
+      </w:r>
+      <w:r>
+        <w:rPr>
+          <w:noProof/>
+          <w:vertAlign w:val="superscript"/>
+        </w:rPr>
+        <w:t>nd</w:t>
+      </w:r>
+      <w:r>
+        <w:rPr>
+          <w:noProof/>
+        </w:rPr>
+        <w:t xml:space="preserve"> flip x 3</w:t>
+      </w:r>
+      <w:r>
+        <w:rPr>
+          <w:noProof/>
+          <w:vertAlign w:val="superscript"/>
+        </w:rPr>
+        <w:t>rd</w:t>
+      </w:r>
+      <w:r>
+        <w:rPr>
+          <w:noProof/>
+        </w:rPr>
+        <w:t xml:space="preserve"> flip*4</w:t>
+      </w:r>
+      <w:r>
+        <w:rPr>
+          <w:noProof/>
+          <w:vertAlign w:val="superscript"/>
+        </w:rPr>
+        <w:t>th</w:t>
+      </w:r>
+      <w:r>
+        <w:rPr>
+          <w:noProof/>
+        </w:rPr>
+        <w:t xml:space="preserve"> flip)</w:t>
+      </w:r>
+      <w:r>
+        <w:t xml:space="preserve"> </w:t>
+      </w:r>
+      <w:r>
+        <w:rPr>
+          <w:noProof/>
+        </w:rPr>
+        <w:drawing>
+          <wp:inline distT="0" distB="0" distL="0" distR="0" wp14:anchorId="0984EB11" wp14:editId="4B3A93B6">
+            <wp:extent cx="1266825" cy="219075"/>
+            <wp:effectExtent l="0" t="0" r="9525" b="9525"/>
+            <wp:docPr id="7" name="Picture 7"/>
+            <wp:cNvGraphicFramePr>
+              <a:graphicFrameLocks xmlns:a="http://schemas.openxmlformats.org/drawingml/2006/main" noChangeAspect="1"/>
+            </wp:cNvGraphicFramePr>
+            <a:graphic xmlns:a="http://schemas.openxmlformats.org/drawingml/2006/main">
+              <a:graphicData uri="http://schemas.openxmlformats.org/drawingml/2006/picture">
+                <pic:pic xmlns:pic="http://schemas.openxmlformats.org/drawingml/2006/picture">
+                  <pic:nvPicPr>
+                    <pic:cNvPr id="1" name=""/>
+                    <pic:cNvPicPr/>
+                  </pic:nvPicPr>
+                  <pic:blipFill>
+                    <a:blip r:embed="rId42"/>
+                    <a:stretch>
+                      <a:fillRect/>
+                    </a:stretch>
+                  </pic:blipFill>
+                  <pic:spPr>
+                    <a:xfrm>
+                      <a:off x="0" y="0"/>
+                      <a:ext cx="1266825" cy="219075"/>
+                    </a:xfrm>
+                    <a:prstGeom prst="rect">
+                      <a:avLst/>
+                    </a:prstGeom>
+                  </pic:spPr>
+                </pic:pic>
+              </a:graphicData>
+            </a:graphic>
+          </wp:inline>
+        </w:drawing>
+      </w:r>
+    </w:p>
+    <w:p>
+      <w:pPr>
+        <w:pStyle w:val="ListBullet"/>
+        <w:tabs>
+          <w:tab w:val="clear" w:pos="360"/>
+          <w:tab w:val="num" w:pos="720"/>
+        </w:tabs>
+        <w:ind w:left="720"/>
+      </w:pPr>
+      <w:r>
+        <w:t xml:space="preserve">This likelihood </w:t>
+      </w:r>
+      <w:r>
+        <w:rPr>
+          <w:i/>
+        </w:rPr>
+        <w:t>only</w:t>
+      </w:r>
+      <w:r>
+        <w:t xml:space="preserve"> depends on the </w:t>
+      </w:r>
+      <w:r>
+        <w:rPr>
+          <w:i/>
+        </w:rPr>
+        <w:t>total</w:t>
+      </w:r>
+      <w:r>
+        <w:t xml:space="preserve"> number of H and the </w:t>
+      </w:r>
+      <w:r>
+        <w:rPr>
+          <w:i/>
+        </w:rPr>
+        <w:t>total</w:t>
+      </w:r>
+      <w:r>
+        <w:t xml:space="preserve"> number of T, </w:t>
+      </w:r>
+      <w:r>
+        <w:t>not on orde</w:t>
+      </w:r>
+      <w:r>
+        <w:t xml:space="preserve">r </w:t>
+      </w:r>
+      <w:r>
+        <w:t xml:space="preserve">such as written in shorthand as </w:t>
+      </w:r>
+      <w:r>
+        <w:rPr>
+          <w:noProof/>
+        </w:rPr>
+        <w:drawing>
+          <wp:inline distT="0" distB="0" distL="0" distR="0" wp14:anchorId="643C18CA" wp14:editId="70D624C1">
+            <wp:extent cx="630848" cy="200025"/>
+            <wp:effectExtent l="0" t="0" r="0" b="0"/>
+            <wp:docPr id="8" name="Picture 8"/>
+            <wp:cNvGraphicFramePr>
+              <a:graphicFrameLocks xmlns:a="http://schemas.openxmlformats.org/drawingml/2006/main" noChangeAspect="1"/>
+            </wp:cNvGraphicFramePr>
+            <a:graphic xmlns:a="http://schemas.openxmlformats.org/drawingml/2006/main">
+              <a:graphicData uri="http://schemas.openxmlformats.org/drawingml/2006/picture">
+                <pic:pic xmlns:pic="http://schemas.openxmlformats.org/drawingml/2006/picture">
+                  <pic:nvPicPr>
+                    <pic:cNvPr id="1" name=""/>
+                    <pic:cNvPicPr/>
+                  </pic:nvPicPr>
+                  <pic:blipFill>
+                    <a:blip r:embed="rId43"/>
+                    <a:stretch>
+                      <a:fillRect/>
+                    </a:stretch>
+                  </pic:blipFill>
+                  <pic:spPr>
+                    <a:xfrm>
+                      <a:off x="0" y="0"/>
+                      <a:ext cx="631727" cy="200304"/>
+                    </a:xfrm>
+                    <a:prstGeom prst="rect">
+                      <a:avLst/>
+                    </a:prstGeom>
+                  </pic:spPr>
+                </pic:pic>
+              </a:graphicData>
+            </a:graphic>
+          </wp:inline>
+        </w:drawing>
+      </w:r>
+    </w:p>
+    <w:p>
+      <w:pPr>
+        <w:pStyle w:val="ListBullet"/>
+        <w:tabs>
+          <w:tab w:val="clear" w:pos="360"/>
+          <w:tab w:val="num" w:pos="1080"/>
+        </w:tabs>
+        <w:ind w:left="1080"/>
+        <w:rPr>
+          <w:i/>
+        </w:rPr>
+      </w:pPr>
+      <w:r>
+        <w:rPr>
+          <w:i/>
+        </w:rPr>
+        <w:t>Order doesn’t matter</w:t>
+      </w:r>
+      <w:r>
+        <w:rPr>
+          <w:i/>
+        </w:rPr>
+        <w:t xml:space="preserve"> </w:t>
+      </w:r>
+      <w:r>
+        <w:t xml:space="preserve">(a property of likelihoods) </w:t>
+      </w:r>
+      <w:r>
+        <w:sym w:font="Wingdings" w:char="F0E8"/>
+      </w:r>
+      <w:r>
+        <w:t xml:space="preserve"> all relevant info about parameter ϴ is contained just in the fact that we got a specific # of H and specific # of tails</w:t>
+      </w:r>
+    </w:p>
+    <w:p>
+      <w:pPr>
+        <w:pStyle w:val="ListBullet"/>
+        <w:tabs>
+          <w:tab w:val="clear" w:pos="360"/>
+          <w:tab w:val="num" w:pos="1080"/>
+        </w:tabs>
+        <w:ind w:left="1080"/>
+      </w:pPr>
+      <w:r>
+        <w:t xml:space="preserve">This shorthand lets us know we only need the totals for </w:t>
+      </w:r>
+      <w:r>
+        <w:t>H and total flips (from which we can get totals for T)</w:t>
+      </w:r>
+      <w:r>
+        <w:t xml:space="preserve">, not when they occurred </w:t>
+      </w:r>
+      <w:r>
+        <w:t xml:space="preserve">(i.e. only knowing we have 1 T, </w:t>
+      </w:r>
+      <w:r>
+        <w:t>3 H</w:t>
+      </w:r>
+      <w:r>
+        <w:t xml:space="preserve"> = a </w:t>
+      </w:r>
+      <w:r>
+        <w:rPr>
+          <w:b/>
+        </w:rPr>
+        <w:t>sufficient statistic</w:t>
+      </w:r>
+      <w:r>
+        <w:t>)</w:t>
+      </w:r>
+    </w:p>
+    <w:p>
+      <w:pPr>
+        <w:pStyle w:val="ListBullet"/>
+        <w:tabs>
+          <w:tab w:val="clear" w:pos="360"/>
+          <w:tab w:val="num" w:pos="720"/>
+        </w:tabs>
+        <w:ind w:left="720"/>
+      </w:pPr>
+      <w:r>
+        <w:t xml:space="preserve">Consider </w:t>
+      </w:r>
+      <w:r>
+        <w:rPr>
+          <w:noProof/>
+        </w:rPr>
+        <w:drawing>
+          <wp:inline distT="0" distB="0" distL="0" distR="0" wp14:anchorId="356DBE84" wp14:editId="77B438E2">
+            <wp:extent cx="1962150" cy="148529"/>
+            <wp:effectExtent l="0" t="0" r="0" b="4445"/>
+            <wp:docPr id="9" name="Picture 9"/>
+            <wp:cNvGraphicFramePr>
+              <a:graphicFrameLocks xmlns:a="http://schemas.openxmlformats.org/drawingml/2006/main" noChangeAspect="1"/>
+            </wp:cNvGraphicFramePr>
+            <a:graphic xmlns:a="http://schemas.openxmlformats.org/drawingml/2006/main">
+              <a:graphicData uri="http://schemas.openxmlformats.org/drawingml/2006/picture">
+                <pic:pic xmlns:pic="http://schemas.openxmlformats.org/drawingml/2006/picture">
+                  <pic:nvPicPr>
+                    <pic:cNvPr id="1" name=""/>
+                    <pic:cNvPicPr/>
+                  </pic:nvPicPr>
+                  <pic:blipFill>
+                    <a:blip r:embed="rId44"/>
+                    <a:stretch>
+                      <a:fillRect/>
+                    </a:stretch>
+                  </pic:blipFill>
+                  <pic:spPr>
+                    <a:xfrm>
+                      <a:off x="0" y="0"/>
+                      <a:ext cx="2016935" cy="152676"/>
+                    </a:xfrm>
+                    <a:prstGeom prst="rect">
+                      <a:avLst/>
+                    </a:prstGeom>
+                  </pic:spPr>
+                </pic:pic>
+              </a:graphicData>
+            </a:graphic>
+          </wp:inline>
+        </w:drawing>
+      </w:r>
+      <w:r>
+        <w:t xml:space="preserve"> </w:t>
+      </w:r>
+      <w:r>
+        <w:t xml:space="preserve">== there’s </w:t>
+      </w:r>
+      <w:r>
+        <w:t>more than five times</w:t>
+      </w:r>
+      <w:r>
+        <w:t xml:space="preserve"> as much </w:t>
+      </w:r>
+      <w:r>
+        <w:rPr>
+          <w:i/>
+        </w:rPr>
+        <w:t>relative</w:t>
+      </w:r>
+      <w:r>
+        <w:t xml:space="preserve"> evidence supporting the hypothesis that ϴ = ½ (coin is far) than the hypothesis that ϴ = .25 (biased coin towards Tails</w:t>
+      </w:r>
+      <w:r>
+        <w:t>)</w:t>
+      </w:r>
+    </w:p>
+    <w:p>
+      <w:pPr>
+        <w:pStyle w:val="ListBullet"/>
+      </w:pPr>
+      <w:r>
+        <w:t xml:space="preserve">What we’d like is to consider likelihood ratios of all values of the parameter </w:t>
+      </w:r>
+      <w:r>
+        <w:t>ϴ</w:t>
+      </w:r>
+      <w:r>
+        <w:t xml:space="preserve"> between 0-1</w:t>
+      </w:r>
+    </w:p>
+    <w:p>
+      <w:pPr>
+        <w:pStyle w:val="ListBullet"/>
+        <w:tabs>
+          <w:tab w:val="clear" w:pos="360"/>
+          <w:tab w:val="num" w:pos="720"/>
+        </w:tabs>
+        <w:ind w:left="720"/>
+      </w:pPr>
+      <w:r>
+        <w:t>Constants that don’t depend on ϴ don’t matter in likelihood b/c when we take the ratio and this constant is in the numerator + denominator, it just cancels out</w:t>
+      </w:r>
+    </w:p>
+    <w:p>
+      <w:pPr>
+        <w:pStyle w:val="ListBullet"/>
+        <w:tabs>
+          <w:tab w:val="clear" w:pos="360"/>
+          <w:tab w:val="num" w:pos="720"/>
+        </w:tabs>
+        <w:ind w:left="720"/>
+        <w:rPr>
+          <w:i/>
+        </w:rPr>
+      </w:pPr>
+      <w:r>
+        <w:rPr>
+          <w:i/>
+        </w:rPr>
+        <w:t>So, the likelihood</w:t>
+      </w:r>
+      <w:r>
+        <w:rPr>
+          <w:i/>
+        </w:rPr>
         <w:t>’</w:t>
       </w:r>
       <w:r>
-        <w:t>re relevant to the person you</w:t>
-      </w:r>
-      <w:r>
-        <w:t>’</w:t>
-      </w:r>
-      <w:r>
-        <w:t>re talking about</w:t>
-      </w:r>
-      <w:r>
-        <w:t xml:space="preserve">, w/ </w:t>
-      </w:r>
-      <w:r>
-        <w:t xml:space="preserve">respect to the disease. </w:t>
+        <w:rPr>
+          <w:i/>
+        </w:rPr>
+        <w:t xml:space="preserve">s interpretation should be </w:t>
+      </w:r>
+      <w:r>
+        <w:rPr>
+          <w:b/>
+          <w:i/>
+        </w:rPr>
+        <w:t xml:space="preserve">invariant </w:t>
+      </w:r>
+      <w:r>
+        <w:rPr>
+          <w:i/>
+        </w:rPr>
+        <w:t>to constants that are not a function of the parameter</w:t>
       </w:r>
     </w:p>
     <w:p>
@@ -4824,23 +6003,230 @@
           <w:tab w:val="num" w:pos="720"/>
         </w:tabs>
         <w:ind w:left="720"/>
-      </w:pPr>
-      <w:r>
-        <w:t>Very difficult to have whatever samples you're using to develop sensitivity and specificity</w:t>
-      </w:r>
-      <w:r>
+        <w:rPr>
+          <w:i/>
+        </w:rPr>
+      </w:pPr>
+      <w:r>
+        <w:t xml:space="preserve">i.e. </w:t>
+      </w:r>
+      <w:r>
+        <w:rPr>
+          <w:i/>
+        </w:rPr>
+        <w:t xml:space="preserve">raw </w:t>
+      </w:r>
+      <w:r>
+        <w:rPr>
+          <w:i/>
+        </w:rPr>
+        <w:t>a</w:t>
+      </w:r>
+      <w:r>
+        <w:rPr>
+          <w:i/>
+        </w:rPr>
+        <w:t>bsolut</w:t>
+      </w:r>
+      <w:r>
+        <w:rPr>
+          <w:i/>
+        </w:rPr>
+        <w:t>e</w:t>
+      </w:r>
+      <w:r>
+        <w:rPr>
+          <w:i/>
+        </w:rPr>
+        <w:t xml:space="preserve"> value of the likelihood isn’</w:t>
+      </w:r>
+      <w:r>
+        <w:rPr>
+          <w:i/>
+        </w:rPr>
+        <w:t>t all that informative</w:t>
+      </w:r>
+    </w:p>
+    <w:p>
+      <w:pPr>
+        <w:pStyle w:val="ListBullet"/>
+      </w:pPr>
+      <w:r>
+        <w:t xml:space="preserve">A likelihood plot displays </w:t>
+      </w:r>
+      <w:r>
+        <w:t>ϴ</w:t>
+      </w:r>
+      <w:r>
+        <w:t xml:space="preserve"> by </w:t>
+      </w:r>
+      <w:r>
+        <w:rPr>
+          <w:i/>
+        </w:rPr>
+        <w:t>L</w:t>
+      </w:r>
+      <w:r>
+        <w:rPr>
+          <w:i/>
+        </w:rPr>
+        <w:t>(</w:t>
+      </w:r>
+      <w:r>
+        <w:t>ϴ</w:t>
+      </w:r>
+      <w:r>
+        <w:t>,x), and it’s usually divided by its max value such that its height = 1</w:t>
+      </w:r>
+    </w:p>
+    <w:p>
+      <w:pPr>
+        <w:pStyle w:val="ListBullet"/>
+        <w:tabs>
+          <w:tab w:val="clear" w:pos="360"/>
+          <w:tab w:val="num" w:pos="720"/>
+        </w:tabs>
+        <w:ind w:left="720"/>
+      </w:pPr>
+      <w:r>
+        <w:t xml:space="preserve">B/c likelihood measures </w:t>
+      </w:r>
+      <w:r>
+        <w:rPr>
+          <w:i/>
+        </w:rPr>
+        <w:t>relative</w:t>
+      </w:r>
+      <w:r>
+        <w:t xml:space="preserve"> evidence, dividing the curve by its max value (or any value in that matter) does NOT chance its interpretation</w:t>
+      </w:r>
+    </w:p>
+    <w:p>
+      <w:pPr>
+        <w:pStyle w:val="ListBullet"/>
+      </w:pPr>
+      <w:r>
+        <w:lastRenderedPageBreak/>
+        <w:t>Likelihood plot for the 4 coin flips above:</w:t>
+      </w:r>
+      <w:r>
+        <w:rPr>
+          <w:noProof/>
+        </w:rPr>
         <w:t xml:space="preserve"> </w:t>
       </w:r>
-      <w:proofErr w:type="gramStart"/>
-      <w:r>
-        <w:t xml:space="preserve">actually </w:t>
-      </w:r>
-      <w:r>
-        <w:t>be</w:t>
-      </w:r>
-      <w:proofErr w:type="gramEnd"/>
-      <w:r>
-        <w:t xml:space="preserve"> indicative of the population of samples that the test will be applied to in actual clinical practice. </w:t>
+      <w:r>
+        <w:rPr>
+          <w:noProof/>
+        </w:rPr>
+        <w:drawing>
+          <wp:inline distT="0" distB="0" distL="0" distR="0" wp14:anchorId="243096AD" wp14:editId="39E19452">
+            <wp:extent cx="1850105" cy="1543050"/>
+            <wp:effectExtent l="0" t="0" r="0" b="0"/>
+            <wp:docPr id="11" name="Picture 11"/>
+            <wp:cNvGraphicFramePr>
+              <a:graphicFrameLocks xmlns:a="http://schemas.openxmlformats.org/drawingml/2006/main" noChangeAspect="1"/>
+            </wp:cNvGraphicFramePr>
+            <a:graphic xmlns:a="http://schemas.openxmlformats.org/drawingml/2006/main">
+              <a:graphicData uri="http://schemas.openxmlformats.org/drawingml/2006/picture">
+                <pic:pic xmlns:pic="http://schemas.openxmlformats.org/drawingml/2006/picture">
+                  <pic:nvPicPr>
+                    <pic:cNvPr id="1" name=""/>
+                    <pic:cNvPicPr/>
+                  </pic:nvPicPr>
+                  <pic:blipFill>
+                    <a:blip r:embed="rId45"/>
+                    <a:stretch>
+                      <a:fillRect/>
+                    </a:stretch>
+                  </pic:blipFill>
+                  <pic:spPr>
+                    <a:xfrm>
+                      <a:off x="0" y="0"/>
+                      <a:ext cx="1852005" cy="1544635"/>
+                    </a:xfrm>
+                    <a:prstGeom prst="rect">
+                      <a:avLst/>
+                    </a:prstGeom>
+                  </pic:spPr>
+                </pic:pic>
+              </a:graphicData>
+            </a:graphic>
+          </wp:inline>
+        </w:drawing>
+      </w:r>
+      <w:r>
+        <w:rPr>
+          <w:noProof/>
+        </w:rPr>
+        <w:t xml:space="preserve"> </w:t>
+      </w:r>
+      <w:r>
+        <w:rPr>
+          <w:noProof/>
+        </w:rPr>
+        <w:sym w:font="Wingdings" w:char="F0E0"/>
+      </w:r>
+      <w:r>
+        <w:rPr>
+          <w:noProof/>
+        </w:rPr>
+        <w:t xml:space="preserve"> height = 1 as a max/peak, values as a function of </w:t>
+      </w:r>
+      <w:r>
+        <w:t>ϴ</w:t>
+      </w:r>
+    </w:p>
+    <w:p>
+      <w:pPr>
+        <w:pStyle w:val="ListBullet"/>
+      </w:pPr>
+      <w:r>
+        <w:t xml:space="preserve">As we leave peak height = 1, corresponding values of </w:t>
+      </w:r>
+      <w:r>
+        <w:t>ϴ</w:t>
+      </w:r>
+      <w:r>
+        <w:t xml:space="preserve"> have less and less supporting evidence</w:t>
+      </w:r>
+    </w:p>
+    <w:p>
+      <w:pPr>
+        <w:pStyle w:val="ListBullet"/>
+      </w:pPr>
+      <w:r>
+        <w:t xml:space="preserve">The peak likelihood value @ which we divided all likelihood values by = </w:t>
+      </w:r>
+      <w:r>
+        <w:rPr>
+          <w:i/>
+        </w:rPr>
+        <w:t>the best-supported point in the data</w:t>
+      </w:r>
+      <w:r>
+        <w:rPr>
+          <w:i/>
+        </w:rPr>
+        <w:t xml:space="preserve"> == </w:t>
+      </w:r>
+      <w:r>
+        <w:rPr>
+          <w:b/>
+        </w:rPr>
+        <w:t>maximum likelihood</w:t>
+      </w:r>
+      <w:r>
+        <w:rPr>
+          <w:b/>
+        </w:rPr>
+        <w:t xml:space="preserve"> estimate</w:t>
+      </w:r>
+      <w:r>
+        <w:rPr>
+          <w:b/>
+        </w:rPr>
+        <w:t xml:space="preserve"> point</w:t>
       </w:r>
     </w:p>
     <w:p>
@@ -4853,34 +6239,1692 @@
         <w:ind w:left="720"/>
       </w:pPr>
       <w:r>
-        <w:t>So, e</w:t>
-      </w:r>
-      <w:r>
-        <w:t xml:space="preserve">ven though these calculations are very simple </w:t>
+        <w:t>No matter what we divide it by, we get a likelihood ratio &gt; 1</w:t>
+      </w:r>
+    </w:p>
+    <w:p>
+      <w:pPr>
+        <w:pStyle w:val="ListBullet"/>
+      </w:pPr>
+      <w:r>
+        <w:t>We’d interpret this plot in such a manner:</w:t>
+      </w:r>
+    </w:p>
+    <w:p>
+      <w:pPr>
+        <w:pStyle w:val="ListBullet"/>
+        <w:tabs>
+          <w:tab w:val="clear" w:pos="360"/>
+          <w:tab w:val="num" w:pos="720"/>
+        </w:tabs>
+        <w:ind w:left="720"/>
+      </w:pPr>
+      <w:r>
+        <w:t xml:space="preserve">Take points of </w:t>
+      </w:r>
+      <w:r>
+        <w:t>ϴ</w:t>
+      </w:r>
+      <w:r>
+        <w:t xml:space="preserve"> = .4 and </w:t>
+      </w:r>
+      <w:r>
+        <w:t>ϴ</w:t>
+      </w:r>
+      <w:r>
+        <w:t xml:space="preserve">  = .6, get their heights, and the ratio of these heights = relative evidence for hypothesis supporting </w:t>
+      </w:r>
+      <w:r>
+        <w:t>ϴ</w:t>
+      </w:r>
+      <w:r>
+        <w:t xml:space="preserve"> = .4 or </w:t>
+      </w:r>
+      <w:r>
+        <w:t>ϴ</w:t>
+      </w:r>
+      <w:r>
+        <w:t xml:space="preserve"> = .6</w:t>
+      </w:r>
+    </w:p>
+    <w:p>
+      <w:pPr>
+        <w:pStyle w:val="ListBullet"/>
+        <w:tabs>
+          <w:tab w:val="clear" w:pos="360"/>
+          <w:tab w:val="num" w:pos="720"/>
+        </w:tabs>
+        <w:ind w:left="720"/>
+      </w:pPr>
+      <w:r>
+        <w:t xml:space="preserve">B/c we divided by the maximum likelihood, every value we look at is the relative evidence of that specific </w:t>
+      </w:r>
+      <w:r>
+        <w:t>ϴ</w:t>
+      </w:r>
+      <w:r>
+        <w:t xml:space="preserve"> value when compared to the </w:t>
+      </w:r>
+      <w:r>
+        <w:t>maximum likelihood</w:t>
+      </w:r>
+      <w:r>
+        <w:t xml:space="preserve"> (point that is best supported by the data)</w:t>
+      </w:r>
+    </w:p>
+    <w:p>
+      <w:pPr>
+        <w:pStyle w:val="ListBullet"/>
+        <w:tabs>
+          <w:tab w:val="clear" w:pos="360"/>
+          <w:tab w:val="num" w:pos="720"/>
+        </w:tabs>
+        <w:ind w:left="720"/>
+      </w:pPr>
+      <w:r>
+        <w:t>ϴ</w:t>
+      </w:r>
+      <w:r>
+        <w:t xml:space="preserve"> = .5 has a likelihood value of ~ .593</w:t>
+      </w:r>
+    </w:p>
+    <w:p>
+      <w:pPr>
+        <w:pStyle w:val="ListBullet"/>
+        <w:tabs>
+          <w:tab w:val="clear" w:pos="360"/>
+          <w:tab w:val="num" w:pos="720"/>
+        </w:tabs>
+        <w:ind w:left="720"/>
+      </w:pPr>
+      <w:r>
+        <w:t xml:space="preserve">The horizontal line at likelihood = 1/8 </w:t>
+      </w:r>
+      <w:r>
+        <w:sym w:font="Wingdings" w:char="F0E8"/>
+      </w:r>
+      <w:r>
+        <w:t xml:space="preserve"> every point that falls between the endpoint of this line is such that there’s no other point that more than 8x more supported</w:t>
+      </w:r>
+    </w:p>
+    <w:p>
+      <w:pPr>
+        <w:pStyle w:val="ListBullet"/>
+        <w:tabs>
+          <w:tab w:val="clear" w:pos="360"/>
+          <w:tab w:val="num" w:pos="1800"/>
+        </w:tabs>
+        <w:ind w:left="1800"/>
+      </w:pPr>
+      <w:r>
+        <w:rPr>
+          <w:noProof/>
+        </w:rPr>
+        <w:drawing>
+          <wp:inline distT="0" distB="0" distL="0" distR="0" wp14:anchorId="600EC0FB" wp14:editId="4D52C9D7">
+            <wp:extent cx="2647135" cy="772081"/>
+            <wp:effectExtent l="0" t="0" r="1270" b="9525"/>
+            <wp:docPr id="12" name="Picture 12"/>
+            <wp:cNvGraphicFramePr>
+              <a:graphicFrameLocks xmlns:a="http://schemas.openxmlformats.org/drawingml/2006/main" noChangeAspect="1"/>
+            </wp:cNvGraphicFramePr>
+            <a:graphic xmlns:a="http://schemas.openxmlformats.org/drawingml/2006/main">
+              <a:graphicData uri="http://schemas.openxmlformats.org/drawingml/2006/picture">
+                <pic:pic xmlns:pic="http://schemas.openxmlformats.org/drawingml/2006/picture">
+                  <pic:nvPicPr>
+                    <pic:cNvPr id="1" name=""/>
+                    <pic:cNvPicPr/>
+                  </pic:nvPicPr>
+                  <pic:blipFill>
+                    <a:blip r:embed="rId46"/>
+                    <a:stretch>
+                      <a:fillRect/>
+                    </a:stretch>
+                  </pic:blipFill>
+                  <pic:spPr>
+                    <a:xfrm>
+                      <a:off x="0" y="0"/>
+                      <a:ext cx="2680553" cy="781828"/>
+                    </a:xfrm>
+                    <a:prstGeom prst="rect">
+                      <a:avLst/>
+                    </a:prstGeom>
+                  </pic:spPr>
+                </pic:pic>
+              </a:graphicData>
+            </a:graphic>
+          </wp:inline>
+        </w:drawing>
+      </w:r>
+    </w:p>
+    <w:p>
+      <w:pPr>
+        <w:pStyle w:val="ListBullet"/>
+        <w:tabs>
+          <w:tab w:val="clear" w:pos="360"/>
+          <w:tab w:val="num" w:pos="720"/>
+        </w:tabs>
+        <w:ind w:left="720"/>
+      </w:pPr>
+      <w:r>
+        <w:t>The points where the curve meets the line is exactly == 1/8, which means that point is exactly 8x worse supported, given the data, than .75</w:t>
+      </w:r>
+      <w:r>
+        <w:t xml:space="preserve"> (3 H out of 4 trials)</w:t>
+      </w:r>
+      <w:r>
+        <w:t>, the maximum likelihood value</w:t>
+      </w:r>
+    </w:p>
+    <w:p>
+      <w:pPr>
+        <w:pStyle w:val="ListBullet"/>
+        <w:tabs>
+          <w:tab w:val="clear" w:pos="360"/>
+          <w:tab w:val="num" w:pos="720"/>
+        </w:tabs>
+        <w:ind w:left="720"/>
+      </w:pPr>
+      <w:r>
+        <w:t>Taking any point w/in the endpoints of this line means we can’t find another points that’s more than 8x more supported</w:t>
+      </w:r>
+    </w:p>
+    <w:p>
+      <w:pPr>
+        <w:pStyle w:val="ListBullet"/>
+        <w:tabs>
+          <w:tab w:val="clear" w:pos="360"/>
+          <w:tab w:val="num" w:pos="720"/>
+        </w:tabs>
+        <w:ind w:left="720"/>
+      </w:pPr>
+      <w:r>
+        <w:t xml:space="preserve">Ex: .4 has likelihood of .364, but its ratio relative to the maximum is &lt; 1/8, so its ratio w/ everything else </w:t>
+      </w:r>
+      <w:r>
+        <w:t>within the interval</w:t>
+      </w:r>
+      <w:r>
+        <w:t xml:space="preserve"> is less than </w:t>
+      </w:r>
+      <w:r>
+        <w:t>8x</w:t>
+      </w:r>
+      <w:r>
+        <w:t xml:space="preserve"> worse</w:t>
+      </w:r>
+    </w:p>
+    <w:p>
+      <w:pPr>
+        <w:pStyle w:val="ListBullet"/>
+        <w:tabs>
+          <w:tab w:val="clear" w:pos="360"/>
+          <w:tab w:val="num" w:pos="720"/>
+        </w:tabs>
+        <w:ind w:left="720"/>
+      </w:pPr>
+      <w:r>
+        <w:t xml:space="preserve">This means we’re not going to be able to find, for </w:t>
+      </w:r>
+      <w:r>
+        <w:t>ϴ</w:t>
+      </w:r>
+      <w:r>
+        <w:t xml:space="preserve"> = .4, another point anywhere  on the curve that’s more than 8x better supported than </w:t>
+      </w:r>
+      <w:r>
+        <w:t>its</w:t>
+      </w:r>
+      <w:r>
+        <w:t xml:space="preserve"> likelihood</w:t>
+      </w:r>
+    </w:p>
+    <w:p>
+      <w:pPr>
+        <w:pStyle w:val="ListBullet"/>
+        <w:tabs>
+          <w:tab w:val="clear" w:pos="360"/>
+          <w:tab w:val="num" w:pos="720"/>
+        </w:tabs>
+        <w:ind w:left="720"/>
+      </w:pPr>
+      <w:r>
+        <w:t xml:space="preserve">The collection of data values that lie </w:t>
+      </w:r>
+      <w:r>
+        <w:rPr>
+          <w:i/>
+        </w:rPr>
+        <w:t>on</w:t>
+      </w:r>
+      <w:r>
+        <w:t xml:space="preserve"> the horizontal in between the points where it intersects the likelihood curve are well-supported values.</w:t>
+      </w:r>
+    </w:p>
+    <w:p>
+      <w:pPr>
+        <w:pStyle w:val="ListBullet"/>
+        <w:tabs>
+          <w:tab w:val="clear" w:pos="360"/>
+          <w:tab w:val="num" w:pos="720"/>
+        </w:tabs>
+        <w:ind w:left="720"/>
+      </w:pPr>
+      <w:r>
+        <w:t>As we move the line upwards, fewer points stay in the interval</w:t>
+      </w:r>
+    </w:p>
+    <w:p>
+      <w:pPr>
+        <w:pStyle w:val="ListBullet"/>
+      </w:pPr>
+      <w:r>
+        <w:rPr>
+          <w:b/>
+        </w:rPr>
+        <w:t>Maximum Likelihood</w:t>
+      </w:r>
+      <w:r>
+        <w:rPr>
+          <w:b/>
+        </w:rPr>
+        <w:t xml:space="preserve"> Estimate (MLE) = </w:t>
+      </w:r>
+      <w:r>
+        <w:rPr>
+          <w:noProof/>
+        </w:rPr>
+        <w:drawing>
+          <wp:inline distT="0" distB="0" distL="0" distR="0" wp14:anchorId="5543EA6E" wp14:editId="29855D32">
+            <wp:extent cx="1323975" cy="228600"/>
+            <wp:effectExtent l="0" t="0" r="9525" b="0"/>
+            <wp:docPr id="15" name="Picture 15"/>
+            <wp:cNvGraphicFramePr>
+              <a:graphicFrameLocks xmlns:a="http://schemas.openxmlformats.org/drawingml/2006/main" noChangeAspect="1"/>
+            </wp:cNvGraphicFramePr>
+            <a:graphic xmlns:a="http://schemas.openxmlformats.org/drawingml/2006/main">
+              <a:graphicData uri="http://schemas.openxmlformats.org/drawingml/2006/picture">
+                <pic:pic xmlns:pic="http://schemas.openxmlformats.org/drawingml/2006/picture">
+                  <pic:nvPicPr>
+                    <pic:cNvPr id="1" name=""/>
+                    <pic:cNvPicPr/>
+                  </pic:nvPicPr>
+                  <pic:blipFill>
+                    <a:blip r:embed="rId47"/>
+                    <a:stretch>
+                      <a:fillRect/>
+                    </a:stretch>
+                  </pic:blipFill>
+                  <pic:spPr>
+                    <a:xfrm>
+                      <a:off x="0" y="0"/>
+                      <a:ext cx="1323975" cy="228600"/>
+                    </a:xfrm>
+                    <a:prstGeom prst="rect">
+                      <a:avLst/>
+                    </a:prstGeom>
+                  </pic:spPr>
+                </pic:pic>
+              </a:graphicData>
+            </a:graphic>
+          </wp:inline>
+        </w:drawing>
+      </w:r>
+      <w:r>
+        <w:rPr>
+          <w:b/>
+        </w:rPr>
+        <w:t xml:space="preserve"> = argument maximum over </w:t>
+      </w:r>
+      <w:r>
+        <w:t>ϴ</w:t>
+      </w:r>
+      <w:r>
+        <w:t xml:space="preserve"> of the likelihood having plugged in the data, x</w:t>
+      </w:r>
+    </w:p>
+    <w:p>
+      <w:pPr>
+        <w:pStyle w:val="ListBullet"/>
+        <w:tabs>
+          <w:tab w:val="clear" w:pos="360"/>
+          <w:tab w:val="num" w:pos="720"/>
+        </w:tabs>
+        <w:ind w:left="720"/>
+      </w:pPr>
+      <w:r>
+        <w:t xml:space="preserve">Another interpretation = value of </w:t>
+      </w:r>
+      <w:r>
+        <w:t>ϴ</w:t>
+      </w:r>
+      <w:r>
+        <w:t xml:space="preserve"> that makes the data we observe most probable</w:t>
+      </w:r>
+    </w:p>
+    <w:p>
+      <w:pPr>
+        <w:pStyle w:val="ListBullet"/>
+        <w:tabs>
+          <w:tab w:val="clear" w:pos="360"/>
+          <w:tab w:val="num" w:pos="1080"/>
+        </w:tabs>
+        <w:ind w:left="1080"/>
+      </w:pPr>
+      <w:r>
+        <w:t>Ex: if we indeed got 3 H in 4 flips, the MLE = success probability of the coin that would make this observed data most probable</w:t>
+      </w:r>
+    </w:p>
+    <w:p>
+      <w:pPr>
+        <w:pStyle w:val="ListBullet"/>
+      </w:pPr>
+      <w:r>
+        <w:lastRenderedPageBreak/>
+        <w:t xml:space="preserve">MLE for </w:t>
+      </w:r>
+      <w:r>
+        <w:t>ϴ</w:t>
+      </w:r>
+      <w:r>
+        <w:t xml:space="preserve"> is </w:t>
+      </w:r>
+      <w:r>
+        <w:rPr>
+          <w:i/>
+        </w:rPr>
+        <w:t>always</w:t>
+      </w:r>
+      <w:r>
+        <w:t xml:space="preserve"> the proportion of H in coin flips</w:t>
+      </w:r>
+      <w:r>
+        <w:t xml:space="preserve"> (for IID coin flips)</w:t>
+      </w:r>
+    </w:p>
+    <w:p>
+      <w:pPr>
+        <w:pStyle w:val="ListBullet"/>
+        <w:tabs>
+          <w:tab w:val="clear" w:pos="360"/>
+          <w:tab w:val="num" w:pos="720"/>
+        </w:tabs>
+        <w:ind w:left="720"/>
+        <w:rPr>
+          <w:u w:val="single"/>
+        </w:rPr>
+      </w:pPr>
+      <w:r>
+        <w:rPr>
+          <w:u w:val="single"/>
+        </w:rPr>
+        <w:t>Proof:</w:t>
+      </w:r>
+    </w:p>
+    <w:p>
+      <w:pPr>
+        <w:pStyle w:val="ListBullet"/>
+        <w:tabs>
+          <w:tab w:val="clear" w:pos="360"/>
+          <w:tab w:val="num" w:pos="1080"/>
+        </w:tabs>
+        <w:ind w:left="1080"/>
+        <w:rPr>
+          <w:u w:val="single"/>
+        </w:rPr>
+      </w:pPr>
+      <w:r>
+        <w:t xml:space="preserve">Let x = # of heads, n = # of </w:t>
+      </w:r>
+      <w:r>
+        <w:t xml:space="preserve">Bernoulli </w:t>
+      </w:r>
+      <w:r>
+        <w:t>trials</w:t>
+      </w:r>
+    </w:p>
+    <w:p>
+      <w:pPr>
+        <w:pStyle w:val="ListBullet"/>
+        <w:tabs>
+          <w:tab w:val="clear" w:pos="360"/>
+          <w:tab w:val="num" w:pos="1080"/>
+        </w:tabs>
+        <w:ind w:left="1080"/>
+        <w:rPr>
+          <w:u w:val="single"/>
+        </w:rPr>
+      </w:pPr>
+      <w:r>
+        <w:t xml:space="preserve">Recall: </w:t>
+      </w:r>
+      <w:r>
+        <w:rPr>
+          <w:noProof/>
+        </w:rPr>
+        <w:drawing>
+          <wp:inline distT="0" distB="0" distL="0" distR="0" wp14:anchorId="08B6F000" wp14:editId="32F328BD">
+            <wp:extent cx="1609725" cy="231099"/>
+            <wp:effectExtent l="0" t="0" r="0" b="0"/>
+            <wp:docPr id="17" name="Picture 17"/>
+            <wp:cNvGraphicFramePr>
+              <a:graphicFrameLocks xmlns:a="http://schemas.openxmlformats.org/drawingml/2006/main" noChangeAspect="1"/>
+            </wp:cNvGraphicFramePr>
+            <a:graphic xmlns:a="http://schemas.openxmlformats.org/drawingml/2006/main">
+              <a:graphicData uri="http://schemas.openxmlformats.org/drawingml/2006/picture">
+                <pic:pic xmlns:pic="http://schemas.openxmlformats.org/drawingml/2006/picture">
+                  <pic:nvPicPr>
+                    <pic:cNvPr id="1" name=""/>
+                    <pic:cNvPicPr/>
+                  </pic:nvPicPr>
+                  <pic:blipFill>
+                    <a:blip r:embed="rId48"/>
+                    <a:stretch>
+                      <a:fillRect/>
+                    </a:stretch>
+                  </pic:blipFill>
+                  <pic:spPr>
+                    <a:xfrm>
+                      <a:off x="0" y="0"/>
+                      <a:ext cx="1638832" cy="235278"/>
+                    </a:xfrm>
+                    <a:prstGeom prst="rect">
+                      <a:avLst/>
+                    </a:prstGeom>
+                  </pic:spPr>
+                </pic:pic>
+              </a:graphicData>
+            </a:graphic>
+          </wp:inline>
+        </w:drawing>
+      </w:r>
+      <w:r>
+        <w:t xml:space="preserve"> = </w:t>
+      </w:r>
+      <w:r>
+        <w:t>ϴ</w:t>
+      </w:r>
+      <w:r>
+        <w:t xml:space="preserve"> to # of heads, 1-</w:t>
+      </w:r>
+      <w:r>
+        <w:t>ϴ</w:t>
+      </w:r>
+      <w:r>
+        <w:t xml:space="preserve"> to # of tails</w:t>
+      </w:r>
+    </w:p>
+    <w:p>
+      <w:pPr>
+        <w:pStyle w:val="ListBullet"/>
+        <w:tabs>
+          <w:tab w:val="clear" w:pos="360"/>
+          <w:tab w:val="num" w:pos="1080"/>
+        </w:tabs>
+        <w:ind w:left="1080"/>
+        <w:rPr>
+          <w:u w:val="single"/>
+        </w:rPr>
+      </w:pPr>
+      <w:r>
+        <w:t xml:space="preserve">It’s easier to </w:t>
+      </w:r>
+      <w:r>
+        <w:rPr>
+          <w:i/>
+        </w:rPr>
+        <w:t>maximize</w:t>
+      </w:r>
+      <w:r>
+        <w:t xml:space="preserve"> the </w:t>
+      </w:r>
+      <w:r>
+        <w:rPr>
+          <w:b/>
+        </w:rPr>
+        <w:t>log-likelihood</w:t>
+      </w:r>
+      <w:r>
+        <w:t xml:space="preserve"> = </w:t>
+      </w:r>
+      <w:r>
+        <w:rPr>
+          <w:noProof/>
+        </w:rPr>
+        <w:drawing>
+          <wp:inline distT="0" distB="0" distL="0" distR="0" wp14:anchorId="073F1193" wp14:editId="41AC59E0">
+            <wp:extent cx="2438400" cy="195674"/>
+            <wp:effectExtent l="0" t="0" r="0" b="0"/>
+            <wp:docPr id="18" name="Picture 18"/>
+            <wp:cNvGraphicFramePr>
+              <a:graphicFrameLocks xmlns:a="http://schemas.openxmlformats.org/drawingml/2006/main" noChangeAspect="1"/>
+            </wp:cNvGraphicFramePr>
+            <a:graphic xmlns:a="http://schemas.openxmlformats.org/drawingml/2006/main">
+              <a:graphicData uri="http://schemas.openxmlformats.org/drawingml/2006/picture">
+                <pic:pic xmlns:pic="http://schemas.openxmlformats.org/drawingml/2006/picture">
+                  <pic:nvPicPr>
+                    <pic:cNvPr id="1" name=""/>
+                    <pic:cNvPicPr/>
+                  </pic:nvPicPr>
+                  <pic:blipFill>
+                    <a:blip r:embed="rId49"/>
+                    <a:stretch>
+                      <a:fillRect/>
+                    </a:stretch>
+                  </pic:blipFill>
+                  <pic:spPr>
+                    <a:xfrm>
+                      <a:off x="0" y="0"/>
+                      <a:ext cx="2476700" cy="198747"/>
+                    </a:xfrm>
+                    <a:prstGeom prst="rect">
+                      <a:avLst/>
+                    </a:prstGeom>
+                  </pic:spPr>
+                </pic:pic>
+              </a:graphicData>
+            </a:graphic>
+          </wp:inline>
+        </w:drawing>
+      </w:r>
+    </w:p>
+    <w:p>
+      <w:pPr>
+        <w:pStyle w:val="ListBullet"/>
+        <w:tabs>
+          <w:tab w:val="clear" w:pos="360"/>
+          <w:tab w:val="num" w:pos="1440"/>
+        </w:tabs>
+        <w:ind w:left="1440"/>
+        <w:rPr>
+          <w:u w:val="single"/>
+        </w:rPr>
+      </w:pPr>
+      <w:r>
+        <w:t xml:space="preserve">Almost a general principle in stats </w:t>
+      </w:r>
+      <w:r>
+        <w:sym w:font="Wingdings" w:char="F0E0"/>
+      </w:r>
+      <w:r>
+        <w:t xml:space="preserve"> when we have a bunch of independent things + </w:t>
+      </w:r>
+      <w:r>
+        <w:t>when we want to maximize the likelihood, we’re better off maximizing</w:t>
+      </w:r>
+      <w:r>
+        <w:t xml:space="preserve"> the log-likelihood</w:t>
+      </w:r>
+    </w:p>
+    <w:p>
+      <w:pPr>
+        <w:pStyle w:val="ListBullet"/>
+        <w:tabs>
+          <w:tab w:val="clear" w:pos="360"/>
+          <w:tab w:val="num" w:pos="1800"/>
+        </w:tabs>
+        <w:ind w:left="1800"/>
+        <w:rPr>
+          <w:u w:val="single"/>
+        </w:rPr>
+      </w:pPr>
+      <w:r>
+        <w:t>Maximizing log = maximizing the functions b/c log = increasing monotonic function</w:t>
+      </w:r>
+    </w:p>
+    <w:p>
+      <w:pPr>
+        <w:pStyle w:val="ListBullet"/>
+        <w:tabs>
+          <w:tab w:val="clear" w:pos="360"/>
+          <w:tab w:val="num" w:pos="1800"/>
+        </w:tabs>
+        <w:ind w:left="1800"/>
+        <w:rPr>
+          <w:u w:val="single"/>
+        </w:rPr>
+      </w:pPr>
+      <w:r>
+        <w:t>Also, multiplying a bunch of independent things means we’ve gotten the joint density or mass function</w:t>
+      </w:r>
+    </w:p>
+    <w:p>
+      <w:pPr>
+        <w:pStyle w:val="ListBullet"/>
+        <w:tabs>
+          <w:tab w:val="clear" w:pos="360"/>
+          <w:tab w:val="num" w:pos="1800"/>
+        </w:tabs>
+        <w:ind w:left="1800"/>
+        <w:rPr>
+          <w:u w:val="single"/>
+        </w:rPr>
+      </w:pPr>
+      <w:r>
+        <w:t>multiplying a bunch of independent things</w:t>
+      </w:r>
+      <w:r>
+        <w:t xml:space="preserve"> </w:t>
+      </w:r>
+      <w:r>
+        <w:t>raises</w:t>
+      </w:r>
+      <w:r>
+        <w:t xml:space="preserve"> them to some power, which are complicated to work with, and </w:t>
+      </w:r>
+      <w:r>
+        <w:t>addition</w:t>
+      </w:r>
+      <w:r>
+        <w:t xml:space="preserve"> is much easier to work w/ </w:t>
+      </w:r>
+    </w:p>
+    <w:p>
+      <w:pPr>
+        <w:pStyle w:val="ListBullet"/>
+        <w:tabs>
+          <w:tab w:val="clear" w:pos="360"/>
+          <w:tab w:val="num" w:pos="1800"/>
+        </w:tabs>
+        <w:ind w:left="1800"/>
+        <w:rPr>
+          <w:u w:val="single"/>
+        </w:rPr>
+      </w:pPr>
+      <w:r>
+        <w:t>log convert products into sums, which is useful (x turns into a coefficient to log(</w:t>
+      </w:r>
+      <w:r>
+        <w:t>ϴ</w:t>
+      </w:r>
+      <w:r>
+        <w:t>)</w:t>
+      </w:r>
+    </w:p>
+    <w:p>
+      <w:pPr>
+        <w:pStyle w:val="ListBullet"/>
+        <w:tabs>
+          <w:tab w:val="clear" w:pos="360"/>
+          <w:tab w:val="num" w:pos="1080"/>
+        </w:tabs>
+        <w:ind w:left="1080"/>
+      </w:pPr>
+      <w:r>
+        <w:t xml:space="preserve">Take derivative </w:t>
+      </w:r>
+      <w:r>
+        <w:sym w:font="Wingdings" w:char="F0E8"/>
+      </w:r>
+      <w:r>
+        <w:t xml:space="preserve"> </w:t>
+      </w:r>
+      <w:r>
+        <w:rPr>
+          <w:noProof/>
+        </w:rPr>
+        <w:drawing>
+          <wp:inline distT="0" distB="0" distL="0" distR="0" wp14:anchorId="1D0CC118" wp14:editId="564848A7">
+            <wp:extent cx="997517" cy="237986"/>
+            <wp:effectExtent l="0" t="0" r="0" b="0"/>
+            <wp:docPr id="20" name="Picture 20"/>
+            <wp:cNvGraphicFramePr>
+              <a:graphicFrameLocks xmlns:a="http://schemas.openxmlformats.org/drawingml/2006/main" noChangeAspect="1"/>
+            </wp:cNvGraphicFramePr>
+            <a:graphic xmlns:a="http://schemas.openxmlformats.org/drawingml/2006/main">
+              <a:graphicData uri="http://schemas.openxmlformats.org/drawingml/2006/picture">
+                <pic:pic xmlns:pic="http://schemas.openxmlformats.org/drawingml/2006/picture">
+                  <pic:nvPicPr>
+                    <pic:cNvPr id="1" name=""/>
+                    <pic:cNvPicPr/>
+                  </pic:nvPicPr>
+                  <pic:blipFill>
+                    <a:blip r:embed="rId50"/>
+                    <a:stretch>
+                      <a:fillRect/>
+                    </a:stretch>
+                  </pic:blipFill>
+                  <pic:spPr>
+                    <a:xfrm>
+                      <a:off x="0" y="0"/>
+                      <a:ext cx="1031879" cy="246184"/>
+                    </a:xfrm>
+                    <a:prstGeom prst="rect">
+                      <a:avLst/>
+                    </a:prstGeom>
+                  </pic:spPr>
+                </pic:pic>
+              </a:graphicData>
+            </a:graphic>
+          </wp:inline>
+        </w:drawing>
+      </w:r>
+    </w:p>
+    <w:p>
+      <w:pPr>
+        <w:pStyle w:val="ListBullet"/>
+        <w:tabs>
+          <w:tab w:val="clear" w:pos="360"/>
+          <w:tab w:val="num" w:pos="1080"/>
+        </w:tabs>
+        <w:ind w:left="1080"/>
+      </w:pPr>
+      <w:r>
+        <w:t xml:space="preserve">Maximize by setting = 0 </w:t>
+      </w:r>
+      <w:r>
+        <w:sym w:font="Wingdings" w:char="F0E0"/>
+      </w:r>
+      <w:r>
+        <w:t xml:space="preserve"> implies </w:t>
+      </w:r>
+      <w:r>
+        <w:rPr>
+          <w:noProof/>
+        </w:rPr>
+        <w:drawing>
+          <wp:inline distT="0" distB="0" distL="0" distR="0" wp14:anchorId="3211E250" wp14:editId="39C1CBB7">
+            <wp:extent cx="1162050" cy="254781"/>
+            <wp:effectExtent l="0" t="0" r="0" b="0"/>
+            <wp:docPr id="21" name="Picture 21"/>
+            <wp:cNvGraphicFramePr>
+              <a:graphicFrameLocks xmlns:a="http://schemas.openxmlformats.org/drawingml/2006/main" noChangeAspect="1"/>
+            </wp:cNvGraphicFramePr>
+            <a:graphic xmlns:a="http://schemas.openxmlformats.org/drawingml/2006/main">
+              <a:graphicData uri="http://schemas.openxmlformats.org/drawingml/2006/picture">
+                <pic:pic xmlns:pic="http://schemas.openxmlformats.org/drawingml/2006/picture">
+                  <pic:nvPicPr>
+                    <pic:cNvPr id="1" name=""/>
+                    <pic:cNvPicPr/>
+                  </pic:nvPicPr>
+                  <pic:blipFill>
+                    <a:blip r:embed="rId51"/>
+                    <a:stretch>
+                      <a:fillRect/>
+                    </a:stretch>
+                  </pic:blipFill>
+                  <pic:spPr>
+                    <a:xfrm>
+                      <a:off x="0" y="0"/>
+                      <a:ext cx="1182153" cy="259189"/>
+                    </a:xfrm>
+                    <a:prstGeom prst="rect">
+                      <a:avLst/>
+                    </a:prstGeom>
+                  </pic:spPr>
+                </pic:pic>
+              </a:graphicData>
+            </a:graphic>
+          </wp:inline>
+        </w:drawing>
+      </w:r>
+      <w:r>
+        <w:t xml:space="preserve">, which is solved at </w:t>
+      </w:r>
+      <w:r>
+        <w:t>ϴ</w:t>
+      </w:r>
+      <w:r>
+        <w:t xml:space="preserve"> = x/n</w:t>
+      </w:r>
+    </w:p>
+    <w:p>
+      <w:pPr>
+        <w:pStyle w:val="ListBullet"/>
+        <w:tabs>
+          <w:tab w:val="clear" w:pos="360"/>
+          <w:tab w:val="num" w:pos="1080"/>
+        </w:tabs>
+        <w:ind w:left="1080"/>
+      </w:pPr>
+      <w:r>
+        <w:t xml:space="preserve">NOTE: Second derivative </w:t>
+      </w:r>
+      <w:r>
+        <w:rPr>
+          <w:noProof/>
+        </w:rPr>
+        <w:drawing>
+          <wp:inline distT="0" distB="0" distL="0" distR="0" wp14:anchorId="4F1C7FD9" wp14:editId="3201D701">
+            <wp:extent cx="2038350" cy="343227"/>
+            <wp:effectExtent l="0" t="0" r="0" b="0"/>
+            <wp:docPr id="23" name="Picture 23"/>
+            <wp:cNvGraphicFramePr>
+              <a:graphicFrameLocks xmlns:a="http://schemas.openxmlformats.org/drawingml/2006/main" noChangeAspect="1"/>
+            </wp:cNvGraphicFramePr>
+            <a:graphic xmlns:a="http://schemas.openxmlformats.org/drawingml/2006/main">
+              <a:graphicData uri="http://schemas.openxmlformats.org/drawingml/2006/picture">
+                <pic:pic xmlns:pic="http://schemas.openxmlformats.org/drawingml/2006/picture">
+                  <pic:nvPicPr>
+                    <pic:cNvPr id="1" name=""/>
+                    <pic:cNvPicPr/>
+                  </pic:nvPicPr>
+                  <pic:blipFill>
+                    <a:blip r:embed="rId52"/>
+                    <a:stretch>
+                      <a:fillRect/>
+                    </a:stretch>
+                  </pic:blipFill>
+                  <pic:spPr>
+                    <a:xfrm>
+                      <a:off x="0" y="0"/>
+                      <a:ext cx="2070872" cy="348703"/>
+                    </a:xfrm>
+                    <a:prstGeom prst="rect">
+                      <a:avLst/>
+                    </a:prstGeom>
+                  </pic:spPr>
+                </pic:pic>
+              </a:graphicData>
+            </a:graphic>
+          </wp:inline>
+        </w:drawing>
+      </w:r>
+      <w:r>
+        <w:t>, provided x &lt;&gt; 0 or n</w:t>
+      </w:r>
+      <w:r>
+        <w:t xml:space="preserve"> (all failures or all successes)</w:t>
+      </w:r>
+    </w:p>
+    <w:p>
+      <w:pPr>
+        <w:pStyle w:val="ListBullet"/>
+        <w:numPr>
+          <w:ilvl w:val="0"/>
+          <w:numId w:val="0"/>
+        </w:numPr>
+        <w:ind w:left="360"/>
+        <w:rPr>
+          <w:b/>
+        </w:rPr>
+      </w:pPr>
+    </w:p>
+    <w:p>
+      <w:pPr>
+        <w:pStyle w:val="ListBullet"/>
+        <w:rPr>
+          <w:b/>
+        </w:rPr>
+      </w:pPr>
+      <w:r>
+        <w:rPr>
+          <w:b/>
+        </w:rPr>
+        <w:t>Treat likelihood as the arbiter of evidence and likelihood ratios as measurements of evidence</w:t>
+      </w:r>
+    </w:p>
+    <w:p>
+      <w:pPr>
+        <w:pStyle w:val="ListBullet"/>
+      </w:pPr>
+      <w:r>
+        <w:t>What constitutes “strong” evidence?</w:t>
+      </w:r>
+    </w:p>
+    <w:p>
+      <w:pPr>
+        <w:pStyle w:val="ListBullet"/>
+        <w:tabs>
+          <w:tab w:val="clear" w:pos="360"/>
+          <w:tab w:val="num" w:pos="720"/>
+        </w:tabs>
+        <w:ind w:left="720"/>
+      </w:pPr>
+      <w:r>
+        <w:t xml:space="preserve">Ex: repeatedly flip a coin + entertain 3 hypothesis, H1: </w:t>
+      </w:r>
+      <w:r>
+        <w:t>ϴ</w:t>
+      </w:r>
+      <w:r>
+        <w:t xml:space="preserve"> = 0, H2: </w:t>
+      </w:r>
+      <w:r>
+        <w:t>ϴ</w:t>
+      </w:r>
+      <w:r>
+        <w:t xml:space="preserve"> = .5, H3: </w:t>
+      </w:r>
+      <w:r>
+        <w:t>ϴ</w:t>
+      </w:r>
+      <w:r>
+        <w:t xml:space="preserve"> = 1</w:t>
+      </w:r>
+    </w:p>
+    <w:p>
+      <w:pPr>
+        <w:pStyle w:val="ListBullet"/>
+        <w:tabs>
+          <w:tab w:val="clear" w:pos="360"/>
+          <w:tab w:val="num" w:pos="720"/>
+        </w:tabs>
+        <w:ind w:left="720"/>
+      </w:pPr>
+      <w:r>
+        <w:rPr>
+          <w:noProof/>
+        </w:rPr>
+        <w:drawing>
+          <wp:inline distT="0" distB="0" distL="0" distR="0" wp14:anchorId="6A190EE5" wp14:editId="496D188B">
+            <wp:extent cx="4719021" cy="1671320"/>
+            <wp:effectExtent l="0" t="0" r="5715" b="5080"/>
+            <wp:docPr id="25" name="Picture 25"/>
+            <wp:cNvGraphicFramePr>
+              <a:graphicFrameLocks xmlns:a="http://schemas.openxmlformats.org/drawingml/2006/main" noChangeAspect="1"/>
+            </wp:cNvGraphicFramePr>
+            <a:graphic xmlns:a="http://schemas.openxmlformats.org/drawingml/2006/main">
+              <a:graphicData uri="http://schemas.openxmlformats.org/drawingml/2006/picture">
+                <pic:pic xmlns:pic="http://schemas.openxmlformats.org/drawingml/2006/picture">
+                  <pic:nvPicPr>
+                    <pic:cNvPr id="1" name=""/>
+                    <pic:cNvPicPr/>
+                  </pic:nvPicPr>
+                  <pic:blipFill>
+                    <a:blip r:embed="rId53"/>
+                    <a:stretch>
+                      <a:fillRect/>
+                    </a:stretch>
+                  </pic:blipFill>
+                  <pic:spPr>
+                    <a:xfrm>
+                      <a:off x="0" y="0"/>
+                      <a:ext cx="4725056" cy="1673458"/>
+                    </a:xfrm>
+                    <a:prstGeom prst="rect">
+                      <a:avLst/>
+                    </a:prstGeom>
+                  </pic:spPr>
+                </pic:pic>
+              </a:graphicData>
+            </a:graphic>
+          </wp:inline>
+        </w:drawing>
+      </w:r>
+    </w:p>
+    <w:p>
+      <w:pPr>
+        <w:pStyle w:val="ListBullet"/>
+        <w:tabs>
+          <w:tab w:val="clear" w:pos="360"/>
+          <w:tab w:val="num" w:pos="1080"/>
+        </w:tabs>
+        <w:ind w:left="1080"/>
+      </w:pPr>
+      <w:r>
+        <w:t>P(X | H1) = P(heads | coin is tails on both sides)</w:t>
+      </w:r>
+    </w:p>
+    <w:p>
+      <w:pPr>
+        <w:pStyle w:val="ListBullet"/>
+        <w:tabs>
+          <w:tab w:val="clear" w:pos="360"/>
+          <w:tab w:val="num" w:pos="1080"/>
+        </w:tabs>
+        <w:ind w:left="1080"/>
+      </w:pPr>
+      <w:r>
+        <w:t xml:space="preserve">P(X | </w:t>
+      </w:r>
+      <w:r>
+        <w:t>H2</w:t>
+      </w:r>
+      <w:r>
+        <w:t xml:space="preserve">) = P(heads | coin is </w:t>
+      </w:r>
+      <w:r>
+        <w:t>fair</w:t>
+      </w:r>
+      <w:r>
+        <w:t>)</w:t>
+      </w:r>
+      <w:r>
+        <w:tab/>
+      </w:r>
+    </w:p>
+    <w:p>
+      <w:pPr>
+        <w:pStyle w:val="ListBullet"/>
+        <w:tabs>
+          <w:tab w:val="clear" w:pos="360"/>
+          <w:tab w:val="num" w:pos="1080"/>
+        </w:tabs>
+        <w:ind w:left="1080"/>
+      </w:pPr>
+      <w:r>
+        <w:t>P(X | H</w:t>
+      </w:r>
+      <w:r>
+        <w:t>3</w:t>
+      </w:r>
+      <w:r>
+        <w:t xml:space="preserve">) = P(heads | coin is </w:t>
+      </w:r>
+      <w:r>
+        <w:t>heads on both sides</w:t>
+      </w:r>
+      <w:r>
+        <w:t>)</w:t>
+      </w:r>
+      <w:r>
+        <w:tab/>
+      </w:r>
+    </w:p>
+    <w:p>
+      <w:pPr>
+        <w:pStyle w:val="ListBullet"/>
+        <w:tabs>
+          <w:tab w:val="clear" w:pos="360"/>
+          <w:tab w:val="num" w:pos="1080"/>
+        </w:tabs>
+        <w:ind w:left="1080"/>
+      </w:pPr>
+      <w:r>
+        <w:t>Getting H on 1</w:t>
+      </w:r>
+      <w:r>
+        <w:rPr>
+          <w:vertAlign w:val="superscript"/>
+        </w:rPr>
+        <w:t>st</w:t>
+      </w:r>
+      <w:r>
+        <w:t xml:space="preserve"> flip = likelihood ratio of 0 for supporting the 2-tail hypothesis H1</w:t>
+      </w:r>
+      <w:r>
+        <w:t xml:space="preserve"> </w:t>
+      </w:r>
+      <w:r>
+        <w:t>vs. the coin is fair</w:t>
+      </w:r>
+      <w:r>
+        <w:t xml:space="preserve"> w/ 2x as much relative evidence supporting the coin is 2-headed vs. the coin is fair</w:t>
+      </w:r>
+    </w:p>
+    <w:p>
+      <w:pPr>
+        <w:pStyle w:val="ListBullet"/>
+        <w:tabs>
+          <w:tab w:val="clear" w:pos="360"/>
+          <w:tab w:val="num" w:pos="1440"/>
+        </w:tabs>
+        <w:ind w:left="1440"/>
+      </w:pPr>
+      <w:r>
+        <w:t>2 is not very strong evidence, considering we have only 1 flip to go off of</w:t>
+      </w:r>
+    </w:p>
+    <w:p>
+      <w:pPr>
+        <w:pStyle w:val="ListBullet"/>
+        <w:tabs>
+          <w:tab w:val="clear" w:pos="360"/>
+          <w:tab w:val="num" w:pos="1080"/>
+        </w:tabs>
+        <w:ind w:left="1080"/>
+      </w:pPr>
+      <w:r>
+        <w:t>2 H in a row increases evidence for H3, even more-so for 3 H</w:t>
+      </w:r>
+    </w:p>
+    <w:p>
+      <w:pPr>
+        <w:pStyle w:val="ListBullet"/>
+      </w:pPr>
+      <w:r>
+        <w:t>Using this example as a guide, researchers tend to think of likelihood ratios of:</w:t>
+      </w:r>
+    </w:p>
+    <w:p>
+      <w:pPr>
+        <w:pStyle w:val="ListBullet"/>
+        <w:tabs>
+          <w:tab w:val="clear" w:pos="360"/>
+          <w:tab w:val="num" w:pos="720"/>
+        </w:tabs>
+        <w:ind w:left="720"/>
+      </w:pPr>
+      <w:r>
+        <w:t>8 = moderate evidence</w:t>
+      </w:r>
+      <w:r>
+        <w:tab/>
+      </w:r>
+      <w:r>
+        <w:tab/>
+        <w:t>16 = moderately strong evidence</w:t>
+      </w:r>
+      <w:r>
+        <w:tab/>
+        <w:t>32 = strong evidence</w:t>
+      </w:r>
+    </w:p>
+    <w:p>
+      <w:pPr>
+        <w:pStyle w:val="ListBullet"/>
+        <w:numPr>
+          <w:ilvl w:val="0"/>
+          <w:numId w:val="0"/>
+        </w:numPr>
+        <w:ind w:left="720"/>
+        <w:rPr>
+          <w:i/>
+        </w:rPr>
+      </w:pPr>
+      <w:r>
+        <w:rPr>
+          <w:i/>
+        </w:rPr>
+        <w:t>of one ratio over another</w:t>
+      </w:r>
+    </w:p>
+    <w:p>
+      <w:pPr>
+        <w:pStyle w:val="ListBullet"/>
+      </w:pPr>
+      <w:r>
+        <w:lastRenderedPageBreak/>
+        <w:t>B/c of this, it’s common to draw reference lines at these values on likelihood plots</w:t>
+      </w:r>
+    </w:p>
+    <w:p>
+      <w:pPr>
+        <w:pStyle w:val="ListBullet"/>
+        <w:tabs>
+          <w:tab w:val="clear" w:pos="360"/>
+          <w:tab w:val="num" w:pos="720"/>
+        </w:tabs>
+        <w:ind w:left="720"/>
+      </w:pPr>
+      <w:r>
+        <w:t>Parameter values &gt; the 1/8 reference line are such that no other point is more than 8x more supported, given the data</w:t>
+      </w:r>
+    </w:p>
+    <w:p>
+      <w:pPr>
+        <w:pStyle w:val="ListBullet"/>
+      </w:pPr>
+      <w:r>
+        <w:rPr>
+          <w:u w:val="single"/>
+        </w:rPr>
+        <w:t>Consequences Of Kind Of Adopting This Style Of Analysis</w:t>
+      </w:r>
+      <w:r>
+        <w:t>.</w:t>
+      </w:r>
+    </w:p>
+    <w:p>
+      <w:pPr>
+        <w:pStyle w:val="ListBullet"/>
+        <w:tabs>
+          <w:tab w:val="clear" w:pos="360"/>
+          <w:tab w:val="num" w:pos="720"/>
+        </w:tabs>
+        <w:ind w:left="720"/>
+      </w:pPr>
+      <w:r>
+        <w:t>Pretty much every major par</w:t>
+      </w:r>
+      <w:r>
+        <w:t>adigm in statistics (Bayesian, frequentist</w:t>
+      </w:r>
+      <w:r>
+        <w:t>, this likelihood paradigm</w:t>
+      </w:r>
+      <w:r>
+        <w:t xml:space="preserve">) </w:t>
+      </w:r>
+      <w:r>
+        <w:t xml:space="preserve">agrees </w:t>
+      </w:r>
+      <w:r>
+        <w:t>that if you assume some</w:t>
+      </w:r>
+      <w:r>
+        <w:t xml:space="preserve"> probability model </w:t>
+      </w:r>
+      <w:r>
+        <w:t>+</w:t>
+      </w:r>
+      <w:r>
+        <w:t xml:space="preserve"> act as if it's true, then the </w:t>
+      </w:r>
+      <w:r>
+        <w:rPr>
+          <w:b/>
+        </w:rPr>
+        <w:t>likelihood ratio</w:t>
+      </w:r>
+      <w:r>
+        <w:t xml:space="preserve"> is a central component to the theory. </w:t>
+      </w:r>
+    </w:p>
+    <w:p>
+      <w:pPr>
+        <w:pStyle w:val="ListBullet"/>
+        <w:tabs>
+          <w:tab w:val="clear" w:pos="360"/>
+          <w:tab w:val="num" w:pos="1080"/>
+        </w:tabs>
+        <w:ind w:left="1080"/>
+      </w:pPr>
+      <w:r>
+        <w:t xml:space="preserve">If you take enough mathematical statistics, you'll see this. </w:t>
+      </w:r>
+    </w:p>
+    <w:p>
+      <w:pPr>
+        <w:pStyle w:val="ListBullet"/>
+        <w:tabs>
+          <w:tab w:val="clear" w:pos="360"/>
+          <w:tab w:val="num" w:pos="720"/>
+        </w:tabs>
+        <w:ind w:left="720"/>
+      </w:pPr>
+      <w:r>
+        <w:t xml:space="preserve">The particular paradigm </w:t>
+      </w:r>
+      <w:r>
+        <w:t>above</w:t>
+      </w:r>
+      <w:r>
+        <w:t xml:space="preserve"> then goes </w:t>
+      </w:r>
+      <w:r>
+        <w:rPr>
+          <w:i/>
+        </w:rPr>
+        <w:t>beyond</w:t>
+      </w:r>
+      <w:r>
+        <w:t xml:space="preserve"> this relatively benign use of likelihood ratios that occur in other areas. </w:t>
+      </w:r>
+    </w:p>
+    <w:p>
+      <w:pPr>
+        <w:pStyle w:val="ListBullet"/>
+        <w:tabs>
+          <w:tab w:val="clear" w:pos="360"/>
+          <w:tab w:val="num" w:pos="720"/>
+        </w:tabs>
+        <w:ind w:left="720"/>
+      </w:pPr>
+      <w:r>
+        <w:t xml:space="preserve">The above </w:t>
+      </w:r>
+      <w:r>
+        <w:t xml:space="preserve">is not just </w:t>
+      </w:r>
+      <w:r>
+        <w:t xml:space="preserve">saying that </w:t>
+      </w:r>
+      <w:r>
+        <w:t xml:space="preserve">the likelihood ratio is useful but that </w:t>
+      </w:r>
+      <w:r>
+        <w:rPr>
+          <w:b/>
+        </w:rPr>
+        <w:t>likelihood r</w:t>
+      </w:r>
+      <w:r>
+        <w:rPr>
+          <w:b/>
+        </w:rPr>
+        <w:t xml:space="preserve">atios measure relative evidence, + </w:t>
+      </w:r>
+      <w:r>
+        <w:rPr>
+          <w:b/>
+        </w:rPr>
+        <w:t xml:space="preserve">that given a statistical model </w:t>
+      </w:r>
+      <w:r>
+        <w:rPr>
+          <w:b/>
+        </w:rPr>
+        <w:t>+</w:t>
+      </w:r>
+      <w:r>
+        <w:rPr>
+          <w:b/>
+        </w:rPr>
+        <w:t xml:space="preserve"> observed data, all </w:t>
+      </w:r>
+      <w:r>
+        <w:rPr>
+          <w:b/>
+        </w:rPr>
+        <w:t xml:space="preserve">the </w:t>
+      </w:r>
+      <w:r>
+        <w:rPr>
+          <w:b/>
+        </w:rPr>
+        <w:t xml:space="preserve">relevant </w:t>
+      </w:r>
+      <w:r>
+        <w:rPr>
+          <w:b/>
+        </w:rPr>
+        <w:t xml:space="preserve">info </w:t>
+      </w:r>
+      <w:r>
+        <w:rPr>
+          <w:b/>
+        </w:rPr>
+        <w:t>is contained in the likelihood</w:t>
+      </w:r>
+    </w:p>
+    <w:p>
+      <w:pPr>
+        <w:pStyle w:val="ListBullet"/>
+        <w:tabs>
+          <w:tab w:val="clear" w:pos="360"/>
+          <w:tab w:val="num" w:pos="720"/>
+        </w:tabs>
+        <w:ind w:left="720"/>
+      </w:pPr>
+      <w:r>
+        <w:t xml:space="preserve">This has far reaching consequences to the field of </w:t>
+      </w:r>
+      <w:r>
+        <w:t>stats</w:t>
+      </w:r>
+      <w:r>
+        <w:t xml:space="preserve">. </w:t>
+      </w:r>
+    </w:p>
+    <w:p>
+      <w:pPr>
+        <w:pStyle w:val="ListBullet"/>
+        <w:tabs>
+          <w:tab w:val="clear" w:pos="360"/>
+          <w:tab w:val="num" w:pos="720"/>
+        </w:tabs>
+        <w:ind w:left="720"/>
+      </w:pPr>
+      <w:r>
+        <w:t xml:space="preserve">If </w:t>
+      </w:r>
+      <w:r>
+        <w:t xml:space="preserve">we </w:t>
+      </w:r>
+      <w:r>
+        <w:t xml:space="preserve">go beyond just saying </w:t>
+      </w:r>
+      <w:r>
+        <w:t>“</w:t>
+      </w:r>
+      <w:r>
+        <w:t>likelihoods are useful</w:t>
+      </w:r>
+      <w:r>
+        <w:t>”</w:t>
+      </w:r>
+      <w:r>
+        <w:t xml:space="preserve"> </w:t>
+      </w:r>
+      <w:r>
+        <w:t>to saying “</w:t>
+      </w:r>
+      <w:r>
+        <w:t>not only are the useful but they have these properties</w:t>
+      </w:r>
+      <w:r>
+        <w:t>”</w:t>
+      </w:r>
+      <w:r>
+        <w:t xml:space="preserve">, it changes quite a bit of statistics. </w:t>
+      </w:r>
+    </w:p>
+    <w:p>
+      <w:pPr>
+        <w:pStyle w:val="ListBullet"/>
+        <w:tabs>
+          <w:tab w:val="clear" w:pos="360"/>
+          <w:tab w:val="num" w:pos="720"/>
+        </w:tabs>
+        <w:ind w:left="720"/>
+      </w:pPr>
+      <w:r>
+        <w:t>M</w:t>
+      </w:r>
+      <w:r>
+        <w:t xml:space="preserve">uch of </w:t>
+      </w:r>
+      <w:r>
+        <w:t xml:space="preserve">stats </w:t>
+      </w:r>
+      <w:r>
+        <w:t xml:space="preserve">is devoted to things like hypothesis testing </w:t>
+      </w:r>
+      <w:r>
+        <w:t>+ p-</w:t>
+      </w:r>
+      <w:r>
+        <w:t xml:space="preserve">values </w:t>
       </w:r>
       <w:r>
         <w:t xml:space="preserve">+ </w:t>
       </w:r>
       <w:r>
-        <w:t xml:space="preserve">highlight Bayes' rule quite nicely, this is </w:t>
-      </w:r>
-      <w:r>
-        <w:t xml:space="preserve">NOT </w:t>
-      </w:r>
-      <w:r>
-        <w:t>all there is to the world of diagnostic testing and validation, which is a very, very deep subject</w:t>
-      </w:r>
-      <w:r>
-        <w:t xml:space="preserve"> that </w:t>
-      </w:r>
-      <w:r>
-        <w:t>involves quite a bit more than Bayes' rule.</w:t>
+        <w:t xml:space="preserve">other </w:t>
+      </w:r>
+      <w:r>
+        <w:t>variants</w:t>
+      </w:r>
+      <w:r>
+        <w:t xml:space="preserve"> of statistics </w:t>
+      </w:r>
+      <w:r>
+        <w:t xml:space="preserve">where </w:t>
+      </w:r>
+      <w:r>
+        <w:t xml:space="preserve">the interpretation of </w:t>
+      </w:r>
+      <w:r>
+        <w:t xml:space="preserve">the </w:t>
+      </w:r>
+      <w:r>
+        <w:t>statistics involves potentially fictitious repetitions of an experiment</w:t>
+      </w:r>
+    </w:p>
+    <w:p>
+      <w:pPr>
+        <w:pStyle w:val="ListBullet"/>
+        <w:tabs>
+          <w:tab w:val="clear" w:pos="360"/>
+          <w:tab w:val="num" w:pos="1080"/>
+        </w:tabs>
+        <w:ind w:left="1080"/>
+      </w:pPr>
+      <w:r>
+        <w:t xml:space="preserve">Ex: </w:t>
+      </w:r>
+      <w:r>
+        <w:t xml:space="preserve">interpretation of a </w:t>
+      </w:r>
+      <w:r>
+        <w:t xml:space="preserve">CI </w:t>
+      </w:r>
+      <w:r>
+        <w:t xml:space="preserve">is quite confusing, but it's something along the lines of </w:t>
+      </w:r>
+      <w:r>
+        <w:t>“</w:t>
+      </w:r>
+      <w:r>
+        <w:t>if you were to use thi</w:t>
+      </w:r>
+      <w:r>
+        <w:t xml:space="preserve">s technique over and over again, you’d </w:t>
+      </w:r>
+      <w:r>
+        <w:t xml:space="preserve">obtain these intervals that contain the things they were trying to estimate </w:t>
+      </w:r>
+      <w:r>
+        <w:t xml:space="preserve">95% </w:t>
+      </w:r>
+      <w:r>
+        <w:t>of the time</w:t>
+      </w:r>
+      <w:r>
+        <w:t>”</w:t>
+      </w:r>
+      <w:r>
+        <w:t xml:space="preserve">. </w:t>
+      </w:r>
+    </w:p>
+    <w:p>
+      <w:pPr>
+        <w:pStyle w:val="ListBullet"/>
+        <w:tabs>
+          <w:tab w:val="clear" w:pos="360"/>
+          <w:tab w:val="num" w:pos="720"/>
+        </w:tabs>
+        <w:ind w:left="720"/>
+      </w:pPr>
+      <w:r>
+        <w:t xml:space="preserve">If you adopt this strong variant of interpreting likelihoods, </w:t>
+      </w:r>
+      <w:r>
+        <w:t xml:space="preserve">it </w:t>
+      </w:r>
+      <w:r>
+        <w:t xml:space="preserve">that suggests that </w:t>
+      </w:r>
+      <w:r>
+        <w:t xml:space="preserve">such an </w:t>
+      </w:r>
+      <w:r>
+        <w:t xml:space="preserve">interpretation </w:t>
+      </w:r>
+      <w:r>
+        <w:rPr>
+          <w:i/>
+        </w:rPr>
+        <w:t xml:space="preserve">can't be valid </w:t>
+      </w:r>
+      <w:r>
+        <w:rPr>
+          <w:i/>
+        </w:rPr>
+        <w:t>b/c</w:t>
+      </w:r>
+      <w:r>
+        <w:rPr>
+          <w:i/>
+        </w:rPr>
+        <w:t xml:space="preserve"> it involves potentially fictitious repetitions of the experiment which </w:t>
+      </w:r>
+      <w:r>
+        <w:rPr>
+          <w:i/>
+        </w:rPr>
+        <w:t>do not depend on the likelihood</w:t>
+      </w:r>
+      <w:r>
+        <w:rPr>
+          <w:i/>
+        </w:rPr>
+        <w:t xml:space="preserve"> for the data at hand</w:t>
+      </w:r>
+      <w:r>
+        <w:t>, s</w:t>
+      </w:r>
+      <w:r>
+        <w:t xml:space="preserve">o it cannot possibly be useful or cannot have any additional evidence. </w:t>
+      </w:r>
+    </w:p>
+    <w:p>
+      <w:pPr>
+        <w:pStyle w:val="ListBullet"/>
+        <w:tabs>
+          <w:tab w:val="clear" w:pos="360"/>
+          <w:tab w:val="num" w:pos="720"/>
+        </w:tabs>
+        <w:ind w:left="720"/>
+      </w:pPr>
+      <w:r>
+        <w:t xml:space="preserve">So, </w:t>
+      </w:r>
+      <w:r>
+        <w:t xml:space="preserve">some things get disputed if you adopt this paradigm </w:t>
+      </w:r>
+      <w:r>
+        <w:t>(p-</w:t>
+      </w:r>
+      <w:r>
+        <w:t>values, hypothesis</w:t>
+      </w:r>
+      <w:r>
+        <w:t xml:space="preserve"> testing, multiple corrections)</w:t>
+      </w:r>
+    </w:p>
+    <w:p>
+      <w:pPr>
+        <w:pStyle w:val="ListBullet"/>
+        <w:tabs>
+          <w:tab w:val="clear" w:pos="360"/>
+          <w:tab w:val="num" w:pos="720"/>
+        </w:tabs>
+        <w:ind w:left="720"/>
+      </w:pPr>
+      <w:r>
+        <w:t xml:space="preserve">This </w:t>
+      </w:r>
+      <w:r>
+        <w:t xml:space="preserve">is very disputed </w:t>
+      </w:r>
+      <w:r>
+        <w:t>b/c,</w:t>
+      </w:r>
+      <w:r>
+        <w:t xml:space="preserve"> in many ways, these techniques seem very central to the idea of statistics. </w:t>
+      </w:r>
+    </w:p>
+    <w:p>
+      <w:pPr>
+        <w:pStyle w:val="ListBullet"/>
+        <w:tabs>
+          <w:tab w:val="clear" w:pos="360"/>
+          <w:tab w:val="num" w:pos="720"/>
+        </w:tabs>
+        <w:ind w:left="720"/>
+      </w:pPr>
+      <w:r>
+        <w:t xml:space="preserve">Regardless of what kind of paradigm statistics you're in, </w:t>
+      </w:r>
+      <w:r>
+        <w:rPr>
+          <w:b/>
+        </w:rPr>
+        <w:t>higher likelihoods</w:t>
+      </w:r>
+      <w:r>
+        <w:t xml:space="preserve"> </w:t>
+      </w:r>
+      <w:r>
+        <w:rPr>
+          <w:b/>
+        </w:rPr>
+        <w:t>generally</w:t>
+      </w:r>
+      <w:r>
+        <w:t xml:space="preserve"> </w:t>
+      </w:r>
+      <w:r>
+        <w:rPr>
+          <w:b/>
+        </w:rPr>
+        <w:t>refer to better supportive values of the parameter</w:t>
       </w:r>
       <w:bookmarkStart w:id="0" w:name="_GoBack"/>
       <w:bookmarkEnd w:id="0"/>
-      <w:r>
-        <w:t xml:space="preserve"> </w:t>
-      </w:r>
     </w:p>
     <w:sectPr>
       <w:pgSz w:w="12240" w:h="15840"/>
@@ -4893,11 +7937,11 @@
 </file>
 
 <file path=word/numbering.xml><?xml version="1.0" encoding="utf-8"?>
-<w:numbering xmlns:wpc="http://schemas.microsoft.com/office/word/2010/wordprocessingCanvas" xmlns:cx="http://schemas.microsoft.com/office/drawing/2014/chartex" xmlns:cx1="http://schemas.microsoft.com/office/drawing/2015/9/8/chartex" xmlns:cx2="http://schemas.microsoft.com/office/drawing/2015/10/21/chartex" xmlns:cx3="http://schemas.microsoft.com/office/drawing/2016/5/9/chartex" xmlns:cx4="http://schemas.microsoft.com/office/drawing/2016/5/10/chartex" xmlns:cx5="http://schemas.microsoft.com/office/drawing/2016/5/11/chartex" xmlns:cx6="http://schemas.microsoft.com/office/drawing/2016/5/12/chartex" xmlns:cx7="http://schemas.microsoft.com/office/drawing/2016/5/13/chartex" xmlns:cx8="http://schemas.microsoft.com/office/drawing/2016/5/14/chartex" xmlns:mc="http://schemas.openxmlformats.org/markup-compatibility/2006" xmlns:aink="http://schemas.microsoft.com/office/drawing/2016/ink" xmlns:am3d="http://schemas.microsoft.com/office/drawing/2017/model3d" xmlns:o="urn:schemas-microsoft-com:office:office" xmlns:r="http://schemas.openxmlformats.org/officeDocument/2006/relationships" xmlns:m="http://schemas.openxmlformats.org/officeDocument/2006/math" xmlns:v="urn:schemas-microsoft-com:vml" xmlns:wp14="http://schemas.microsoft.com/office/word/2010/wordprocessingDrawing" xmlns:wp="http://schemas.openxmlformats.org/drawingml/2006/wordprocessingDrawing" xmlns:w10="urn:schemas-microsoft-com:office:word" xmlns:w="http://schemas.openxmlformats.org/wordprocessingml/2006/main" xmlns:w14="http://schemas.microsoft.com/office/word/2010/wordml" xmlns:w15="http://schemas.microsoft.com/office/word/2012/wordml" xmlns:w16cid="http://schemas.microsoft.com/office/word/2016/wordml/cid" xmlns:w16se="http://schemas.microsoft.com/office/word/2015/wordml/symex" xmlns:wpg="http://schemas.microsoft.com/office/word/2010/wordprocessingGroup" xmlns:wpi="http://schemas.microsoft.com/office/word/2010/wordprocessingInk" xmlns:wne="http://schemas.microsoft.com/office/word/2006/wordml" xmlns:wps="http://schemas.microsoft.com/office/word/2010/wordprocessingShape" mc:Ignorable="w14 w15 w16se w16cid wp14">
+<w:numbering xmlns:wpc="http://schemas.microsoft.com/office/word/2010/wordprocessingCanvas" xmlns:mc="http://schemas.openxmlformats.org/markup-compatibility/2006" xmlns:o="urn:schemas-microsoft-com:office:office" xmlns:r="http://schemas.openxmlformats.org/officeDocument/2006/relationships" xmlns:m="http://schemas.openxmlformats.org/officeDocument/2006/math" xmlns:v="urn:schemas-microsoft-com:vml" xmlns:wp14="http://schemas.microsoft.com/office/word/2010/wordprocessingDrawing" xmlns:wp="http://schemas.openxmlformats.org/drawingml/2006/wordprocessingDrawing" xmlns:w10="urn:schemas-microsoft-com:office:word" xmlns:w="http://schemas.openxmlformats.org/wordprocessingml/2006/main" xmlns:w14="http://schemas.microsoft.com/office/word/2010/wordml" xmlns:w15="http://schemas.microsoft.com/office/word/2012/wordml" xmlns:wpg="http://schemas.microsoft.com/office/word/2010/wordprocessingGroup" xmlns:wpi="http://schemas.microsoft.com/office/word/2010/wordprocessingInk" xmlns:wne="http://schemas.microsoft.com/office/word/2006/wordml" xmlns:wps="http://schemas.microsoft.com/office/word/2010/wordprocessingShape" mc:Ignorable="w14 w15 wp14">
   <w:abstractNum w:abstractNumId="0" w15:restartNumberingAfterBreak="0">
     <w:nsid w:val="FFFFFF89"/>
     <w:multiLevelType w:val="singleLevel"/>
-    <w:tmpl w:val="683EA3D0"/>
+    <w:tmpl w:val="AE9C2816"/>
     <w:lvl w:ilvl="0">
       <w:start w:val="1"/>
       <w:numFmt w:val="bullet"/>
@@ -4969,11 +8013,17 @@
   <w:num w:numId="18">
     <w:abstractNumId w:val="0"/>
   </w:num>
+  <w:num w:numId="19">
+    <w:abstractNumId w:val="0"/>
+  </w:num>
+  <w:num w:numId="20">
+    <w:abstractNumId w:val="0"/>
+  </w:num>
 </w:numbering>
 </file>
 
 <file path=word/styles.xml><?xml version="1.0" encoding="utf-8"?>
-<w:styles xmlns:mc="http://schemas.openxmlformats.org/markup-compatibility/2006" xmlns:r="http://schemas.openxmlformats.org/officeDocument/2006/relationships" xmlns:w="http://schemas.openxmlformats.org/wordprocessingml/2006/main" xmlns:w14="http://schemas.microsoft.com/office/word/2010/wordml" xmlns:w15="http://schemas.microsoft.com/office/word/2012/wordml" xmlns:w16cid="http://schemas.microsoft.com/office/word/2016/wordml/cid" xmlns:w16se="http://schemas.microsoft.com/office/word/2015/wordml/symex" mc:Ignorable="w14 w15 w16se w16cid">
+<w:styles xmlns:mc="http://schemas.openxmlformats.org/markup-compatibility/2006" xmlns:r="http://schemas.openxmlformats.org/officeDocument/2006/relationships" xmlns:w="http://schemas.openxmlformats.org/wordprocessingml/2006/main" xmlns:w14="http://schemas.microsoft.com/office/word/2010/wordml" xmlns:w15="http://schemas.microsoft.com/office/word/2012/wordml" mc:Ignorable="w14 w15">
   <w:docDefaults>
     <w:rPrDefault>
       <w:rPr>
@@ -4989,7 +8039,7 @@
       </w:pPr>
     </w:pPrDefault>
   </w:docDefaults>
-  <w:latentStyles w:defLockedState="0" w:defUIPriority="99" w:defSemiHidden="0" w:defUnhideWhenUsed="0" w:defQFormat="0" w:count="375">
+  <w:latentStyles w:defLockedState="0" w:defUIPriority="99" w:defSemiHidden="0" w:defUnhideWhenUsed="0" w:defQFormat="0" w:count="371">
     <w:lsdException w:name="Normal" w:uiPriority="0" w:qFormat="1"/>
     <w:lsdException w:name="heading 1" w:uiPriority="9" w:qFormat="1"/>
     <w:lsdException w:name="heading 2" w:semiHidden="1" w:uiPriority="9" w:unhideWhenUsed="1" w:qFormat="1"/>
@@ -5095,6 +8145,7 @@
     <w:lsdException w:name="HTML Sample" w:semiHidden="1" w:unhideWhenUsed="1"/>
     <w:lsdException w:name="HTML Typewriter" w:semiHidden="1" w:unhideWhenUsed="1"/>
     <w:lsdException w:name="HTML Variable" w:semiHidden="1" w:unhideWhenUsed="1"/>
+    <w:lsdException w:name="Normal Table" w:semiHidden="1" w:unhideWhenUsed="1"/>
     <w:lsdException w:name="annotation subject" w:semiHidden="1" w:unhideWhenUsed="1"/>
     <w:lsdException w:name="No List" w:semiHidden="1" w:unhideWhenUsed="1"/>
     <w:lsdException w:name="Outline List 1" w:semiHidden="1" w:unhideWhenUsed="1"/>
@@ -5138,8 +8189,10 @@
     <w:lsdException w:name="Table Elegant" w:semiHidden="1" w:unhideWhenUsed="1"/>
     <w:lsdException w:name="Table Professional" w:semiHidden="1" w:unhideWhenUsed="1"/>
     <w:lsdException w:name="Table Subtle 1" w:semiHidden="1" w:unhideWhenUsed="1"/>
+    <w:lsdException w:name="Table Subtle 2" w:semiHidden="1" w:unhideWhenUsed="1"/>
     <w:lsdException w:name="Table Web 1" w:semiHidden="1" w:unhideWhenUsed="1"/>
     <w:lsdException w:name="Table Web 2" w:semiHidden="1" w:unhideWhenUsed="1"/>
+    <w:lsdException w:name="Table Web 3" w:semiHidden="1" w:unhideWhenUsed="1"/>
     <w:lsdException w:name="Balloon Text" w:semiHidden="1" w:unhideWhenUsed="1"/>
     <w:lsdException w:name="Table Grid" w:uiPriority="39"/>
     <w:lsdException w:name="Table Theme" w:semiHidden="1" w:unhideWhenUsed="1"/>
@@ -5358,10 +8411,6 @@
     <w:lsdException w:name="List Table 5 Dark Accent 6" w:uiPriority="50"/>
     <w:lsdException w:name="List Table 6 Colorful Accent 6" w:uiPriority="51"/>
     <w:lsdException w:name="List Table 7 Colorful Accent 6" w:uiPriority="52"/>
-    <w:lsdException w:name="Mention" w:semiHidden="1" w:unhideWhenUsed="1"/>
-    <w:lsdException w:name="Smart Hyperlink" w:semiHidden="1" w:unhideWhenUsed="1"/>
-    <w:lsdException w:name="Hashtag" w:semiHidden="1" w:unhideWhenUsed="1"/>
-    <w:lsdException w:name="Unresolved Mention" w:semiHidden="1" w:unhideWhenUsed="1"/>
   </w:latentStyles>
   <w:style w:type="paragraph" w:default="1" w:styleId="Normal">
     <w:name w:val="Normal"/>
@@ -5370,7 +8419,6 @@
   <w:style w:type="character" w:default="1" w:styleId="DefaultParagraphFont">
     <w:name w:val="Default Paragraph Font"/>
     <w:uiPriority w:val="1"/>
-    <w:semiHidden/>
     <w:unhideWhenUsed/>
   </w:style>
   <w:style w:type="table" w:default="1" w:styleId="TableNormal">

</xml_diff>

<commit_message>
finish bernoulli and gaussian lecture in week2 JHU biostats bootcamp 1
</commit_message>
<xml_diff>
--- a/Stats/Coursera/JHU/biostats_bootcamp_1/week2.docx
+++ b/Stats/Coursera/JHU/biostats_bootcamp_1/week2.docx
@@ -1,6 +1,6 @@
 
 <file path=word/document.xml><?xml version="1.0" encoding="utf-8"?>
-<w:document xmlns:wpc="http://schemas.microsoft.com/office/word/2010/wordprocessingCanvas" xmlns:mc="http://schemas.openxmlformats.org/markup-compatibility/2006" xmlns:o="urn:schemas-microsoft-com:office:office" xmlns:r="http://schemas.openxmlformats.org/officeDocument/2006/relationships" xmlns:m="http://schemas.openxmlformats.org/officeDocument/2006/math" xmlns:v="urn:schemas-microsoft-com:vml" xmlns:wp14="http://schemas.microsoft.com/office/word/2010/wordprocessingDrawing" xmlns:wp="http://schemas.openxmlformats.org/drawingml/2006/wordprocessingDrawing" xmlns:w10="urn:schemas-microsoft-com:office:word" xmlns:w="http://schemas.openxmlformats.org/wordprocessingml/2006/main" xmlns:w14="http://schemas.microsoft.com/office/word/2010/wordml" xmlns:w15="http://schemas.microsoft.com/office/word/2012/wordml" xmlns:wpg="http://schemas.microsoft.com/office/word/2010/wordprocessingGroup" xmlns:wpi="http://schemas.microsoft.com/office/word/2010/wordprocessingInk" xmlns:wne="http://schemas.microsoft.com/office/word/2006/wordml" xmlns:wps="http://schemas.microsoft.com/office/word/2010/wordprocessingShape" mc:Ignorable="w14 w15 wp14">
+<w:document xmlns:wpc="http://schemas.microsoft.com/office/word/2010/wordprocessingCanvas" xmlns:cx="http://schemas.microsoft.com/office/drawing/2014/chartex" xmlns:cx1="http://schemas.microsoft.com/office/drawing/2015/9/8/chartex" xmlns:cx2="http://schemas.microsoft.com/office/drawing/2015/10/21/chartex" xmlns:cx3="http://schemas.microsoft.com/office/drawing/2016/5/9/chartex" xmlns:cx4="http://schemas.microsoft.com/office/drawing/2016/5/10/chartex" xmlns:cx5="http://schemas.microsoft.com/office/drawing/2016/5/11/chartex" xmlns:cx6="http://schemas.microsoft.com/office/drawing/2016/5/12/chartex" xmlns:cx7="http://schemas.microsoft.com/office/drawing/2016/5/13/chartex" xmlns:cx8="http://schemas.microsoft.com/office/drawing/2016/5/14/chartex" xmlns:mc="http://schemas.openxmlformats.org/markup-compatibility/2006" xmlns:aink="http://schemas.microsoft.com/office/drawing/2016/ink" xmlns:am3d="http://schemas.microsoft.com/office/drawing/2017/model3d" xmlns:o="urn:schemas-microsoft-com:office:office" xmlns:r="http://schemas.openxmlformats.org/officeDocument/2006/relationships" xmlns:m="http://schemas.openxmlformats.org/officeDocument/2006/math" xmlns:v="urn:schemas-microsoft-com:vml" xmlns:wp14="http://schemas.microsoft.com/office/word/2010/wordprocessingDrawing" xmlns:wp="http://schemas.openxmlformats.org/drawingml/2006/wordprocessingDrawing" xmlns:w10="urn:schemas-microsoft-com:office:word" xmlns:w="http://schemas.openxmlformats.org/wordprocessingml/2006/main" xmlns:w14="http://schemas.microsoft.com/office/word/2010/wordml" xmlns:w15="http://schemas.microsoft.com/office/word/2012/wordml" xmlns:w16cid="http://schemas.microsoft.com/office/word/2016/wordml/cid" xmlns:w16se="http://schemas.microsoft.com/office/word/2015/wordml/symex" xmlns:wpg="http://schemas.microsoft.com/office/word/2010/wordprocessingGroup" xmlns:wpi="http://schemas.microsoft.com/office/word/2010/wordprocessingInk" xmlns:wne="http://schemas.microsoft.com/office/word/2006/wordml" xmlns:wps="http://schemas.microsoft.com/office/word/2010/wordprocessingShape" mc:Ignorable="w14 w15 w16se w16cid wp14">
   <w:body>
     <w:p>
       <w:pPr>
@@ -43,8 +43,13 @@
       <w:pPr>
         <w:pStyle w:val="ListBullet"/>
       </w:pPr>
-      <w:r>
-        <w:t xml:space="preserve">P(1) when rolling die = </w:t>
+      <w:proofErr w:type="gramStart"/>
+      <w:r>
+        <w:t>P(</w:t>
+      </w:r>
+      <w:proofErr w:type="gramEnd"/>
+      <w:r>
+        <w:t xml:space="preserve">1) when rolling die = </w:t>
       </w:r>
       <w:r>
         <w:t>assumed to be 1/6, but suppose we had extra info that the roll ended in an odd</w:t>
@@ -61,7 +66,15 @@
         <w:t>Conditional on this new info,</w:t>
       </w:r>
       <w:r>
-        <w:t xml:space="preserve"> p(1) now = 1/3</w:t>
+        <w:t xml:space="preserve"> </w:t>
+      </w:r>
+      <w:proofErr w:type="gramStart"/>
+      <w:r>
+        <w:t>p(</w:t>
+      </w:r>
+      <w:proofErr w:type="gramEnd"/>
+      <w:r>
+        <w:t>1) now = 1/3</w:t>
       </w:r>
     </w:p>
     <w:p>
@@ -354,10 +367,12 @@
         <w:t>f(</w:t>
       </w:r>
       <w:proofErr w:type="spellStart"/>
+      <w:proofErr w:type="gramStart"/>
       <w:r>
         <w:t>x,y</w:t>
       </w:r>
       <w:proofErr w:type="spellEnd"/>
+      <w:proofErr w:type="gramEnd"/>
       <w:r>
         <w:t xml:space="preserve">) = </w:t>
       </w:r>
@@ -520,10 +535,12 @@
         <w:t>f(</w:t>
       </w:r>
       <w:proofErr w:type="spellStart"/>
+      <w:proofErr w:type="gramStart"/>
       <w:r>
         <w:t>x,y</w:t>
       </w:r>
       <w:proofErr w:type="spellEnd"/>
+      <w:proofErr w:type="gramEnd"/>
       <w:r>
         <w:t>) over x</w:t>
       </w:r>
@@ -547,10 +564,12 @@
         <w:t xml:space="preserve"> = joint mass function f(</w:t>
       </w:r>
       <w:proofErr w:type="spellStart"/>
+      <w:proofErr w:type="gramStart"/>
       <w:r>
         <w:t>x,y</w:t>
       </w:r>
       <w:proofErr w:type="spellEnd"/>
+      <w:proofErr w:type="gramEnd"/>
       <w:r>
         <w:t>) summed over x</w:t>
       </w:r>
@@ -770,7 +789,15 @@
         <w:t>Continuous</w:t>
       </w:r>
       <w:r>
-        <w:t xml:space="preserve"> definition = bit harder, since events X = x and Y = y have probability = 0</w:t>
+        <w:t xml:space="preserve"> definition = bit harder, since events X = x and Y = y </w:t>
+      </w:r>
+      <w:proofErr w:type="gramStart"/>
+      <w:r>
+        <w:t>have</w:t>
+      </w:r>
+      <w:proofErr w:type="gramEnd"/>
+      <w:r>
+        <w:t xml:space="preserve"> probability = 0</w:t>
       </w:r>
     </w:p>
     <w:p>
@@ -1415,10 +1442,12 @@
         <w:t>Geometrically, conditional density is obtained by taking the relevant slice of the joint density f(</w:t>
       </w:r>
       <w:proofErr w:type="spellStart"/>
+      <w:proofErr w:type="gramStart"/>
       <w:r>
         <w:t>x,y</w:t>
       </w:r>
       <w:proofErr w:type="spellEnd"/>
+      <w:proofErr w:type="gramEnd"/>
       <w:r>
         <w:t xml:space="preserve">), which itself is a surface </w:t>
       </w:r>
@@ -1479,7 +1508,15 @@
       </w:r>
       <w:proofErr w:type="spellEnd"/>
       <w:r>
-        <w:t xml:space="preserve"> he surface and gives some function</w:t>
+        <w:t xml:space="preserve"> he </w:t>
+      </w:r>
+      <w:proofErr w:type="gramStart"/>
+      <w:r>
+        <w:t>surface</w:t>
+      </w:r>
+      <w:proofErr w:type="gramEnd"/>
+      <w:r>
+        <w:t xml:space="preserve"> and gives some function</w:t>
       </w:r>
     </w:p>
     <w:p>
@@ -2937,13 +2974,27 @@
         <w:rPr>
           <w:shd w:val="clear" w:color="auto" w:fill="FFFFFF"/>
         </w:rPr>
-        <w:t>very simplistic treatment of how you</w:t>
-      </w:r>
+        <w:t xml:space="preserve">very simplistic treatment of how </w:t>
+      </w:r>
+      <w:proofErr w:type="gramStart"/>
       <w:r>
         <w:rPr>
           <w:shd w:val="clear" w:color="auto" w:fill="FFFFFF"/>
         </w:rPr>
-        <w:t xml:space="preserve">‘d </w:t>
+        <w:t>you</w:t>
+      </w:r>
+      <w:r>
+        <w:rPr>
+          <w:shd w:val="clear" w:color="auto" w:fill="FFFFFF"/>
+        </w:rPr>
+        <w:t>‘</w:t>
+      </w:r>
+      <w:proofErr w:type="gramEnd"/>
+      <w:r>
+        <w:rPr>
+          <w:shd w:val="clear" w:color="auto" w:fill="FFFFFF"/>
+        </w:rPr>
+        <w:t xml:space="preserve">d </w:t>
       </w:r>
       <w:r>
         <w:rPr>
@@ -3908,8 +3959,13 @@
         </w:tabs>
         <w:ind w:left="1080"/>
       </w:pPr>
-      <w:r>
-        <w:t>So we have some inkling of whether someone has the diseased based on prior knowledge</w:t>
+      <w:proofErr w:type="gramStart"/>
+      <w:r>
+        <w:t>So</w:t>
+      </w:r>
+      <w:proofErr w:type="gramEnd"/>
+      <w:r>
+        <w:t xml:space="preserve"> we have some inkling of whether someone has the diseased based on prior knowledge</w:t>
       </w:r>
       <w:r>
         <w:tab/>
@@ -4088,7 +4144,11 @@
         <w:t xml:space="preserve">we </w:t>
       </w:r>
       <w:r>
-        <w:t xml:space="preserve">have a </w:t>
+        <w:t xml:space="preserve">have </w:t>
+      </w:r>
+      <w:proofErr w:type="gramStart"/>
+      <w:r>
+        <w:t xml:space="preserve">a </w:t>
       </w:r>
       <w:r>
         <w:rPr>
@@ -4097,7 +4157,11 @@
         <w:t>post</w:t>
       </w:r>
       <w:r>
-        <w:t>-test odds of disease.</w:t>
+        <w:t>-test odds of disease</w:t>
+      </w:r>
+      <w:proofErr w:type="gramEnd"/>
+      <w:r>
+        <w:t>.</w:t>
       </w:r>
     </w:p>
     <w:p>
@@ -4400,7 +4464,15 @@
         <w:t xml:space="preserve">, and </w:t>
       </w:r>
       <w:r>
-        <w:t>DLR+ = .997/(1-.985) = 66</w:t>
+        <w:t>DLR+ = .997</w:t>
+      </w:r>
+      <w:proofErr w:type="gramStart"/>
+      <w:r>
+        <w:t>/(</w:t>
+      </w:r>
+      <w:proofErr w:type="gramEnd"/>
+      <w:r>
+        <w:t>1-.985) = 66</w:t>
       </w:r>
     </w:p>
     <w:p>
@@ -4533,7 +4605,15 @@
         <w:ind w:left="720"/>
       </w:pPr>
       <w:r>
-        <w:t>Frequentist = person has disease or they don’t</w:t>
+        <w:t xml:space="preserve">Frequentist = person has </w:t>
+      </w:r>
+      <w:proofErr w:type="gramStart"/>
+      <w:r>
+        <w:t>disease</w:t>
+      </w:r>
+      <w:proofErr w:type="gramEnd"/>
+      <w:r>
+        <w:t xml:space="preserve"> or they don’t</w:t>
       </w:r>
     </w:p>
     <w:p>
@@ -4565,7 +4645,15 @@
         <w:t xml:space="preserve"> </w:t>
       </w:r>
       <w:r>
-        <w:t xml:space="preserve">on the nature of actually collecting data to inform these calculations </w:t>
+        <w:t xml:space="preserve">on the nature of </w:t>
+      </w:r>
+      <w:proofErr w:type="gramStart"/>
+      <w:r>
+        <w:t>actually collecting</w:t>
+      </w:r>
+      <w:proofErr w:type="gramEnd"/>
+      <w:r>
+        <w:t xml:space="preserve"> data to inform these calculations </w:t>
       </w:r>
     </w:p>
     <w:p>
@@ -4596,7 +4684,15 @@
         <w:t>conclusively</w:t>
       </w:r>
       <w:r>
-        <w:t xml:space="preserve">, whether or not someone has a disease when developing a test </w:t>
+        <w:t xml:space="preserve">, </w:t>
+      </w:r>
+      <w:proofErr w:type="gramStart"/>
+      <w:r>
+        <w:t>whether or not</w:t>
+      </w:r>
+      <w:proofErr w:type="gramEnd"/>
+      <w:r>
+        <w:t xml:space="preserve"> someone has a disease when developing a test </w:t>
       </w:r>
     </w:p>
     <w:p>
@@ -4664,10 +4760,18 @@
         <w:t>Very difficult to have whatever samples you're using to develop sensitivity and specificity</w:t>
       </w:r>
       <w:r>
-        <w:t xml:space="preserve"> actually </w:t>
-      </w:r>
-      <w:r>
-        <w:t xml:space="preserve">be indicative of the population of samples that the test will be applied to in actual clinical practice. </w:t>
+        <w:t xml:space="preserve"> </w:t>
+      </w:r>
+      <w:proofErr w:type="gramStart"/>
+      <w:r>
+        <w:t xml:space="preserve">actually </w:t>
+      </w:r>
+      <w:r>
+        <w:t>be</w:t>
+      </w:r>
+      <w:proofErr w:type="gramEnd"/>
+      <w:r>
+        <w:t xml:space="preserve"> indicative of the population of samples that the test will be applied to in actual clinical practice. </w:t>
       </w:r>
     </w:p>
     <w:p>
@@ -4917,7 +5021,21 @@
         <w:rPr>
           <w:i/>
         </w:rPr>
-        <w:t xml:space="preserve">f(x,ϴ), </w:t>
+        <w:t>f(</w:t>
+      </w:r>
+      <w:proofErr w:type="gramStart"/>
+      <w:r>
+        <w:rPr>
+          <w:i/>
+        </w:rPr>
+        <w:t>x,ϴ</w:t>
+      </w:r>
+      <w:proofErr w:type="gramEnd"/>
+      <w:r>
+        <w:rPr>
+          <w:i/>
+        </w:rPr>
+        <w:t xml:space="preserve">), </w:t>
       </w:r>
       <w:r>
         <w:t xml:space="preserve">where x = a vector and ϴ = an unknown parameter, then we say the </w:t>
@@ -5181,7 +5299,15 @@
         <w:sym w:font="Wingdings" w:char="F0E0"/>
       </w:r>
       <w:r>
-        <w:t xml:space="preserve"> f(x,ϴ) = </w:t>
+        <w:t xml:space="preserve"> f(</w:t>
+      </w:r>
+      <w:proofErr w:type="gramStart"/>
+      <w:r>
+        <w:t>x,ϴ</w:t>
+      </w:r>
+      <w:proofErr w:type="gramEnd"/>
+      <w:r>
+        <w:t xml:space="preserve">) = </w:t>
       </w:r>
       <w:r>
         <w:rPr>
@@ -5400,8 +5526,16 @@
         <w:rPr>
           <w:i/>
         </w:rPr>
-        <w:t xml:space="preserve"> L is a function of theta depending on the data we actually observed</w:t>
-      </w:r>
+        <w:t xml:space="preserve"> L is a function of theta depending on the data we </w:t>
+      </w:r>
+      <w:proofErr w:type="gramStart"/>
+      <w:r>
+        <w:rPr>
+          <w:i/>
+        </w:rPr>
+        <w:t>actually observed</w:t>
+      </w:r>
+      <w:proofErr w:type="gramEnd"/>
     </w:p>
     <w:p>
       <w:pPr>
@@ -5961,8 +6095,13 @@
         </w:rPr>
         <w:t>(</w:t>
       </w:r>
-      <w:r>
-        <w:t>ϴ,x), and it’s usually divided by its max value such that its height = 1</w:t>
+      <w:proofErr w:type="gramStart"/>
+      <w:r>
+        <w:t>ϴ,x</w:t>
+      </w:r>
+      <w:proofErr w:type="gramEnd"/>
+      <w:r>
+        <w:t>), and it’s usually divided by its max value such that its height = 1</w:t>
       </w:r>
     </w:p>
     <w:p>
@@ -5993,7 +6132,15 @@
       </w:pPr>
       <w:r>
         <w:lastRenderedPageBreak/>
-        <w:t>Likelihood plot for the 4 coin flips above:</w:t>
+        <w:t xml:space="preserve">Likelihood plot for the </w:t>
+      </w:r>
+      <w:proofErr w:type="gramStart"/>
+      <w:r>
+        <w:t>4 coin</w:t>
+      </w:r>
+      <w:proofErr w:type="gramEnd"/>
+      <w:r>
+        <w:t xml:space="preserve"> flips above:</w:t>
       </w:r>
       <w:r>
         <w:rPr>
@@ -6140,7 +6287,15 @@
         <w:ind w:left="720"/>
       </w:pPr>
       <w:r>
-        <w:t>Take points of ϴ = .4 and ϴ  = .6, get their heights, and the ratio of these heights = relative evidence for hypothesis supporting ϴ = .4 or ϴ = .6</w:t>
+        <w:t xml:space="preserve">Take points of ϴ = .4 and </w:t>
+      </w:r>
+      <w:proofErr w:type="gramStart"/>
+      <w:r>
+        <w:t>ϴ  =</w:t>
+      </w:r>
+      <w:proofErr w:type="gramEnd"/>
+      <w:r>
+        <w:t xml:space="preserve"> .6, get their heights, and the ratio of these heights = relative evidence for hypothesis supporting ϴ = .4 or ϴ = .6</w:t>
       </w:r>
     </w:p>
     <w:p>
@@ -6267,7 +6422,15 @@
         <w:ind w:left="720"/>
       </w:pPr>
       <w:r>
-        <w:t>Taking any point w/in the endpoints of this line means we can’t find another points that’s more than 8x more supported</w:t>
+        <w:t xml:space="preserve">Taking any point w/in the endpoints of this line means we can’t find </w:t>
+      </w:r>
+      <w:proofErr w:type="gramStart"/>
+      <w:r>
+        <w:t>another</w:t>
+      </w:r>
+      <w:proofErr w:type="gramEnd"/>
+      <w:r>
+        <w:t xml:space="preserve"> points that’s more than 8x more supported</w:t>
       </w:r>
     </w:p>
     <w:p>
@@ -6299,7 +6462,15 @@
         <w:ind w:left="720"/>
       </w:pPr>
       <w:r>
-        <w:t xml:space="preserve">This means we’re not going to be able to find, for ϴ = .4, another point anywhere  on the curve that’s more than 8x better supported than </w:t>
+        <w:t xml:space="preserve">This means we’re not going to be able to find, for ϴ = .4, another point </w:t>
+      </w:r>
+      <w:proofErr w:type="gramStart"/>
+      <w:r>
+        <w:t>anywhere  on</w:t>
+      </w:r>
+      <w:proofErr w:type="gramEnd"/>
+      <w:r>
+        <w:t xml:space="preserve"> the curve that’s more than 8x better supported than </w:t>
       </w:r>
       <w:r>
         <w:t>its</w:t>
@@ -6956,7 +7127,15 @@
         <w:ind w:left="720"/>
       </w:pPr>
       <w:r>
-        <w:t>Ex: repeatedly flip a coin + entertain 3 hypothesis, H1: ϴ = 0, H2: ϴ = .5, H3: ϴ = 1</w:t>
+        <w:t xml:space="preserve">Ex: repeatedly flip a coin + entertain 3 </w:t>
+      </w:r>
+      <w:proofErr w:type="gramStart"/>
+      <w:r>
+        <w:t>hypothesis</w:t>
+      </w:r>
+      <w:proofErr w:type="gramEnd"/>
+      <w:r>
+        <w:t>, H1: ϴ = 0, H2: ϴ = .5, H3: ϴ = 1</w:t>
       </w:r>
     </w:p>
     <w:p>
@@ -7018,8 +7197,13 @@
         </w:tabs>
         <w:ind w:left="1080"/>
       </w:pPr>
-      <w:r>
-        <w:t>P(X | H1) = P(heads | coin is tails on both sides)</w:t>
+      <w:proofErr w:type="gramStart"/>
+      <w:r>
+        <w:t>P(</w:t>
+      </w:r>
+      <w:proofErr w:type="gramEnd"/>
+      <w:r>
+        <w:t>X | H1) = P(heads | coin is tails on both sides)</w:t>
       </w:r>
     </w:p>
     <w:p>
@@ -7031,8 +7215,13 @@
         </w:tabs>
         <w:ind w:left="1080"/>
       </w:pPr>
-      <w:r>
-        <w:t>P(X | H2) = P(heads | coin is fair)</w:t>
+      <w:proofErr w:type="gramStart"/>
+      <w:r>
+        <w:t>P(</w:t>
+      </w:r>
+      <w:proofErr w:type="gramEnd"/>
+      <w:r>
+        <w:t>X | H2) = P(heads | coin is fair)</w:t>
       </w:r>
       <w:r>
         <w:tab/>
@@ -7047,8 +7236,13 @@
         </w:tabs>
         <w:ind w:left="1080"/>
       </w:pPr>
-      <w:r>
-        <w:t>P(X | H3) = P(heads | coin is heads on both sides)</w:t>
+      <w:proofErr w:type="gramStart"/>
+      <w:r>
+        <w:t>P(</w:t>
+      </w:r>
+      <w:proofErr w:type="gramEnd"/>
+      <w:r>
+        <w:t>X | H3) = P(heads | coin is heads on both sides)</w:t>
       </w:r>
       <w:r>
         <w:tab/>
@@ -7089,8 +7283,13 @@
         <w:ind w:left="1440"/>
       </w:pPr>
       <w:r>
-        <w:t>2 is not very strong evidence, considering we have only 1 flip to go off of</w:t>
-      </w:r>
+        <w:t xml:space="preserve">2 is not very strong evidence, considering we have only 1 flip to go </w:t>
+      </w:r>
+      <w:proofErr w:type="gramStart"/>
+      <w:r>
+        <w:t>off of</w:t>
+      </w:r>
+      <w:proofErr w:type="gramEnd"/>
     </w:p>
     <w:p>
       <w:pPr>
@@ -7186,7 +7385,21 @@
         <w:rPr>
           <w:u w:val="single"/>
         </w:rPr>
-        <w:t>Consequences Of Kind Of Adopting This Style Of Analysis</w:t>
+        <w:t xml:space="preserve">Consequences </w:t>
+      </w:r>
+      <w:proofErr w:type="gramStart"/>
+      <w:r>
+        <w:rPr>
+          <w:u w:val="single"/>
+        </w:rPr>
+        <w:t>Of</w:t>
+      </w:r>
+      <w:proofErr w:type="gramEnd"/>
+      <w:r>
+        <w:rPr>
+          <w:u w:val="single"/>
+        </w:rPr>
+        <w:t xml:space="preserve"> Kind Of Adopting This Style Of Analysis</w:t>
       </w:r>
       <w:r>
         <w:t>.</w:t>
@@ -7261,7 +7474,15 @@
         <w:ind w:left="720"/>
       </w:pPr>
       <w:r>
-        <w:t xml:space="preserve">The particular paradigm </w:t>
+        <w:t xml:space="preserve">The </w:t>
+      </w:r>
+      <w:proofErr w:type="gramStart"/>
+      <w:r>
+        <w:t>particular paradigm</w:t>
+      </w:r>
+      <w:proofErr w:type="gramEnd"/>
+      <w:r>
+        <w:t xml:space="preserve"> </w:t>
       </w:r>
       <w:r>
         <w:t>above</w:t>
@@ -7405,7 +7626,15 @@
         <w:t xml:space="preserve"> </w:t>
       </w:r>
       <w:r>
-        <w:t>to saying “</w:t>
+        <w:t xml:space="preserve">to </w:t>
+      </w:r>
+      <w:proofErr w:type="gramStart"/>
+      <w:r>
+        <w:t>saying</w:t>
+      </w:r>
+      <w:proofErr w:type="gramEnd"/>
+      <w:r>
+        <w:t xml:space="preserve"> “</w:t>
       </w:r>
       <w:r>
         <w:t>not only are the useful but they have these properties</w:t>
@@ -7497,7 +7726,15 @@
         <w:t>if you were to use thi</w:t>
       </w:r>
       <w:r>
-        <w:t xml:space="preserve">s technique over and over again, you’d </w:t>
+        <w:t xml:space="preserve">s technique </w:t>
+      </w:r>
+      <w:proofErr w:type="gramStart"/>
+      <w:r>
+        <w:t>over and over again</w:t>
+      </w:r>
+      <w:proofErr w:type="gramEnd"/>
+      <w:r>
+        <w:t xml:space="preserve">, you’d </w:t>
       </w:r>
       <w:r>
         <w:t xml:space="preserve">obtain these intervals that contain the things they were trying to estimate </w:t>
@@ -7721,7 +7958,15 @@
         <w:t xml:space="preserve">Bernoulli distribution </w:t>
       </w:r>
       <w:r>
-        <w:t xml:space="preserve">arises as a result of a binary outcome, and </w:t>
+        <w:t xml:space="preserve">arises </w:t>
+      </w:r>
+      <w:proofErr w:type="gramStart"/>
+      <w:r>
+        <w:t>as a result of</w:t>
+      </w:r>
+      <w:proofErr w:type="gramEnd"/>
+      <w:r>
+        <w:t xml:space="preserve"> a binary outcome, and </w:t>
       </w:r>
       <w:r>
         <w:rPr>
@@ -7835,7 +8080,15 @@
         <w:t xml:space="preserve">Bernoulli Likelihood function = </w:t>
       </w:r>
       <w:r>
-        <w:t>If we have several IID Bernoulli observations, say x1,….,</w:t>
+        <w:t>If we have several IID Bernoulli observations, say x</w:t>
+      </w:r>
+      <w:proofErr w:type="gramStart"/>
+      <w:r>
+        <w:t>1,…</w:t>
+      </w:r>
+      <w:proofErr w:type="gramEnd"/>
+      <w:r>
+        <w:t>.,</w:t>
       </w:r>
       <w:proofErr w:type="spellStart"/>
       <w:r>
@@ -8067,7 +8320,15 @@
         <w:ind w:left="720"/>
       </w:pPr>
       <w:r>
-        <w:t xml:space="preserve">Ex: 4 coin flips </w:t>
+        <w:t xml:space="preserve">Ex: </w:t>
+      </w:r>
+      <w:proofErr w:type="gramStart"/>
+      <w:r>
+        <w:t>4 coin</w:t>
+      </w:r>
+      <w:proofErr w:type="gramEnd"/>
+      <w:r>
+        <w:t xml:space="preserve"> flips </w:t>
       </w:r>
       <w:r>
         <w:sym w:font="Wingdings" w:char="F0E0"/>
@@ -8521,8 +8782,13 @@
         <w:ind w:left="720"/>
       </w:pPr>
       <w:r>
-        <w:t>“probability X takes any specific value x is “n choose x” times …..</w:t>
-      </w:r>
+        <w:t xml:space="preserve">“probability X takes any specific value x is “n choose x” times </w:t>
+      </w:r>
+      <w:proofErr w:type="gramStart"/>
+      <w:r>
+        <w:t>…..</w:t>
+      </w:r>
+      <w:proofErr w:type="gramEnd"/>
     </w:p>
     <w:p>
       <w:pPr>
@@ -8817,8 +9083,13 @@
           <w:u w:val="single"/>
         </w:rPr>
       </w:pPr>
-      <w:r>
-        <w:t xml:space="preserve">P(6H in 10 flips w/ P(s) = p) </w:t>
+      <w:proofErr w:type="gramStart"/>
+      <w:r>
+        <w:t>P(</w:t>
+      </w:r>
+      <w:proofErr w:type="gramEnd"/>
+      <w:r>
+        <w:t xml:space="preserve">6H in 10 flips w/ P(s) = p) </w:t>
       </w:r>
       <w:r>
         <w:sym w:font="Wingdings" w:char="F0E0"/>
@@ -8965,7 +9236,15 @@
         </w:rPr>
       </w:pPr>
       <w:r>
-        <w:t>If each gender truly has 50% probability in each birth, what is P(7+ girls in 8 births)?</w:t>
+        <w:t xml:space="preserve">If each gender truly has 50% probability in each birth, what is </w:t>
+      </w:r>
+      <w:proofErr w:type="gramStart"/>
+      <w:r>
+        <w:t>P(</w:t>
+      </w:r>
+      <w:proofErr w:type="gramEnd"/>
+      <w:r>
+        <w:t>7+ girls in 8 births)?</w:t>
       </w:r>
     </w:p>
     <w:p>
@@ -9052,7 +9331,15 @@
         <w:t>p-value</w:t>
       </w:r>
       <w:r>
-        <w:t xml:space="preserve"> = probability, under a null hypothesis, H0, of getting a results </w:t>
+        <w:t xml:space="preserve"> = probability, under a null hypothesis, H0, of getting </w:t>
+      </w:r>
+      <w:proofErr w:type="gramStart"/>
+      <w:r>
+        <w:t>a results</w:t>
+      </w:r>
+      <w:proofErr w:type="gramEnd"/>
+      <w:r>
+        <w:t xml:space="preserve"> </w:t>
       </w:r>
       <w:r>
         <w:rPr>
@@ -9083,8 +9370,13 @@
         <w:ind w:left="720"/>
       </w:pPr>
       <w:r>
-        <w:t>We have evidence here, and we think having 7/8 girls is odd, so maybe 50% chance of boy or girl is off for this particular family</w:t>
-      </w:r>
+        <w:t xml:space="preserve">We have evidence here, and we think having 7/8 girls is odd, so maybe 50% chance of boy or girl is off for this </w:t>
+      </w:r>
+      <w:proofErr w:type="gramStart"/>
+      <w:r>
+        <w:t>particular family</w:t>
+      </w:r>
+      <w:proofErr w:type="gramEnd"/>
     </w:p>
     <w:p>
       <w:pPr>
@@ -9096,7 +9388,15 @@
         <w:ind w:left="720"/>
       </w:pPr>
       <w:r>
-        <w:t>This p-value is calculating the probability of getting/seeing this results, if our null that we have 50% chance of boy or girl is true</w:t>
+        <w:t xml:space="preserve">This p-value is calculating the probability of getting/seeing </w:t>
+      </w:r>
+      <w:proofErr w:type="gramStart"/>
+      <w:r>
+        <w:t>this results</w:t>
+      </w:r>
+      <w:proofErr w:type="gramEnd"/>
+      <w:r>
+        <w:t>, if our null that we have 50% chance of boy or girl is true</w:t>
       </w:r>
     </w:p>
     <w:p>
@@ -9251,7 +9551,11 @@
         <w:pStyle w:val="ListBullet"/>
       </w:pPr>
       <w:r>
-        <w:t xml:space="preserve">A random variable follows a </w:t>
+        <w:t xml:space="preserve">A random variable follows </w:t>
+      </w:r>
+      <w:proofErr w:type="gramStart"/>
+      <w:r>
+        <w:t xml:space="preserve">a </w:t>
       </w:r>
       <w:r>
         <w:rPr>
@@ -9266,7 +9570,11 @@
         <w:t xml:space="preserve">2 </w:t>
       </w:r>
       <w:r>
-        <w:t xml:space="preserve">parameters </w:t>
+        <w:t>parameters</w:t>
+      </w:r>
+      <w:proofErr w:type="gramEnd"/>
+      <w:r>
+        <w:t xml:space="preserve"> </w:t>
       </w:r>
       <w:r>
         <w:t xml:space="preserve">(shift + scale) </w:t>
@@ -9367,19 +9675,11 @@
       <w:r>
         <w:t xml:space="preserve"> and </w:t>
       </w:r>
-      <w:proofErr w:type="spellStart"/>
-      <w:r>
-        <w:rPr>
-          <w:b/>
-        </w:rPr>
-        <w:t>Var</w:t>
-      </w:r>
-      <w:proofErr w:type="spellEnd"/>
-      <w:r>
-        <w:rPr>
-          <w:b/>
-        </w:rPr>
-        <w:t>(X) = δ</w:t>
+      <w:r>
+        <w:rPr>
+          <w:b/>
+        </w:rPr>
+        <w:t>Var(X) = δ</w:t>
       </w:r>
       <w:r>
         <w:rPr>
@@ -9406,8 +9706,16 @@
         <w:rPr>
           <w:b/>
         </w:rPr>
-        <w:t>X ~ N(μ,δ</w:t>
-      </w:r>
+        <w:t>X ~ N(</w:t>
+      </w:r>
+      <w:proofErr w:type="gramStart"/>
+      <w:r>
+        <w:rPr>
+          <w:b/>
+        </w:rPr>
+        <w:t>μ,δ</w:t>
+      </w:r>
+      <w:proofErr w:type="gramEnd"/>
       <w:r>
         <w:rPr>
           <w:b/>
@@ -9577,8 +9885,16 @@
         <w:rPr>
           <w:b/>
         </w:rPr>
-        <w:t>X ~ N(μ,δ</w:t>
-      </w:r>
+        <w:t>X ~ N(</w:t>
+      </w:r>
+      <w:proofErr w:type="gramStart"/>
+      <w:r>
+        <w:rPr>
+          <w:b/>
+        </w:rPr>
+        <w:t>μ,δ</w:t>
+      </w:r>
+      <w:proofErr w:type="gramEnd"/>
       <w:r>
         <w:rPr>
           <w:b/>
@@ -9886,13 +10202,8 @@
         </w:tabs>
         <w:ind w:left="1440"/>
       </w:pPr>
-      <w:proofErr w:type="spellStart"/>
-      <w:r>
-        <w:t>Var</w:t>
-      </w:r>
-      <w:proofErr w:type="spellEnd"/>
-      <w:r>
-        <w:t>(X) = δ</w:t>
+      <w:r>
+        <w:t>Var(X) = δ</w:t>
       </w:r>
       <w:r>
         <w:rPr>
@@ -10000,6 +10311,7 @@
       <w:r>
         <w:t>δ</w:t>
       </w:r>
+      <w:proofErr w:type="gramStart"/>
       <w:r>
         <w:rPr>
           <w:vertAlign w:val="superscript"/>
@@ -10007,7 +10319,11 @@
         <w:t>2</w:t>
       </w:r>
       <w:r>
-        <w:t xml:space="preserve"> , shifting by μ</w:t>
+        <w:t xml:space="preserve"> ,</w:t>
+      </w:r>
+      <w:proofErr w:type="gramEnd"/>
+      <w:r>
+        <w:t xml:space="preserve"> shifting by μ</w:t>
       </w:r>
     </w:p>
     <w:p>
@@ -10366,8 +10682,13 @@
         </w:tabs>
         <w:ind w:left="1800"/>
       </w:pPr>
-      <w:r>
-        <w:t xml:space="preserve">So this is an interesting way of </w:t>
+      <w:proofErr w:type="gramStart"/>
+      <w:r>
+        <w:t>So</w:t>
+      </w:r>
+      <w:proofErr w:type="gramEnd"/>
+      <w:r>
+        <w:t xml:space="preserve"> this is an interesting way of </w:t>
       </w:r>
       <w:r>
         <w:t xml:space="preserve">taking a root density with mean = 0, variance = 1, and creating a whole </w:t>
@@ -10440,13 +10761,7 @@
         <w:ind w:left="720"/>
       </w:pPr>
       <w:r>
-        <w:t xml:space="preserve">68-95-99% of the normal density lies between 1, 2, 3 SD’s of the mean, respectively, symmetric about </w:t>
-      </w:r>
-      <w:r>
-        <w:t>μ</w:t>
-      </w:r>
-      <w:r>
-        <w:t xml:space="preserve"> </w:t>
+        <w:t xml:space="preserve">68-95-99% of the normal density lies between 1, 2, 3 SD’s of the mean, respectively, symmetric about μ </w:t>
       </w:r>
       <w:r>
         <w:rPr>
@@ -10578,10 +10893,7 @@
         <w:t>standard</w:t>
       </w:r>
       <w:r>
-        <w:t xml:space="preserve"> normal distribution, </w:t>
-      </w:r>
-      <w:r>
-        <w:t>respectively</w:t>
+        <w:t xml:space="preserve"> normal distribution, respectively</w:t>
       </w:r>
       <w:r>
         <w:t xml:space="preserve"> </w:t>
@@ -10817,8 +11129,16 @@
         <w:rPr>
           <w:b/>
         </w:rPr>
-        <w:t>N(μ,δ</w:t>
-      </w:r>
+        <w:t>N(</w:t>
+      </w:r>
+      <w:proofErr w:type="gramStart"/>
+      <w:r>
+        <w:rPr>
+          <w:b/>
+        </w:rPr>
+        <w:t>μ,δ</w:t>
+      </w:r>
+      <w:proofErr w:type="gramEnd"/>
       <w:r>
         <w:rPr>
           <w:b/>
@@ -10855,7 +11175,15 @@
         </w:rPr>
       </w:pPr>
       <w:r>
-        <w:t>We want to find the point x0 such that P(X &lt; x0) = .95 (</w:t>
+        <w:t xml:space="preserve">We want to find the point x0 such that </w:t>
+      </w:r>
+      <w:proofErr w:type="gramStart"/>
+      <w:r>
+        <w:t>P(</w:t>
+      </w:r>
+      <w:proofErr w:type="gramEnd"/>
+      <w:r>
+        <w:t>X &lt; x0) = .95 (</w:t>
       </w:r>
       <w:r>
         <w:rPr>
@@ -10884,8 +11212,8 @@
           <w:noProof/>
         </w:rPr>
         <w:drawing>
-          <wp:inline distT="0" distB="0" distL="0" distR="0" wp14:anchorId="7470F228" wp14:editId="50807F3B">
-            <wp:extent cx="771111" cy="361950"/>
+          <wp:inline distT="0" distB="0" distL="0" distR="0" wp14:anchorId="7470F228" wp14:editId="528C5B9A">
+            <wp:extent cx="576083" cy="270407"/>
             <wp:effectExtent l="0" t="0" r="0" b="0"/>
             <wp:docPr id="55" name="Picture 55"/>
             <wp:cNvGraphicFramePr>
@@ -10906,7 +11234,7 @@
                   <pic:spPr bwMode="auto">
                     <a:xfrm>
                       <a:off x="0" y="0"/>
-                      <a:ext cx="772821" cy="362753"/>
+                      <a:ext cx="601816" cy="282486"/>
                     </a:xfrm>
                     <a:prstGeom prst="rect">
                       <a:avLst/>
@@ -10961,9 +11289,9 @@
           <w:noProof/>
         </w:rPr>
         <w:drawing>
-          <wp:inline distT="0" distB="0" distL="0" distR="0" wp14:anchorId="6B46255F" wp14:editId="3CE292A6">
-            <wp:extent cx="1752600" cy="359909"/>
-            <wp:effectExtent l="0" t="0" r="0" b="2540"/>
+          <wp:inline distT="0" distB="0" distL="0" distR="0" wp14:anchorId="6B46255F" wp14:editId="1A4F5CE8">
+            <wp:extent cx="1300592" cy="267086"/>
+            <wp:effectExtent l="0" t="0" r="0" b="0"/>
             <wp:docPr id="52" name="Picture 52"/>
             <wp:cNvGraphicFramePr>
               <a:graphicFrameLocks xmlns:a="http://schemas.openxmlformats.org/drawingml/2006/main" noChangeAspect="1"/>
@@ -10983,7 +11311,7 @@
                   <pic:spPr bwMode="auto">
                     <a:xfrm>
                       <a:off x="0" y="0"/>
-                      <a:ext cx="1760890" cy="361611"/>
+                      <a:ext cx="1363773" cy="280061"/>
                     </a:xfrm>
                     <a:prstGeom prst="rect">
                       <a:avLst/>
@@ -11026,9 +11354,9 @@
           <w:noProof/>
         </w:rPr>
         <w:drawing>
-          <wp:inline distT="0" distB="0" distL="0" distR="0" wp14:anchorId="4F8586C4" wp14:editId="5D55C92D">
-            <wp:extent cx="1095375" cy="352872"/>
-            <wp:effectExtent l="0" t="0" r="0" b="9525"/>
+          <wp:inline distT="0" distB="0" distL="0" distR="0" wp14:anchorId="4F8586C4" wp14:editId="79057B49">
+            <wp:extent cx="928411" cy="299085"/>
+            <wp:effectExtent l="0" t="0" r="5080" b="5715"/>
             <wp:docPr id="53" name="Picture 53"/>
             <wp:cNvGraphicFramePr>
               <a:graphicFrameLocks xmlns:a="http://schemas.openxmlformats.org/drawingml/2006/main" noChangeAspect="1"/>
@@ -11049,7 +11377,7 @@
                   <pic:spPr>
                     <a:xfrm>
                       <a:off x="0" y="0"/>
-                      <a:ext cx="1102726" cy="355240"/>
+                      <a:ext cx="943350" cy="303897"/>
                     </a:xfrm>
                     <a:prstGeom prst="rect">
                       <a:avLst/>
@@ -11088,9 +11416,9 @@
           <w:noProof/>
         </w:rPr>
         <w:drawing>
-          <wp:inline distT="0" distB="0" distL="0" distR="0" wp14:anchorId="084C05DA" wp14:editId="37D76497">
-            <wp:extent cx="1021313" cy="352425"/>
-            <wp:effectExtent l="0" t="0" r="7620" b="0"/>
+          <wp:inline distT="0" distB="0" distL="0" distR="0" wp14:anchorId="084C05DA" wp14:editId="0D5E8F60">
+            <wp:extent cx="778173" cy="268525"/>
+            <wp:effectExtent l="0" t="0" r="3175" b="0"/>
             <wp:docPr id="54" name="Picture 54"/>
             <wp:cNvGraphicFramePr>
               <a:graphicFrameLocks xmlns:a="http://schemas.openxmlformats.org/drawingml/2006/main" noChangeAspect="1"/>
@@ -11111,7 +11439,7 @@
                   <pic:spPr>
                     <a:xfrm>
                       <a:off x="0" y="0"/>
-                      <a:ext cx="1026758" cy="354304"/>
+                      <a:ext cx="795873" cy="274633"/>
                     </a:xfrm>
                     <a:prstGeom prst="rect">
                       <a:avLst/>
@@ -11145,13 +11473,7 @@
         <w:rPr>
           <w:b/>
         </w:rPr>
-        <w:t>μ</w:t>
-      </w:r>
-      <w:r>
-        <w:rPr>
-          <w:b/>
-        </w:rPr>
-        <w:t xml:space="preserve"> + 1.645</w:t>
+        <w:t>μ + 1.645</w:t>
       </w:r>
       <w:r>
         <w:rPr>
@@ -11222,68 +11544,102 @@
         <w:rPr>
           <w:b/>
         </w:rPr>
-        <w:t>qnorm(.5,mean,variance)</w:t>
-      </w:r>
-    </w:p>
-    <w:p>
-      <w:pPr>
-        <w:pStyle w:val="ListBullet"/>
-        <w:rPr>
-          <w:b/>
-        </w:rPr>
-      </w:pPr>
-      <w:r>
-        <w:t>Ex: W</w:t>
-      </w:r>
-      <w:r>
-        <w:t xml:space="preserve">hat is </w:t>
-      </w:r>
-      <w:r>
-        <w:t>the probability</w:t>
-      </w:r>
-      <w:r>
-        <w:t xml:space="preserve"> a</w:t>
-      </w:r>
-      <w:r>
-        <w:t xml:space="preserve"> random variable from a</w:t>
-      </w:r>
-      <w:r>
+        <w:t>qnorm(.</w:t>
+      </w:r>
+      <w:proofErr w:type="gramStart"/>
+      <w:r>
+        <w:rPr>
+          <w:b/>
+        </w:rPr>
+        <w:t>5,mean</w:t>
+      </w:r>
+      <w:proofErr w:type="gramEnd"/>
+      <w:r>
+        <w:rPr>
+          <w:b/>
+        </w:rPr>
+        <w:t>,variance)</w:t>
+      </w:r>
+    </w:p>
+    <w:p>
+      <w:pPr>
+        <w:pStyle w:val="ListBullet"/>
+        <w:rPr>
+          <w:b/>
+        </w:rPr>
+      </w:pPr>
+      <w:r>
+        <w:t xml:space="preserve">Ex: What is the probability a random variable from a </w:t>
+      </w:r>
+      <w:r>
+        <w:rPr>
+          <w:b/>
+        </w:rPr>
+        <w:t>N(</w:t>
+      </w:r>
+      <w:proofErr w:type="gramStart"/>
+      <w:r>
+        <w:rPr>
+          <w:b/>
+        </w:rPr>
+        <w:t>μ,δ</w:t>
+      </w:r>
+      <w:proofErr w:type="gramEnd"/>
+      <w:r>
+        <w:rPr>
+          <w:b/>
+          <w:vertAlign w:val="superscript"/>
+        </w:rPr>
+        <w:t>2</w:t>
+      </w:r>
+      <w:r>
+        <w:rPr>
+          <w:b/>
+        </w:rPr>
+        <w:t>)</w:t>
+      </w:r>
+      <w:r>
+        <w:rPr>
+          <w:b/>
+        </w:rPr>
         <w:t xml:space="preserve"> </w:t>
       </w:r>
       <w:r>
-        <w:rPr>
-          <w:b/>
-        </w:rPr>
-        <w:t>N(μ,δ</w:t>
-      </w:r>
-      <w:r>
-        <w:rPr>
-          <w:b/>
-          <w:vertAlign w:val="superscript"/>
-        </w:rPr>
-        <w:t>2</w:t>
-      </w:r>
-      <w:r>
-        <w:rPr>
-          <w:b/>
-        </w:rPr>
+        <w:t>distribution is 2SD above the mean?</w:t>
+      </w:r>
+    </w:p>
+    <w:p>
+      <w:pPr>
+        <w:pStyle w:val="ListBullet"/>
+        <w:tabs>
+          <w:tab w:val="clear" w:pos="360"/>
+          <w:tab w:val="num" w:pos="720"/>
+        </w:tabs>
+        <w:ind w:left="720"/>
+        <w:rPr>
+          <w:b/>
+        </w:rPr>
+      </w:pPr>
+      <w:r>
+        <w:t xml:space="preserve">We want to find the point x0 such that </w:t>
+      </w:r>
+      <w:proofErr w:type="gramStart"/>
+      <w:r>
+        <w:t>P(</w:t>
+      </w:r>
+      <w:proofErr w:type="gramEnd"/>
+      <w:r>
+        <w:t>X &lt; x0) = .95 (</w:t>
+      </w:r>
+      <w:r>
+        <w:rPr>
+          <w:i/>
+        </w:rPr>
+        <w:t>at what value of the distribution are 95% of the data points below it?</w:t>
+      </w:r>
+      <w:r>
         <w:t>)</w:t>
       </w:r>
-      <w:r>
-        <w:rPr>
-          <w:b/>
-        </w:rPr>
-        <w:t xml:space="preserve"> </w:t>
-      </w:r>
-      <w:r>
-        <w:t>distribution</w:t>
-      </w:r>
-      <w:r>
-        <w:t xml:space="preserve"> is 2SD above the mean</w:t>
-      </w:r>
-      <w:r>
-        <w:t>?</w:t>
-      </w:r>
     </w:p>
     <w:p>
       <w:pPr>
@@ -11298,38 +11654,13 @@
         </w:rPr>
       </w:pPr>
       <w:r>
-        <w:t>We want to find the point x0 such that P(X &lt; x0) = .95 (</w:t>
-      </w:r>
-      <w:r>
-        <w:rPr>
-          <w:i/>
-        </w:rPr>
-        <w:t>at what value of the distribution are 95% of the data points below it?</w:t>
-      </w:r>
-      <w:r>
-        <w:t>)</w:t>
-      </w:r>
-    </w:p>
-    <w:p>
-      <w:pPr>
-        <w:pStyle w:val="ListBullet"/>
-        <w:tabs>
-          <w:tab w:val="clear" w:pos="360"/>
-          <w:tab w:val="num" w:pos="720"/>
-        </w:tabs>
-        <w:ind w:left="720"/>
-        <w:rPr>
-          <w:b/>
-        </w:rPr>
-      </w:pPr>
-      <w:r>
         <w:rPr>
           <w:noProof/>
         </w:rPr>
         <w:drawing>
-          <wp:inline distT="0" distB="0" distL="0" distR="0" wp14:anchorId="240CB0CE" wp14:editId="2A674F6D">
-            <wp:extent cx="939800" cy="324535"/>
-            <wp:effectExtent l="0" t="0" r="0" b="0"/>
+          <wp:inline distT="0" distB="0" distL="0" distR="0" wp14:anchorId="240CB0CE" wp14:editId="343760DB">
+            <wp:extent cx="718675" cy="248175"/>
+            <wp:effectExtent l="0" t="0" r="5715" b="0"/>
             <wp:docPr id="61" name="Picture 61"/>
             <wp:cNvGraphicFramePr>
               <a:graphicFrameLocks xmlns:a="http://schemas.openxmlformats.org/drawingml/2006/main" noChangeAspect="1"/>
@@ -11349,7 +11680,7 @@
                   <pic:spPr bwMode="auto">
                     <a:xfrm>
                       <a:off x="0" y="0"/>
-                      <a:ext cx="957543" cy="330662"/>
+                      <a:ext cx="744288" cy="257020"/>
                     </a:xfrm>
                     <a:prstGeom prst="rect">
                       <a:avLst/>
@@ -11404,9 +11735,9 @@
           <w:noProof/>
         </w:rPr>
         <w:drawing>
-          <wp:inline distT="0" distB="0" distL="0" distR="0" wp14:anchorId="383F7B7F" wp14:editId="271BB114">
-            <wp:extent cx="1501986" cy="317601"/>
-            <wp:effectExtent l="0" t="0" r="3175" b="6350"/>
+          <wp:inline distT="0" distB="0" distL="0" distR="0" wp14:anchorId="383F7B7F" wp14:editId="77D088C1">
+            <wp:extent cx="1250050" cy="264328"/>
+            <wp:effectExtent l="0" t="0" r="7620" b="2540"/>
             <wp:docPr id="62" name="Picture 62"/>
             <wp:cNvGraphicFramePr>
               <a:graphicFrameLocks xmlns:a="http://schemas.openxmlformats.org/drawingml/2006/main" noChangeAspect="1"/>
@@ -11426,7 +11757,7 @@
                   <pic:spPr bwMode="auto">
                     <a:xfrm>
                       <a:off x="0" y="0"/>
-                      <a:ext cx="1520256" cy="321464"/>
+                      <a:ext cx="1295077" cy="273849"/>
                     </a:xfrm>
                     <a:prstGeom prst="rect">
                       <a:avLst/>
@@ -11475,9 +11806,9 @@
           <w:noProof/>
         </w:rPr>
         <w:drawing>
-          <wp:inline distT="0" distB="0" distL="0" distR="0" wp14:anchorId="2575F797" wp14:editId="254F56DC">
-            <wp:extent cx="1019175" cy="244265"/>
-            <wp:effectExtent l="0" t="0" r="0" b="3810"/>
+          <wp:inline distT="0" distB="0" distL="0" distR="0" wp14:anchorId="2575F797" wp14:editId="52A72E40">
+            <wp:extent cx="796423" cy="190878"/>
+            <wp:effectExtent l="0" t="0" r="3810" b="0"/>
             <wp:docPr id="63" name="Picture 63"/>
             <wp:cNvGraphicFramePr>
               <a:graphicFrameLocks xmlns:a="http://schemas.openxmlformats.org/drawingml/2006/main" noChangeAspect="1"/>
@@ -11498,7 +11829,7 @@
                   <pic:spPr>
                     <a:xfrm>
                       <a:off x="0" y="0"/>
-                      <a:ext cx="1024880" cy="245632"/>
+                      <a:ext cx="814668" cy="195251"/>
                     </a:xfrm>
                     <a:prstGeom prst="rect">
                       <a:avLst/>
@@ -11521,8 +11852,8 @@
           <w:noProof/>
         </w:rPr>
         <w:drawing>
-          <wp:inline distT="0" distB="0" distL="0" distR="0" wp14:anchorId="696C5D0C" wp14:editId="134A8F88">
-            <wp:extent cx="781050" cy="247650"/>
+          <wp:inline distT="0" distB="0" distL="0" distR="0" wp14:anchorId="696C5D0C" wp14:editId="0F24904C">
+            <wp:extent cx="540727" cy="171450"/>
             <wp:effectExtent l="0" t="0" r="0" b="0"/>
             <wp:docPr id="64" name="Picture 64"/>
             <wp:cNvGraphicFramePr>
@@ -11544,7 +11875,7 @@
                   <pic:spPr>
                     <a:xfrm>
                       <a:off x="0" y="0"/>
-                      <a:ext cx="781050" cy="247650"/>
+                      <a:ext cx="546413" cy="173253"/>
                     </a:xfrm>
                     <a:prstGeom prst="rect">
                       <a:avLst/>
@@ -11687,10 +12018,7 @@
         <w:t>,</w:t>
       </w:r>
       <w:r>
-        <w:t xml:space="preserve"> then take 3.1, subtract </w:t>
-      </w:r>
-      <w:r>
-        <w:t>μ</w:t>
+        <w:t xml:space="preserve"> then take 3.1, subtract μ</w:t>
       </w:r>
       <w:r>
         <w:t xml:space="preserve">, divide by </w:t>
@@ -11824,19 +12152,7 @@
         <w:t>+</w:t>
       </w:r>
       <w:r>
-        <w:t xml:space="preserve"> is peaked about its mean </w:t>
-      </w:r>
-      <w:r>
-        <w:t>μ</w:t>
-      </w:r>
-      <w:r>
-        <w:t xml:space="preserve">, and therefore </w:t>
-      </w:r>
-      <w:r>
-        <w:t>μ</w:t>
-      </w:r>
-      <w:r>
-        <w:t xml:space="preserve"> = median = mode</w:t>
+        <w:t xml:space="preserve"> is peaked about its mean μ, and therefore μ = median = mode</w:t>
       </w:r>
     </w:p>
     <w:p>
@@ -11848,38 +12164,20 @@
         </w:tabs>
         <w:ind w:left="720"/>
       </w:pPr>
-      <w:bookmarkStart w:id="0" w:name="_GoBack"/>
       <w:r>
         <w:rPr>
           <w:b/>
         </w:rPr>
         <w:t xml:space="preserve">****Linear Transformations of Normal Random Variables**** = </w:t>
       </w:r>
-      <w:bookmarkEnd w:id="0"/>
-      <w:r>
-        <w:fldChar w:fldCharType="begin"/>
-      </w:r>
-      <w:r>
-        <w:instrText xml:space="preserve"> HYPERLINK "</w:instrText>
-      </w:r>
-      <w:r>
-        <w:instrText>https://onlinecourses.science.psu.edu/stat461/node/74</w:instrText>
-      </w:r>
-      <w:r>
-        <w:instrText xml:space="preserve">" </w:instrText>
-      </w:r>
-      <w:r>
-        <w:fldChar w:fldCharType="separate"/>
-      </w:r>
-      <w:r>
-        <w:rPr>
-          <w:rStyle w:val="Hyperlink"/>
-        </w:rPr>
-        <w:t>https://onlinecourses.science.psu.edu/stat461/node/74</w:t>
-      </w:r>
-      <w:r>
-        <w:fldChar w:fldCharType="end"/>
-      </w:r>
+      <w:hyperlink r:id="rId87" w:history="1">
+        <w:r>
+          <w:rPr>
+            <w:rStyle w:val="Hyperlink"/>
+          </w:rPr>
+          <w:t>https://onlinecourses.science.psu.edu/stat461/node/74</w:t>
+        </w:r>
+      </w:hyperlink>
       <w:r>
         <w:t xml:space="preserve"> </w:t>
       </w:r>
@@ -11897,11 +12195,19 @@
           <w:b/>
         </w:rPr>
       </w:pPr>
-      <w:r>
-        <w:rPr>
-          <w:b/>
-        </w:rPr>
-        <w:t xml:space="preserve">A constant times a normally-distributed random variable is </w:t>
+      <w:proofErr w:type="gramStart"/>
+      <w:r>
+        <w:rPr>
+          <w:b/>
+        </w:rPr>
+        <w:t>A constant times</w:t>
+      </w:r>
+      <w:proofErr w:type="gramEnd"/>
+      <w:r>
+        <w:rPr>
+          <w:b/>
+        </w:rPr>
+        <w:t xml:space="preserve"> a normally-distributed random variable is </w:t>
       </w:r>
       <w:r>
         <w:rPr>
@@ -11935,9 +12241,9 @@
           <w:noProof/>
         </w:rPr>
         <w:drawing>
-          <wp:inline distT="0" distB="0" distL="0" distR="0" wp14:anchorId="2AA7207A" wp14:editId="74181F68">
-            <wp:extent cx="1619250" cy="161925"/>
-            <wp:effectExtent l="0" t="0" r="0" b="9525"/>
+          <wp:inline distT="0" distB="0" distL="0" distR="0" wp14:anchorId="2AA7207A" wp14:editId="016F8F4A">
+            <wp:extent cx="1306830" cy="130683"/>
+            <wp:effectExtent l="0" t="0" r="0" b="3175"/>
             <wp:docPr id="70" name="Picture 70"/>
             <wp:cNvGraphicFramePr>
               <a:graphicFrameLocks xmlns:a="http://schemas.openxmlformats.org/drawingml/2006/main" noChangeAspect="1"/>
@@ -11950,14 +12256,14 @@
                     <pic:cNvPicPr/>
                   </pic:nvPicPr>
                   <pic:blipFill rotWithShape="1">
-                    <a:blip r:embed="rId87"/>
+                    <a:blip r:embed="rId88"/>
                     <a:srcRect b="66000"/>
                     <a:stretch/>
                   </pic:blipFill>
                   <pic:spPr bwMode="auto">
                     <a:xfrm>
                       <a:off x="0" y="0"/>
-                      <a:ext cx="1619250" cy="161925"/>
+                      <a:ext cx="1349235" cy="134923"/>
                     </a:xfrm>
                     <a:prstGeom prst="rect">
                       <a:avLst/>
@@ -11988,8 +12294,8 @@
           <w:noProof/>
         </w:rPr>
         <w:drawing>
-          <wp:inline distT="0" distB="0" distL="0" distR="0" wp14:anchorId="268F3C8B" wp14:editId="2F38952D">
-            <wp:extent cx="1619250" cy="171450"/>
+          <wp:inline distT="0" distB="0" distL="0" distR="0" wp14:anchorId="268F3C8B" wp14:editId="30777CCE">
+            <wp:extent cx="1459230" cy="154507"/>
             <wp:effectExtent l="0" t="0" r="0" b="0"/>
             <wp:docPr id="71" name="Picture 71"/>
             <wp:cNvGraphicFramePr>
@@ -12003,14 +12309,14 @@
                     <pic:cNvPicPr/>
                   </pic:nvPicPr>
                   <pic:blipFill rotWithShape="1">
-                    <a:blip r:embed="rId87"/>
+                    <a:blip r:embed="rId88"/>
                     <a:srcRect t="64000"/>
                     <a:stretch/>
                   </pic:blipFill>
                   <pic:spPr bwMode="auto">
                     <a:xfrm>
                       <a:off x="0" y="0"/>
-                      <a:ext cx="1619250" cy="171450"/>
+                      <a:ext cx="1530752" cy="162080"/>
                     </a:xfrm>
                     <a:prstGeom prst="rect">
                       <a:avLst/>
@@ -12046,9 +12352,9 @@
           <w:noProof/>
         </w:rPr>
         <w:drawing>
-          <wp:inline distT="0" distB="0" distL="0" distR="0" wp14:anchorId="280CE71E" wp14:editId="120B3B0D">
-            <wp:extent cx="2552700" cy="180975"/>
-            <wp:effectExtent l="0" t="0" r="0" b="9525"/>
+          <wp:inline distT="0" distB="0" distL="0" distR="0" wp14:anchorId="280CE71E" wp14:editId="72F81872">
+            <wp:extent cx="2110740" cy="149642"/>
+            <wp:effectExtent l="0" t="0" r="0" b="3175"/>
             <wp:docPr id="65" name="Picture 65"/>
             <wp:cNvGraphicFramePr>
               <a:graphicFrameLocks xmlns:a="http://schemas.openxmlformats.org/drawingml/2006/main" noChangeAspect="1"/>
@@ -12061,7 +12367,7 @@
                     <pic:cNvPicPr/>
                   </pic:nvPicPr>
                   <pic:blipFill>
-                    <a:blip r:embed="rId88"/>
+                    <a:blip r:embed="rId89"/>
                     <a:stretch>
                       <a:fillRect/>
                     </a:stretch>
@@ -12069,7 +12375,7 @@
                   <pic:spPr>
                     <a:xfrm>
                       <a:off x="0" y="0"/>
-                      <a:ext cx="2552700" cy="180975"/>
+                      <a:ext cx="2194660" cy="155592"/>
                     </a:xfrm>
                     <a:prstGeom prst="rect">
                       <a:avLst/>
@@ -12124,19 +12430,7 @@
         <w:rPr>
           <w:b/>
         </w:rPr>
-        <w:t xml:space="preserve"> </w:t>
-      </w:r>
-      <w:r>
-        <w:rPr>
-          <w:b/>
-        </w:rPr>
-        <w:t>normally-distributed random variable</w:t>
-      </w:r>
-      <w:r>
-        <w:rPr>
-          <w:b/>
-        </w:rPr>
-        <w:t xml:space="preserve">s are </w:t>
+        <w:t xml:space="preserve"> normally-distributed random variables are </w:t>
       </w:r>
       <w:r>
         <w:rPr>
@@ -12149,19 +12443,7 @@
         <w:rPr>
           <w:b/>
         </w:rPr>
-        <w:t xml:space="preserve"> </w:t>
-      </w:r>
-      <w:r>
-        <w:rPr>
-          <w:b/>
-        </w:rPr>
-        <w:t>normally distributed</w:t>
-      </w:r>
-      <w:r>
-        <w:rPr>
-          <w:b/>
-        </w:rPr>
-        <w:t>, even if variables are dependent</w:t>
+        <w:t xml:space="preserve"> normally distributed, even if variables are dependent</w:t>
       </w:r>
     </w:p>
     <w:p>
@@ -12194,7 +12476,7 @@
                     <pic:cNvPicPr/>
                   </pic:nvPicPr>
                   <pic:blipFill rotWithShape="1">
-                    <a:blip r:embed="rId89"/>
+                    <a:blip r:embed="rId90"/>
                     <a:srcRect r="10102" b="58469"/>
                     <a:stretch/>
                   </pic:blipFill>
@@ -12245,7 +12527,7 @@
                     <pic:cNvPicPr/>
                   </pic:nvPicPr>
                   <pic:blipFill rotWithShape="1">
-                    <a:blip r:embed="rId89"/>
+                    <a:blip r:embed="rId90"/>
                     <a:srcRect t="56189"/>
                     <a:stretch/>
                   </pic:blipFill>
@@ -12288,59 +12570,10 @@
           <w:noProof/>
         </w:rPr>
         <w:drawing>
-          <wp:inline distT="0" distB="0" distL="0" distR="0" wp14:anchorId="40B5994B" wp14:editId="11C6B441">
-            <wp:extent cx="2076450" cy="209550"/>
-            <wp:effectExtent l="0" t="0" r="0" b="0"/>
+          <wp:inline distT="0" distB="0" distL="0" distR="0" wp14:anchorId="40B5994B" wp14:editId="5868A579">
+            <wp:extent cx="1824990" cy="184173"/>
+            <wp:effectExtent l="0" t="0" r="3810" b="6350"/>
             <wp:docPr id="66" name="Picture 66"/>
-            <wp:cNvGraphicFramePr>
-              <a:graphicFrameLocks xmlns:a="http://schemas.openxmlformats.org/drawingml/2006/main" noChangeAspect="1"/>
-            </wp:cNvGraphicFramePr>
-            <a:graphic xmlns:a="http://schemas.openxmlformats.org/drawingml/2006/main">
-              <a:graphicData uri="http://schemas.openxmlformats.org/drawingml/2006/picture">
-                <pic:pic xmlns:pic="http://schemas.openxmlformats.org/drawingml/2006/picture">
-                  <pic:nvPicPr>
-                    <pic:cNvPr id="1" name=""/>
-                    <pic:cNvPicPr/>
-                  </pic:nvPicPr>
-                  <pic:blipFill>
-                    <a:blip r:embed="rId90"/>
-                    <a:stretch>
-                      <a:fillRect/>
-                    </a:stretch>
-                  </pic:blipFill>
-                  <pic:spPr>
-                    <a:xfrm>
-                      <a:off x="0" y="0"/>
-                      <a:ext cx="2076450" cy="209550"/>
-                    </a:xfrm>
-                    <a:prstGeom prst="rect">
-                      <a:avLst/>
-                    </a:prstGeom>
-                  </pic:spPr>
-                </pic:pic>
-              </a:graphicData>
-            </a:graphic>
-          </wp:inline>
-        </w:drawing>
-      </w:r>
-      <w:r>
-        <w:t xml:space="preserve"> </w:t>
-      </w:r>
-      <w:r>
-        <w:sym w:font="Wingdings" w:char="F0E8"/>
-      </w:r>
-      <w:r>
-        <w:t xml:space="preserve"> </w:t>
-      </w:r>
-      <w:r>
-        <w:rPr>
-          <w:noProof/>
-        </w:rPr>
-        <w:drawing>
-          <wp:inline distT="0" distB="0" distL="0" distR="0" wp14:anchorId="5C2C4E95" wp14:editId="2ACF9906">
-            <wp:extent cx="1790700" cy="276225"/>
-            <wp:effectExtent l="0" t="0" r="0" b="9525"/>
-            <wp:docPr id="67" name="Picture 67"/>
             <wp:cNvGraphicFramePr>
               <a:graphicFrameLocks xmlns:a="http://schemas.openxmlformats.org/drawingml/2006/main" noChangeAspect="1"/>
             </wp:cNvGraphicFramePr>
@@ -12360,7 +12593,7 @@
                   <pic:spPr>
                     <a:xfrm>
                       <a:off x="0" y="0"/>
-                      <a:ext cx="1790700" cy="276225"/>
+                      <a:ext cx="1839796" cy="185667"/>
                     </a:xfrm>
                     <a:prstGeom prst="rect">
                       <a:avLst/>
@@ -12372,6 +12605,55 @@
           </wp:inline>
         </w:drawing>
       </w:r>
+      <w:r>
+        <w:t xml:space="preserve"> </w:t>
+      </w:r>
+      <w:r>
+        <w:sym w:font="Wingdings" w:char="F0E8"/>
+      </w:r>
+      <w:r>
+        <w:t xml:space="preserve"> </w:t>
+      </w:r>
+      <w:r>
+        <w:rPr>
+          <w:noProof/>
+        </w:rPr>
+        <w:drawing>
+          <wp:inline distT="0" distB="0" distL="0" distR="0" wp14:anchorId="5C2C4E95" wp14:editId="6A9A39A7">
+            <wp:extent cx="1310640" cy="202173"/>
+            <wp:effectExtent l="0" t="0" r="3810" b="7620"/>
+            <wp:docPr id="67" name="Picture 67"/>
+            <wp:cNvGraphicFramePr>
+              <a:graphicFrameLocks xmlns:a="http://schemas.openxmlformats.org/drawingml/2006/main" noChangeAspect="1"/>
+            </wp:cNvGraphicFramePr>
+            <a:graphic xmlns:a="http://schemas.openxmlformats.org/drawingml/2006/main">
+              <a:graphicData uri="http://schemas.openxmlformats.org/drawingml/2006/picture">
+                <pic:pic xmlns:pic="http://schemas.openxmlformats.org/drawingml/2006/picture">
+                  <pic:nvPicPr>
+                    <pic:cNvPr id="1" name=""/>
+                    <pic:cNvPicPr/>
+                  </pic:nvPicPr>
+                  <pic:blipFill>
+                    <a:blip r:embed="rId92"/>
+                    <a:stretch>
+                      <a:fillRect/>
+                    </a:stretch>
+                  </pic:blipFill>
+                  <pic:spPr>
+                    <a:xfrm>
+                      <a:off x="0" y="0"/>
+                      <a:ext cx="1424919" cy="219801"/>
+                    </a:xfrm>
+                    <a:prstGeom prst="rect">
+                      <a:avLst/>
+                    </a:prstGeom>
+                  </pic:spPr>
+                </pic:pic>
+              </a:graphicData>
+            </a:graphic>
+          </wp:inline>
+        </w:drawing>
+      </w:r>
     </w:p>
     <w:p>
       <w:pPr>
@@ -12393,7 +12675,6 @@
           <w:sz w:val="23"/>
           <w:szCs w:val="23"/>
         </w:rPr>
-        <w:lastRenderedPageBreak/>
         <w:t xml:space="preserve">if we add </w:t>
       </w:r>
       <w:r>
@@ -12421,8 +12702,9 @@
           <w:sz w:val="23"/>
           <w:szCs w:val="23"/>
         </w:rPr>
-        <w:t>together, they‘</w:t>
-      </w:r>
+        <w:t xml:space="preserve">together, </w:t>
+      </w:r>
+      <w:proofErr w:type="gramStart"/>
       <w:r>
         <w:rPr>
           <w:i/>
@@ -12430,8 +12712,9 @@
           <w:sz w:val="23"/>
           <w:szCs w:val="23"/>
         </w:rPr>
-        <w:t xml:space="preserve">ll end up being distributed as a normally distributed random variable </w:t>
-      </w:r>
+        <w:t>they‘</w:t>
+      </w:r>
+      <w:proofErr w:type="gramEnd"/>
       <w:r>
         <w:rPr>
           <w:i/>
@@ -12439,7 +12722,7 @@
           <w:sz w:val="23"/>
           <w:szCs w:val="23"/>
         </w:rPr>
-        <w:t xml:space="preserve">w/ </w:t>
+        <w:t xml:space="preserve">ll end up being distributed as a normally distributed random variable </w:t>
       </w:r>
       <w:r>
         <w:rPr>
@@ -12448,7 +12731,7 @@
           <w:sz w:val="23"/>
           <w:szCs w:val="23"/>
         </w:rPr>
-        <w:t xml:space="preserve">a mean </w:t>
+        <w:t xml:space="preserve">w/ </w:t>
       </w:r>
       <w:r>
         <w:rPr>
@@ -12457,7 +12740,7 @@
           <w:sz w:val="23"/>
           <w:szCs w:val="23"/>
         </w:rPr>
-        <w:t xml:space="preserve">= </w:t>
+        <w:t xml:space="preserve">a mean </w:t>
       </w:r>
       <w:r>
         <w:rPr>
@@ -12466,7 +12749,7 @@
           <w:sz w:val="23"/>
           <w:szCs w:val="23"/>
         </w:rPr>
-        <w:t xml:space="preserve">sum of the </w:t>
+        <w:t xml:space="preserve">= </w:t>
       </w:r>
       <w:r>
         <w:rPr>
@@ -12475,7 +12758,7 @@
           <w:sz w:val="23"/>
           <w:szCs w:val="23"/>
         </w:rPr>
-        <w:t xml:space="preserve">individual </w:t>
+        <w:t xml:space="preserve">sum of the </w:t>
       </w:r>
       <w:r>
         <w:rPr>
@@ -12484,7 +12767,7 @@
           <w:sz w:val="23"/>
           <w:szCs w:val="23"/>
         </w:rPr>
-        <w:t xml:space="preserve">means, </w:t>
+        <w:t xml:space="preserve">individual </w:t>
       </w:r>
       <w:r>
         <w:rPr>
@@ -12493,7 +12776,7 @@
           <w:sz w:val="23"/>
           <w:szCs w:val="23"/>
         </w:rPr>
-        <w:t xml:space="preserve">+ </w:t>
+        <w:t xml:space="preserve">means, </w:t>
       </w:r>
       <w:r>
         <w:rPr>
@@ -12502,7 +12785,7 @@
           <w:sz w:val="23"/>
           <w:szCs w:val="23"/>
         </w:rPr>
-        <w:t xml:space="preserve">a variance </w:t>
+        <w:t xml:space="preserve">+ </w:t>
       </w:r>
       <w:r>
         <w:rPr>
@@ -12511,7 +12794,7 @@
           <w:sz w:val="23"/>
           <w:szCs w:val="23"/>
         </w:rPr>
-        <w:t xml:space="preserve">= </w:t>
+        <w:t xml:space="preserve">a variance </w:t>
       </w:r>
       <w:r>
         <w:rPr>
@@ -12520,7 +12803,7 @@
           <w:sz w:val="23"/>
           <w:szCs w:val="23"/>
         </w:rPr>
-        <w:t>sum of the</w:t>
+        <w:t xml:space="preserve">= </w:t>
       </w:r>
       <w:r>
         <w:rPr>
@@ -12529,7 +12812,7 @@
           <w:sz w:val="23"/>
           <w:szCs w:val="23"/>
         </w:rPr>
-        <w:t xml:space="preserve"> </w:t>
+        <w:t>sum of the</w:t>
       </w:r>
       <w:r>
         <w:rPr>
@@ -12538,7 +12821,7 @@
           <w:sz w:val="23"/>
           <w:szCs w:val="23"/>
         </w:rPr>
-        <w:t>individual</w:t>
+        <w:t xml:space="preserve"> individual</w:t>
       </w:r>
       <w:r>
         <w:rPr>
@@ -12567,19 +12850,8 @@
         <w:rPr>
           <w:b/>
         </w:rPr>
-        <w:t xml:space="preserve">Sample means of </w:t>
-      </w:r>
-      <w:r>
-        <w:rPr>
-          <w:b/>
-        </w:rPr>
-        <w:t>normally-distributed random variables</w:t>
-      </w:r>
-      <w:r>
-        <w:rPr>
-          <w:b/>
-        </w:rPr>
-        <w:t xml:space="preserve"> are </w:t>
+        <w:lastRenderedPageBreak/>
+        <w:t xml:space="preserve">Sample means of normally-distributed random variables are </w:t>
       </w:r>
       <w:r>
         <w:rPr>
@@ -12592,13 +12864,7 @@
         <w:rPr>
           <w:b/>
         </w:rPr>
-        <w:t xml:space="preserve"> </w:t>
-      </w:r>
-      <w:r>
-        <w:rPr>
-          <w:b/>
-        </w:rPr>
-        <w:t>normally distributed</w:t>
+        <w:t xml:space="preserve"> normally distributed</w:t>
       </w:r>
     </w:p>
     <w:p>
@@ -12661,13 +12927,27 @@
         <w:jc w:val="both"/>
       </w:pPr>
       <w:r>
-        <w:t xml:space="preserve">The exponent of a </w:t>
-      </w:r>
-      <w:r>
-        <w:t>normally-distributed random variable</w:t>
-      </w:r>
-      <w:r>
-        <w:t xml:space="preserve"> follows</w:t>
+        <w:t xml:space="preserve">The exponent of a normally-distributed random variable </w:t>
+      </w:r>
+      <w:r>
+        <w:t>(</w:t>
+      </w:r>
+      <w:proofErr w:type="spellStart"/>
+      <w:r>
+        <w:t>e</w:t>
+      </w:r>
+      <w:r>
+        <w:rPr>
+          <w:vertAlign w:val="superscript"/>
+        </w:rPr>
+        <w:t>X</w:t>
+      </w:r>
+      <w:proofErr w:type="spellEnd"/>
+      <w:r>
+        <w:t xml:space="preserve">) </w:t>
+      </w:r>
+      <w:r>
+        <w:t>follows</w:t>
       </w:r>
       <w:r>
         <w:t xml:space="preserve"> </w:t>
@@ -12680,6 +12960,60 @@
           <w:b/>
         </w:rPr>
         <w:t>log-normal distribution</w:t>
+      </w:r>
+    </w:p>
+    <w:p>
+      <w:pPr>
+        <w:pStyle w:val="ListBullet"/>
+        <w:tabs>
+          <w:tab w:val="clear" w:pos="360"/>
+          <w:tab w:val="num" w:pos="1080"/>
+        </w:tabs>
+        <w:ind w:left="1080"/>
+        <w:jc w:val="both"/>
+      </w:pPr>
+      <w:r>
+        <w:t xml:space="preserve">This means “take the log of something </w:t>
+      </w:r>
+      <w:r>
+        <w:t>+</w:t>
+      </w:r>
+      <w:r>
+        <w:t xml:space="preserve"> </w:t>
+      </w:r>
+      <w:r>
+        <w:rPr>
+          <w:i/>
+        </w:rPr>
+        <w:t>then</w:t>
+      </w:r>
+      <w:r>
+        <w:t xml:space="preserve"> it becomes normal</w:t>
+      </w:r>
+      <w:r>
+        <w:t>”, NOT the log of a normal random variable</w:t>
+      </w:r>
+    </w:p>
+    <w:p>
+      <w:pPr>
+        <w:pStyle w:val="ListBullet"/>
+        <w:tabs>
+          <w:tab w:val="clear" w:pos="360"/>
+          <w:tab w:val="num" w:pos="1440"/>
+        </w:tabs>
+        <w:ind w:left="1440"/>
+        <w:jc w:val="both"/>
+      </w:pPr>
+      <w:r>
+        <w:t xml:space="preserve">Can’t do this b/c there’s a non-zero probability the random variable is </w:t>
+      </w:r>
+      <w:proofErr w:type="gramStart"/>
+      <w:r>
+        <w:t>negative</w:t>
+      </w:r>
+      <w:proofErr w:type="gramEnd"/>
+      <w:r>
+        <w:t xml:space="preserve"> and we can’t take the log of a negative</w:t>
       </w:r>
     </w:p>
     <w:p>
@@ -12721,45 +13055,1683 @@
         <w:ind w:left="1080"/>
       </w:pPr>
       <w:r>
-        <w:t xml:space="preserve">means. However, let me just jump to point seven. It also turns out that if you have independent identically distributed observations, properly normalized sample means, their distribution will look like a Gaussian distribution, not entirely but pretty much regardless of the underlying distribution that the data comes from. So, take as an example, if you roll a die and look at what the distribution of a die roll looks like, it doesn't look like very Gaussian it looks like a uniform distribution on the numbers one to six. Now, take a die, roll it ten times, take the average, and then repeat that process over and over again and think about what's the distribution of this average of die rolls. Well, it turns out it'll look quite Gaussian. It'll look very normal. At any rate, that's the rule, is that random variables, properly normalized, with some conditions that we're probably going to gloss over will limit to a normal distribution. And that's how the normal distribution became the sort of Swiss army knife of distributions is that, pretty much anything you can relate back to a mean of independent things , tends to look </w:t>
+        <w:t>It also turns out</w:t>
+      </w:r>
+      <w:r>
+        <w:t xml:space="preserve">, </w:t>
+      </w:r>
+      <w:r>
+        <w:t xml:space="preserve">if you have </w:t>
+      </w:r>
+      <w:r>
+        <w:t xml:space="preserve">IID </w:t>
+      </w:r>
+      <w:r>
+        <w:t>observations</w:t>
+      </w:r>
+      <w:r>
+        <w:t xml:space="preserve"> + </w:t>
+      </w:r>
+      <w:r>
+        <w:t>properly normalized sample means, their distribution will look like a Gaussian distribution</w:t>
+      </w:r>
+      <w:r>
+        <w:t xml:space="preserve"> (</w:t>
+      </w:r>
+      <w:r>
+        <w:t xml:space="preserve">not entirely but </w:t>
+      </w:r>
+      <w:r>
+        <w:t xml:space="preserve">close), </w:t>
+      </w:r>
+      <w:r>
+        <w:t xml:space="preserve">regardless of the underlying distribution the data comes from. </w:t>
+      </w:r>
+    </w:p>
+    <w:p>
+      <w:pPr>
+        <w:pStyle w:val="ListBullet"/>
+        <w:tabs>
+          <w:tab w:val="clear" w:pos="360"/>
+          <w:tab w:val="num" w:pos="1080"/>
+        </w:tabs>
+        <w:ind w:left="1080"/>
+      </w:pPr>
+      <w:r>
+        <w:t>Ex:</w:t>
+      </w:r>
+      <w:r>
+        <w:t xml:space="preserve"> </w:t>
+      </w:r>
+      <w:r>
+        <w:t xml:space="preserve">Roll </w:t>
+      </w:r>
+      <w:r>
+        <w:t xml:space="preserve">a die </w:t>
+      </w:r>
+      <w:r>
+        <w:t xml:space="preserve">+ </w:t>
+      </w:r>
+      <w:r>
+        <w:t xml:space="preserve">look </w:t>
+      </w:r>
+      <w:r>
+        <w:t xml:space="preserve">@ </w:t>
+      </w:r>
+      <w:r>
+        <w:t xml:space="preserve">the distribution of a die roll, </w:t>
+      </w:r>
+      <w:r>
+        <w:t xml:space="preserve">which </w:t>
+      </w:r>
+      <w:r>
+        <w:t xml:space="preserve">doesn't look very Gaussian </w:t>
+      </w:r>
+      <w:r>
+        <w:t xml:space="preserve">but </w:t>
+      </w:r>
+      <w:r>
+        <w:t xml:space="preserve">looks </w:t>
+      </w:r>
+      <w:r>
+        <w:t xml:space="preserve">more like </w:t>
+      </w:r>
+      <w:r>
+        <w:t xml:space="preserve">a uniform distribution </w:t>
+      </w:r>
+      <w:r>
+        <w:t>for values 1-6</w:t>
+      </w:r>
+      <w:r>
+        <w:t xml:space="preserve">. </w:t>
+      </w:r>
+    </w:p>
+    <w:p>
+      <w:pPr>
+        <w:pStyle w:val="ListBullet"/>
+        <w:tabs>
+          <w:tab w:val="clear" w:pos="360"/>
+          <w:tab w:val="num" w:pos="1080"/>
+        </w:tabs>
+        <w:ind w:left="1080"/>
+      </w:pPr>
+      <w:r>
+        <w:t xml:space="preserve">Now, take a die, roll it </w:t>
+      </w:r>
+      <w:r>
+        <w:t xml:space="preserve">10 </w:t>
+      </w:r>
+      <w:r>
+        <w:t xml:space="preserve">times, take the </w:t>
+      </w:r>
+      <w:r>
+        <w:rPr>
+          <w:i/>
+        </w:rPr>
+        <w:t>average</w:t>
+      </w:r>
+      <w:r>
+        <w:t xml:space="preserve">, </w:t>
+      </w:r>
+      <w:r>
+        <w:t xml:space="preserve">+ </w:t>
+      </w:r>
+      <w:r>
+        <w:t xml:space="preserve">then repeat </w:t>
+      </w:r>
+      <w:r>
+        <w:rPr>
+          <w:i/>
+        </w:rPr>
+        <w:t>that</w:t>
+      </w:r>
+      <w:r>
+        <w:t xml:space="preserve"> process over </w:t>
+      </w:r>
+      <w:r>
+        <w:t xml:space="preserve">+ </w:t>
+      </w:r>
+      <w:r>
+        <w:t xml:space="preserve">over again </w:t>
+      </w:r>
+      <w:r>
+        <w:t xml:space="preserve">+ </w:t>
+      </w:r>
+      <w:r>
+        <w:t xml:space="preserve">think about the distribution of </w:t>
+      </w:r>
+      <w:r>
+        <w:t xml:space="preserve">these </w:t>
+      </w:r>
+      <w:r>
+        <w:t>average</w:t>
+      </w:r>
+      <w:r>
+        <w:t xml:space="preserve">s </w:t>
+      </w:r>
+      <w:r>
+        <w:t xml:space="preserve">of </w:t>
+      </w:r>
+      <w:r>
+        <w:t xml:space="preserve">10 </w:t>
+      </w:r>
+      <w:r>
+        <w:t xml:space="preserve">die rolls. </w:t>
+      </w:r>
+    </w:p>
+    <w:p>
+      <w:pPr>
+        <w:pStyle w:val="ListBullet"/>
+        <w:tabs>
+          <w:tab w:val="clear" w:pos="360"/>
+          <w:tab w:val="num" w:pos="1080"/>
+        </w:tabs>
+        <w:ind w:left="1080"/>
+      </w:pPr>
+      <w:r>
+        <w:t xml:space="preserve">It </w:t>
+      </w:r>
+      <w:r>
+        <w:t>turns out it'll look quite Gaussian</w:t>
+      </w:r>
+    </w:p>
+    <w:p>
+      <w:pPr>
+        <w:pStyle w:val="ListBullet"/>
+        <w:tabs>
+          <w:tab w:val="clear" w:pos="360"/>
+          <w:tab w:val="num" w:pos="1080"/>
+        </w:tabs>
+        <w:ind w:left="1080"/>
+      </w:pPr>
+      <w:r>
+        <w:t>At any rate, that's the rule</w:t>
+      </w:r>
+      <w:r>
+        <w:t xml:space="preserve"> </w:t>
+      </w:r>
+      <w:r>
+        <w:sym w:font="Wingdings" w:char="F0E8"/>
+      </w:r>
+      <w:r>
+        <w:t xml:space="preserve"> That </w:t>
+      </w:r>
+      <w:r>
+        <w:t xml:space="preserve">random variables, </w:t>
+      </w:r>
+      <w:r>
+        <w:rPr>
+          <w:i/>
+        </w:rPr>
+        <w:t>properly normalized</w:t>
+      </w:r>
+      <w:r>
+        <w:t xml:space="preserve">, </w:t>
+      </w:r>
+      <w:r>
+        <w:t xml:space="preserve">(w/ </w:t>
+      </w:r>
+      <w:r>
+        <w:t xml:space="preserve">some </w:t>
+      </w:r>
+      <w:r>
+        <w:t xml:space="preserve">extra </w:t>
+      </w:r>
+      <w:r>
+        <w:t>conditions</w:t>
+      </w:r>
+      <w:r>
+        <w:t xml:space="preserve">) </w:t>
+      </w:r>
+      <w:r>
+        <w:t xml:space="preserve">will limit to a normal distribution. </w:t>
+      </w:r>
+    </w:p>
+    <w:p>
+      <w:pPr>
+        <w:pStyle w:val="ListBullet"/>
+        <w:tabs>
+          <w:tab w:val="clear" w:pos="360"/>
+          <w:tab w:val="num" w:pos="1080"/>
+        </w:tabs>
+        <w:ind w:left="1080"/>
+      </w:pPr>
+      <w:r>
+        <w:t xml:space="preserve">That's </w:t>
+      </w:r>
+      <w:r>
+        <w:t xml:space="preserve">how the </w:t>
+      </w:r>
+      <w:r>
+        <w:t xml:space="preserve">Gaussian </w:t>
+      </w:r>
+      <w:r>
+        <w:t xml:space="preserve">distribution became </w:t>
+      </w:r>
+      <w:r>
+        <w:t>a “</w:t>
+      </w:r>
+      <w:r>
+        <w:t>Swiss army knife</w:t>
+      </w:r>
+      <w:r>
+        <w:t xml:space="preserve">” </w:t>
+      </w:r>
+      <w:r>
+        <w:t xml:space="preserve">of distributions </w:t>
+      </w:r>
+      <w:r>
+        <w:sym w:font="Wingdings" w:char="F0E8"/>
+      </w:r>
+      <w:r>
+        <w:t xml:space="preserve"> </w:t>
+      </w:r>
+      <w:r>
+        <w:t xml:space="preserve">pretty much anything you can relate back to a </w:t>
+      </w:r>
+      <w:r>
+        <w:rPr>
+          <w:i/>
+        </w:rPr>
+        <w:t>mean of independent things</w:t>
+      </w:r>
+      <w:r>
+        <w:t xml:space="preserve"> tends to look </w:t>
+      </w:r>
+      <w:r>
+        <w:t>Normal</w:t>
+      </w:r>
+      <w:r>
+        <w:t>-</w:t>
       </w:r>
       <w:proofErr w:type="spellStart"/>
       <w:r>
-        <w:t>normalish</w:t>
+        <w:t>ish</w:t>
       </w:r>
       <w:proofErr w:type="spellEnd"/>
       <w:r>
-        <w:t xml:space="preserve"> in distribution. And mathematically, formally, if they're independently and identically distributed in the, you normalize the mean in the correct way, then, then you get exactly the standard normal distribution. That is an incredibly useful result, an incredibly useful result. It's a very historically important result called the central limit theorem. So, </w:t>
+        <w:t xml:space="preserve"> in </w:t>
+      </w:r>
+      <w:r>
+        <w:t xml:space="preserve">a </w:t>
+      </w:r>
+      <w:r>
+        <w:t xml:space="preserve">distribution. </w:t>
+      </w:r>
+    </w:p>
+    <w:p>
+      <w:pPr>
+        <w:pStyle w:val="ListBullet"/>
+        <w:tabs>
+          <w:tab w:val="clear" w:pos="360"/>
+          <w:tab w:val="num" w:pos="1080"/>
+        </w:tabs>
+        <w:ind w:left="1080"/>
+      </w:pPr>
+      <w:r>
+        <w:t>Mathematically</w:t>
+      </w:r>
+      <w:r>
+        <w:t>/</w:t>
+      </w:r>
+      <w:r>
+        <w:t xml:space="preserve">formally, if they're </w:t>
+      </w:r>
+      <w:r>
+        <w:t xml:space="preserve">IID + </w:t>
+      </w:r>
+      <w:r>
+        <w:t xml:space="preserve">you normalize the mean in the correct way, then, you get </w:t>
+      </w:r>
+      <w:r>
+        <w:rPr>
+          <w:i/>
+        </w:rPr>
+        <w:t>exactly</w:t>
+      </w:r>
+      <w:r>
+        <w:t xml:space="preserve"> the </w:t>
+      </w:r>
+      <w:r>
+        <w:rPr>
+          <w:u w:val="single"/>
+        </w:rPr>
+        <w:t>standard</w:t>
+      </w:r>
+      <w:r>
+        <w:t xml:space="preserve"> normal distribution. </w:t>
+      </w:r>
+    </w:p>
+    <w:p>
+      <w:pPr>
+        <w:pStyle w:val="ListBullet"/>
+        <w:tabs>
+          <w:tab w:val="clear" w:pos="360"/>
+          <w:tab w:val="num" w:pos="1080"/>
+        </w:tabs>
+        <w:ind w:left="1080"/>
+      </w:pPr>
+      <w:r>
+        <w:t xml:space="preserve">That is an incredibly useful </w:t>
+      </w:r>
+      <w:r>
+        <w:t xml:space="preserve">+ </w:t>
+      </w:r>
+      <w:r>
+        <w:t xml:space="preserve">a very historically important result </w:t>
+      </w:r>
+      <w:r>
+        <w:t xml:space="preserve">= </w:t>
+      </w:r>
+      <w:r>
+        <w:rPr>
+          <w:b/>
+        </w:rPr>
+        <w:t>the central limit theorem</w:t>
+      </w:r>
+    </w:p>
+    <w:p>
+      <w:pPr>
+        <w:pStyle w:val="ListBullet"/>
+        <w:numPr>
+          <w:ilvl w:val="0"/>
+          <w:numId w:val="0"/>
+        </w:numPr>
+        <w:ind w:left="360" w:hanging="360"/>
+      </w:pPr>
+    </w:p>
+    <w:p>
+      <w:pPr>
+        <w:pStyle w:val="ListBullet"/>
+      </w:pPr>
+      <w:r>
+        <w:t>Ex: If Xi are IID and ~ N(</w:t>
+      </w:r>
+      <w:proofErr w:type="gramStart"/>
+      <w:r>
+        <w:rPr>
+          <w:b/>
+        </w:rPr>
+        <w:t>μ,δ</w:t>
+      </w:r>
+      <w:proofErr w:type="gramEnd"/>
+      <w:r>
+        <w:rPr>
+          <w:b/>
+          <w:vertAlign w:val="superscript"/>
+        </w:rPr>
+        <w:t>2</w:t>
+      </w:r>
+      <w:r>
+        <w:t xml:space="preserve">) w/ a known variance, then what is the likelihood for/associated w/ </w:t>
+      </w:r>
+      <w:r>
+        <w:rPr>
+          <w:b/>
+        </w:rPr>
+        <w:t>μ</w:t>
+      </w:r>
+      <w:r>
+        <w:rPr>
+          <w:b/>
+        </w:rPr>
+        <w:t>?</w:t>
+      </w:r>
+    </w:p>
+    <w:p>
+      <w:pPr>
+        <w:pStyle w:val="ListBullet"/>
+        <w:tabs>
+          <w:tab w:val="clear" w:pos="360"/>
+          <w:tab w:val="num" w:pos="720"/>
+        </w:tabs>
+        <w:ind w:left="720"/>
+      </w:pPr>
+      <w:r>
+        <w:rPr>
+          <w:noProof/>
+        </w:rPr>
+        <w:drawing>
+          <wp:inline distT="0" distB="0" distL="0" distR="0" wp14:anchorId="794C3B24" wp14:editId="5A952249">
+            <wp:extent cx="2977515" cy="434115"/>
+            <wp:effectExtent l="19050" t="19050" r="13335" b="23495"/>
+            <wp:docPr id="30" name="Picture 30"/>
+            <wp:cNvGraphicFramePr>
+              <a:graphicFrameLocks xmlns:a="http://schemas.openxmlformats.org/drawingml/2006/main" noChangeAspect="1"/>
+            </wp:cNvGraphicFramePr>
+            <a:graphic xmlns:a="http://schemas.openxmlformats.org/drawingml/2006/main">
+              <a:graphicData uri="http://schemas.openxmlformats.org/drawingml/2006/picture">
+                <pic:pic xmlns:pic="http://schemas.openxmlformats.org/drawingml/2006/picture">
+                  <pic:nvPicPr>
+                    <pic:cNvPr id="1" name=""/>
+                    <pic:cNvPicPr/>
+                  </pic:nvPicPr>
+                  <pic:blipFill>
+                    <a:blip r:embed="rId93"/>
+                    <a:stretch>
+                      <a:fillRect/>
+                    </a:stretch>
+                  </pic:blipFill>
+                  <pic:spPr>
+                    <a:xfrm>
+                      <a:off x="0" y="0"/>
+                      <a:ext cx="3068302" cy="447352"/>
+                    </a:xfrm>
+                    <a:prstGeom prst="rect">
+                      <a:avLst/>
+                    </a:prstGeom>
+                    <a:ln>
+                      <a:solidFill>
+                        <a:schemeClr val="tx1"/>
+                      </a:solidFill>
+                    </a:ln>
+                  </pic:spPr>
+                </pic:pic>
+              </a:graphicData>
+            </a:graphic>
+          </wp:inline>
+        </w:drawing>
+      </w:r>
+      <w:r>
+        <w:t xml:space="preserve"> </w:t>
+      </w:r>
+      <w:r>
+        <w:sym w:font="Wingdings" w:char="F0E8"/>
+      </w:r>
+      <w:r>
+        <w:t xml:space="preserve"> take product of likelihoods for each individual Xi (observations) </w:t>
+      </w:r>
+    </w:p>
+    <w:p>
+      <w:pPr>
+        <w:pStyle w:val="ListBullet"/>
+        <w:tabs>
+          <w:tab w:val="clear" w:pos="360"/>
+          <w:tab w:val="num" w:pos="720"/>
+        </w:tabs>
+        <w:ind w:left="720"/>
+      </w:pPr>
+      <w:r>
+        <w:rPr>
+          <w:noProof/>
+        </w:rPr>
+        <w:t xml:space="preserve">Move the above product into the exponent </w:t>
+      </w:r>
+      <w:r>
+        <w:rPr>
+          <w:noProof/>
+        </w:rPr>
+        <w:sym w:font="Wingdings" w:char="F0E8"/>
+      </w:r>
+      <w:r>
+        <w:rPr>
+          <w:noProof/>
+        </w:rPr>
+        <w:drawing>
+          <wp:inline distT="0" distB="0" distL="0" distR="0" wp14:anchorId="1B838649" wp14:editId="2D91C05C">
+            <wp:extent cx="1960245" cy="478237"/>
+            <wp:effectExtent l="19050" t="19050" r="20955" b="17145"/>
+            <wp:docPr id="39" name="Picture 39"/>
+            <wp:cNvGraphicFramePr>
+              <a:graphicFrameLocks xmlns:a="http://schemas.openxmlformats.org/drawingml/2006/main" noChangeAspect="1"/>
+            </wp:cNvGraphicFramePr>
+            <a:graphic xmlns:a="http://schemas.openxmlformats.org/drawingml/2006/main">
+              <a:graphicData uri="http://schemas.openxmlformats.org/drawingml/2006/picture">
+                <pic:pic xmlns:pic="http://schemas.openxmlformats.org/drawingml/2006/picture">
+                  <pic:nvPicPr>
+                    <pic:cNvPr id="1" name=""/>
+                    <pic:cNvPicPr/>
+                  </pic:nvPicPr>
+                  <pic:blipFill>
+                    <a:blip r:embed="rId94"/>
+                    <a:stretch>
+                      <a:fillRect/>
+                    </a:stretch>
+                  </pic:blipFill>
+                  <pic:spPr>
+                    <a:xfrm>
+                      <a:off x="0" y="0"/>
+                      <a:ext cx="2015852" cy="491803"/>
+                    </a:xfrm>
+                    <a:prstGeom prst="rect">
+                      <a:avLst/>
+                    </a:prstGeom>
+                    <a:ln>
+                      <a:solidFill>
+                        <a:schemeClr val="tx1"/>
+                      </a:solidFill>
+                    </a:ln>
+                  </pic:spPr>
+                </pic:pic>
+              </a:graphicData>
+            </a:graphic>
+          </wp:inline>
+        </w:drawing>
+      </w:r>
+      <w:r>
+        <w:rPr>
+          <w:noProof/>
+        </w:rPr>
+        <w:t xml:space="preserve"> </w:t>
+      </w:r>
+      <w:r>
+        <w:rPr>
+          <w:noProof/>
+        </w:rPr>
+        <w:t xml:space="preserve"> </w:t>
+      </w:r>
+    </w:p>
+    <w:p>
+      <w:pPr>
+        <w:pStyle w:val="ListBullet"/>
+        <w:tabs>
+          <w:tab w:val="clear" w:pos="360"/>
+          <w:tab w:val="num" w:pos="1080"/>
+        </w:tabs>
+        <w:ind w:left="1080"/>
+      </w:pPr>
+      <w:r>
+        <w:rPr>
+          <w:noProof/>
+        </w:rPr>
+        <w:t xml:space="preserve">assuming </w:t>
+      </w:r>
+      <w:r>
+        <w:rPr>
+          <w:b/>
+        </w:rPr>
+        <w:t>δ</w:t>
+      </w:r>
+      <w:r>
+        <w:rPr>
+          <w:b/>
+          <w:vertAlign w:val="superscript"/>
+        </w:rPr>
+        <w:t>2</w:t>
+      </w:r>
+      <w:r>
+        <w:t xml:space="preserve"> </w:t>
+      </w:r>
+      <w:r>
+        <w:rPr>
+          <w:noProof/>
+        </w:rPr>
+        <w:t xml:space="preserve">is known, so </w:t>
+      </w:r>
+      <w:r>
+        <w:rPr>
+          <w:noProof/>
+        </w:rPr>
+        <w:drawing>
+          <wp:inline distT="0" distB="0" distL="0" distR="0" wp14:anchorId="3AB510F6" wp14:editId="57ABBD23">
+            <wp:extent cx="280800" cy="161873"/>
+            <wp:effectExtent l="0" t="0" r="5080" b="0"/>
+            <wp:docPr id="57" name="Picture 57"/>
+            <wp:cNvGraphicFramePr>
+              <a:graphicFrameLocks xmlns:a="http://schemas.openxmlformats.org/drawingml/2006/main" noChangeAspect="1"/>
+            </wp:cNvGraphicFramePr>
+            <a:graphic xmlns:a="http://schemas.openxmlformats.org/drawingml/2006/main">
+              <a:graphicData uri="http://schemas.openxmlformats.org/drawingml/2006/picture">
+                <pic:pic xmlns:pic="http://schemas.openxmlformats.org/drawingml/2006/picture">
+                  <pic:nvPicPr>
+                    <pic:cNvPr id="1" name=""/>
+                    <pic:cNvPicPr/>
+                  </pic:nvPicPr>
+                  <pic:blipFill>
+                    <a:blip r:embed="rId95"/>
+                    <a:stretch>
+                      <a:fillRect/>
+                    </a:stretch>
+                  </pic:blipFill>
+                  <pic:spPr>
+                    <a:xfrm>
+                      <a:off x="0" y="0"/>
+                      <a:ext cx="308368" cy="177765"/>
+                    </a:xfrm>
+                    <a:prstGeom prst="rect">
+                      <a:avLst/>
+                    </a:prstGeom>
+                  </pic:spPr>
+                </pic:pic>
+              </a:graphicData>
+            </a:graphic>
+          </wp:inline>
+        </w:drawing>
+      </w:r>
+      <w:r>
+        <w:rPr>
+          <w:noProof/>
+        </w:rPr>
+        <w:t xml:space="preserve"> divvided by n</w:t>
+      </w:r>
+      <w:r>
+        <w:rPr>
+          <w:noProof/>
+          <w:vertAlign w:val="superscript"/>
+        </w:rPr>
+        <w:t>-2</w:t>
+      </w:r>
+      <w:r>
+        <w:rPr>
+          <w:noProof/>
+        </w:rPr>
+        <w:t xml:space="preserve"> can be thrown out b/c </w:t>
+      </w:r>
+      <w:r>
+        <w:t xml:space="preserve">likelihood </w:t>
+      </w:r>
+      <w:r>
+        <w:rPr>
+          <w:noProof/>
+        </w:rPr>
+        <w:t xml:space="preserve">doesn’t care about factors/proportionality that </w:t>
+      </w:r>
+      <w:r>
+        <w:rPr>
+          <w:i/>
+          <w:noProof/>
+        </w:rPr>
+        <w:t xml:space="preserve">don’t </w:t>
+      </w:r>
+      <w:r>
+        <w:rPr>
+          <w:i/>
+          <w:noProof/>
+        </w:rPr>
+        <w:t>depend</w:t>
+      </w:r>
+      <w:r>
+        <w:rPr>
+          <w:i/>
+          <w:noProof/>
+        </w:rPr>
+        <w:t xml:space="preserve"> on </w:t>
+      </w:r>
+      <w:r>
+        <w:rPr>
+          <w:b/>
+        </w:rPr>
+        <w:t>μ</w:t>
+      </w:r>
+      <w:r>
+        <w:rPr>
+          <w:b/>
+        </w:rPr>
+        <w:t>,</w:t>
+      </w:r>
+      <w:r>
+        <w:t xml:space="preserve"> since </w:t>
+      </w:r>
+      <w:r>
+        <w:t>it’s</w:t>
+      </w:r>
+      <w:r>
+        <w:t xml:space="preserve"> the parameter </w:t>
+      </w:r>
+      <w:r>
+        <w:t xml:space="preserve">of </w:t>
+      </w:r>
+      <w:r>
+        <w:t>interest</w:t>
+      </w:r>
+    </w:p>
+    <w:p>
+      <w:pPr>
+        <w:pStyle w:val="ListBullet"/>
+        <w:tabs>
+          <w:tab w:val="clear" w:pos="360"/>
+          <w:tab w:val="num" w:pos="1440"/>
+        </w:tabs>
+        <w:ind w:left="1440"/>
+      </w:pPr>
+      <w:r>
+        <w:rPr>
+          <w:noProof/>
+        </w:rPr>
+        <w:drawing>
+          <wp:inline distT="0" distB="0" distL="0" distR="0" wp14:anchorId="5A5280B9" wp14:editId="2A210FC0">
+            <wp:extent cx="447675" cy="238125"/>
+            <wp:effectExtent l="0" t="0" r="9525" b="9525"/>
+            <wp:docPr id="59" name="Picture 59"/>
+            <wp:cNvGraphicFramePr>
+              <a:graphicFrameLocks xmlns:a="http://schemas.openxmlformats.org/drawingml/2006/main" noChangeAspect="1"/>
+            </wp:cNvGraphicFramePr>
+            <a:graphic xmlns:a="http://schemas.openxmlformats.org/drawingml/2006/main">
+              <a:graphicData uri="http://schemas.openxmlformats.org/drawingml/2006/picture">
+                <pic:pic xmlns:pic="http://schemas.openxmlformats.org/drawingml/2006/picture">
+                  <pic:nvPicPr>
+                    <pic:cNvPr id="1" name=""/>
+                    <pic:cNvPicPr/>
+                  </pic:nvPicPr>
+                  <pic:blipFill>
+                    <a:blip r:embed="rId96"/>
+                    <a:stretch>
+                      <a:fillRect/>
+                    </a:stretch>
+                  </pic:blipFill>
+                  <pic:spPr>
+                    <a:xfrm>
+                      <a:off x="0" y="0"/>
+                      <a:ext cx="447675" cy="238125"/>
+                    </a:xfrm>
+                    <a:prstGeom prst="rect">
+                      <a:avLst/>
+                    </a:prstGeom>
+                  </pic:spPr>
+                </pic:pic>
+              </a:graphicData>
+            </a:graphic>
+          </wp:inline>
+        </w:drawing>
+      </w:r>
+      <w:r>
+        <w:t xml:space="preserve"> == “proportioned to”, since we dropped out things NOT relating to </w:t>
+      </w:r>
+      <w:r>
+        <w:rPr>
+          <w:b/>
+        </w:rPr>
+        <w:t>μ</w:t>
+      </w:r>
+    </w:p>
+    <w:p>
+      <w:pPr>
+        <w:pStyle w:val="ListBullet"/>
+        <w:tabs>
+          <w:tab w:val="clear" w:pos="360"/>
+          <w:tab w:val="num" w:pos="720"/>
+        </w:tabs>
+        <w:ind w:left="720"/>
+      </w:pPr>
+      <w:r>
+        <w:t xml:space="preserve">Factor out the square </w:t>
+      </w:r>
+      <w:r>
+        <w:sym w:font="Wingdings" w:char="F0E8"/>
+      </w:r>
+      <w:r>
+        <w:rPr>
+          <w:noProof/>
+        </w:rPr>
+        <w:drawing>
+          <wp:inline distT="0" distB="0" distL="0" distR="0" wp14:anchorId="6CCFDD02" wp14:editId="13E65E99">
+            <wp:extent cx="2616797" cy="382844"/>
+            <wp:effectExtent l="19050" t="19050" r="12700" b="17780"/>
+            <wp:docPr id="50" name="Picture 50"/>
+            <wp:cNvGraphicFramePr>
+              <a:graphicFrameLocks xmlns:a="http://schemas.openxmlformats.org/drawingml/2006/main" noChangeAspect="1"/>
+            </wp:cNvGraphicFramePr>
+            <a:graphic xmlns:a="http://schemas.openxmlformats.org/drawingml/2006/main">
+              <a:graphicData uri="http://schemas.openxmlformats.org/drawingml/2006/picture">
+                <pic:pic xmlns:pic="http://schemas.openxmlformats.org/drawingml/2006/picture">
+                  <pic:nvPicPr>
+                    <pic:cNvPr id="1" name=""/>
+                    <pic:cNvPicPr/>
+                  </pic:nvPicPr>
+                  <pic:blipFill>
+                    <a:blip r:embed="rId97"/>
+                    <a:stretch>
+                      <a:fillRect/>
+                    </a:stretch>
+                  </pic:blipFill>
+                  <pic:spPr>
+                    <a:xfrm>
+                      <a:off x="0" y="0"/>
+                      <a:ext cx="2778862" cy="406555"/>
+                    </a:xfrm>
+                    <a:prstGeom prst="rect">
+                      <a:avLst/>
+                    </a:prstGeom>
+                    <a:ln>
+                      <a:solidFill>
+                        <a:schemeClr val="tx1"/>
+                      </a:solidFill>
+                    </a:ln>
+                  </pic:spPr>
+                </pic:pic>
+              </a:graphicData>
+            </a:graphic>
+          </wp:inline>
+        </w:drawing>
+      </w:r>
+    </w:p>
+    <w:p>
+      <w:pPr>
+        <w:pStyle w:val="ListBullet"/>
+        <w:tabs>
+          <w:tab w:val="clear" w:pos="360"/>
+          <w:tab w:val="num" w:pos="720"/>
+        </w:tabs>
+        <w:ind w:left="720"/>
+      </w:pPr>
+      <w:r>
+        <w:t>Again, 1</w:t>
+      </w:r>
+      <w:r>
+        <w:rPr>
+          <w:vertAlign w:val="superscript"/>
+        </w:rPr>
+        <w:t>st</w:t>
+      </w:r>
+      <w:r>
+        <w:t xml:space="preserve"> summation term </w:t>
+      </w:r>
+      <w:r>
+        <w:rPr>
+          <w:i/>
+        </w:rPr>
+        <w:t xml:space="preserve">doesn’t depend on </w:t>
+      </w:r>
+      <w:r>
+        <w:rPr>
+          <w:b/>
+        </w:rPr>
+        <w:t>μ</w:t>
+      </w:r>
+      <w:r>
+        <w:rPr>
+          <w:b/>
+        </w:rPr>
+        <w:t xml:space="preserve"> </w:t>
+      </w:r>
+      <w:r>
+        <w:sym w:font="Wingdings" w:char="F0E0"/>
+      </w:r>
+      <w:r>
+        <w:t xml:space="preserve"> remove</w:t>
+      </w:r>
+      <w:r>
+        <w:t xml:space="preserve"> = </w:t>
+      </w:r>
+      <w:r>
+        <w:rPr>
+          <w:noProof/>
+        </w:rPr>
+        <w:drawing>
+          <wp:inline distT="0" distB="0" distL="0" distR="0" wp14:anchorId="6A7FD0C0" wp14:editId="08078285">
+            <wp:extent cx="1796415" cy="227645"/>
+            <wp:effectExtent l="19050" t="19050" r="13335" b="20320"/>
+            <wp:docPr id="56" name="Picture 56"/>
+            <wp:cNvGraphicFramePr>
+              <a:graphicFrameLocks xmlns:a="http://schemas.openxmlformats.org/drawingml/2006/main" noChangeAspect="1"/>
+            </wp:cNvGraphicFramePr>
+            <a:graphic xmlns:a="http://schemas.openxmlformats.org/drawingml/2006/main">
+              <a:graphicData uri="http://schemas.openxmlformats.org/drawingml/2006/picture">
+                <pic:pic xmlns:pic="http://schemas.openxmlformats.org/drawingml/2006/picture">
+                  <pic:nvPicPr>
+                    <pic:cNvPr id="1" name=""/>
+                    <pic:cNvPicPr/>
+                  </pic:nvPicPr>
+                  <pic:blipFill>
+                    <a:blip r:embed="rId98"/>
+                    <a:stretch>
+                      <a:fillRect/>
+                    </a:stretch>
+                  </pic:blipFill>
+                  <pic:spPr>
+                    <a:xfrm>
+                      <a:off x="0" y="0"/>
+                      <a:ext cx="1962370" cy="248675"/>
+                    </a:xfrm>
+                    <a:prstGeom prst="rect">
+                      <a:avLst/>
+                    </a:prstGeom>
+                    <a:ln>
+                      <a:solidFill>
+                        <a:schemeClr val="tx1"/>
+                      </a:solidFill>
+                    </a:ln>
+                  </pic:spPr>
+                </pic:pic>
+              </a:graphicData>
+            </a:graphic>
+          </wp:inline>
+        </w:drawing>
+      </w:r>
+    </w:p>
+    <w:p>
+      <w:pPr>
+        <w:pStyle w:val="ListBullet"/>
+        <w:tabs>
+          <w:tab w:val="clear" w:pos="360"/>
+          <w:tab w:val="num" w:pos="1080"/>
+        </w:tabs>
+        <w:ind w:left="1080"/>
+      </w:pPr>
+      <w:r>
+        <w:t xml:space="preserve">Replace summation to n with </w:t>
       </w:r>
       <w:proofErr w:type="spellStart"/>
       <w:r>
-        <w:t>lets</w:t>
+        <w:t>x_bar</w:t>
       </w:r>
       <w:proofErr w:type="spellEnd"/>
       <w:r>
-        <w:t xml:space="preserve"> see, back to point five. If you take a standard normal and square it, you wind up with something that's called a chi-squared distribution, you might of heard of that before. And if you take a standard or a nonstandard normally distributed random variable and </w:t>
+        <w:t xml:space="preserve">, since </w:t>
       </w:r>
       <w:proofErr w:type="spellStart"/>
       <w:r>
-        <w:t>exponentiate</w:t>
+        <w:t>x_bar</w:t>
       </w:r>
       <w:proofErr w:type="spellEnd"/>
       <w:r>
-        <w:t xml:space="preserve"> it, take </w:t>
+        <w:t>*n = the summation anyway</w:t>
+      </w:r>
+    </w:p>
+    <w:p>
+      <w:pPr>
+        <w:pStyle w:val="ListBullet"/>
+        <w:tabs>
+          <w:tab w:val="clear" w:pos="360"/>
+          <w:tab w:val="num" w:pos="720"/>
+        </w:tabs>
+        <w:ind w:left="720"/>
+      </w:pPr>
+      <w:r>
+        <w:t xml:space="preserve">So, what is the MLE for </w:t>
+      </w:r>
+      <w:r>
+        <w:t>μ</w:t>
+      </w:r>
+      <w:r>
+        <w:t xml:space="preserve"> when </w:t>
+      </w:r>
+      <w:r>
+        <w:t>δ</w:t>
+      </w:r>
+      <w:r>
+        <w:rPr>
+          <w:vertAlign w:val="superscript"/>
+        </w:rPr>
+        <w:t>2</w:t>
+      </w:r>
+      <w:r>
+        <w:t xml:space="preserve"> </w:t>
+      </w:r>
+      <w:r>
+        <w:rPr>
+          <w:noProof/>
+        </w:rPr>
+        <w:t>is known</w:t>
+      </w:r>
+      <w:r>
+        <w:rPr>
+          <w:noProof/>
+        </w:rPr>
+        <w:t>?</w:t>
+      </w:r>
+    </w:p>
+    <w:p>
+      <w:pPr>
+        <w:pStyle w:val="ListBullet"/>
+        <w:tabs>
+          <w:tab w:val="clear" w:pos="360"/>
+          <w:tab w:val="num" w:pos="720"/>
+        </w:tabs>
+        <w:ind w:left="720"/>
+        <w:rPr>
+          <w:i/>
+        </w:rPr>
+      </w:pPr>
+      <w:r>
+        <w:lastRenderedPageBreak/>
+        <w:t xml:space="preserve">WE calculated likelihood for </w:t>
+      </w:r>
+      <w:r>
+        <w:t>μ</w:t>
+      </w:r>
+      <w:r>
+        <w:t xml:space="preserve"> = </w:t>
+      </w:r>
+      <w:r>
+        <w:rPr>
+          <w:noProof/>
+        </w:rPr>
+        <w:drawing>
+          <wp:inline distT="0" distB="0" distL="0" distR="0" wp14:anchorId="2D71AB48" wp14:editId="3121E2FD">
+            <wp:extent cx="1489130" cy="212090"/>
+            <wp:effectExtent l="19050" t="19050" r="15875" b="16510"/>
+            <wp:docPr id="72" name="Picture 72"/>
+            <wp:cNvGraphicFramePr>
+              <a:graphicFrameLocks xmlns:a="http://schemas.openxmlformats.org/drawingml/2006/main" noChangeAspect="1"/>
+            </wp:cNvGraphicFramePr>
+            <a:graphic xmlns:a="http://schemas.openxmlformats.org/drawingml/2006/main">
+              <a:graphicData uri="http://schemas.openxmlformats.org/drawingml/2006/picture">
+                <pic:pic xmlns:pic="http://schemas.openxmlformats.org/drawingml/2006/picture">
+                  <pic:nvPicPr>
+                    <pic:cNvPr id="1" name=""/>
+                    <pic:cNvPicPr/>
+                  </pic:nvPicPr>
+                  <pic:blipFill rotWithShape="1">
+                    <a:blip r:embed="rId98"/>
+                    <a:srcRect l="16990" t="6704"/>
+                    <a:stretch/>
+                  </pic:blipFill>
+                  <pic:spPr bwMode="auto">
+                    <a:xfrm>
+                      <a:off x="0" y="0"/>
+                      <a:ext cx="1628951" cy="232004"/>
+                    </a:xfrm>
+                    <a:prstGeom prst="rect">
+                      <a:avLst/>
+                    </a:prstGeom>
+                    <a:ln w="9525" cap="flat" cmpd="sng" algn="ctr">
+                      <a:solidFill>
+                        <a:sysClr val="windowText" lastClr="000000"/>
+                      </a:solidFill>
+                      <a:prstDash val="solid"/>
+                      <a:round/>
+                      <a:headEnd type="none" w="med" len="med"/>
+                      <a:tailEnd type="none" w="med" len="med"/>
+                    </a:ln>
+                    <a:extLst>
+                      <a:ext uri="{53640926-AAD7-44D8-BBD7-CCE9431645EC}">
+                        <a14:shadowObscured xmlns:a14="http://schemas.microsoft.com/office/drawing/2010/main"/>
+                      </a:ext>
+                    </a:extLst>
+                  </pic:spPr>
+                </pic:pic>
+              </a:graphicData>
+            </a:graphic>
+          </wp:inline>
+        </w:drawing>
+      </w:r>
+      <w:r>
+        <w:t xml:space="preserve"> but </w:t>
       </w:r>
       <w:proofErr w:type="spellStart"/>
       <w:r>
-        <w:t>e^x</w:t>
+        <w:t>exponenets</w:t>
       </w:r>
       <w:proofErr w:type="spellEnd"/>
       <w:r>
-        <w:t xml:space="preserve">, where x is normal, then you wind up with </w:t>
-      </w:r>
-      <w:proofErr w:type="spellStart"/>
-      <w:r>
-        <w:t>somethin</w:t>
-      </w:r>
-      <w:proofErr w:type="spellEnd"/>
+        <w:t xml:space="preserve"> are annoying, so take the log </w:t>
+      </w:r>
+      <w:r>
+        <w:sym w:font="Wingdings" w:char="F0E8"/>
+      </w:r>
+      <w:r>
+        <w:t xml:space="preserve"> </w:t>
+      </w:r>
+      <w:r>
+        <w:rPr>
+          <w:noProof/>
+        </w:rPr>
+        <w:drawing>
+          <wp:inline distT="0" distB="0" distL="0" distR="0" wp14:anchorId="548909FB" wp14:editId="390B4BD7">
+            <wp:extent cx="1333500" cy="233363"/>
+            <wp:effectExtent l="19050" t="19050" r="19050" b="14605"/>
+            <wp:docPr id="73" name="Picture 73"/>
+            <wp:cNvGraphicFramePr>
+              <a:graphicFrameLocks xmlns:a="http://schemas.openxmlformats.org/drawingml/2006/main" noChangeAspect="1"/>
+            </wp:cNvGraphicFramePr>
+            <a:graphic xmlns:a="http://schemas.openxmlformats.org/drawingml/2006/main">
+              <a:graphicData uri="http://schemas.openxmlformats.org/drawingml/2006/picture">
+                <pic:pic xmlns:pic="http://schemas.openxmlformats.org/drawingml/2006/picture">
+                  <pic:nvPicPr>
+                    <pic:cNvPr id="1" name=""/>
+                    <pic:cNvPicPr/>
+                  </pic:nvPicPr>
+                  <pic:blipFill>
+                    <a:blip r:embed="rId99"/>
+                    <a:stretch>
+                      <a:fillRect/>
+                    </a:stretch>
+                  </pic:blipFill>
+                  <pic:spPr>
+                    <a:xfrm>
+                      <a:off x="0" y="0"/>
+                      <a:ext cx="1394451" cy="244030"/>
+                    </a:xfrm>
+                    <a:prstGeom prst="rect">
+                      <a:avLst/>
+                    </a:prstGeom>
+                    <a:ln w="9525" cap="flat" cmpd="sng" algn="ctr">
+                      <a:solidFill>
+                        <a:sysClr val="windowText" lastClr="000000"/>
+                      </a:solidFill>
+                      <a:prstDash val="solid"/>
+                      <a:round/>
+                      <a:headEnd type="none" w="med" len="med"/>
+                      <a:tailEnd type="none" w="med" len="med"/>
+                    </a:ln>
+                  </pic:spPr>
+                </pic:pic>
+              </a:graphicData>
+            </a:graphic>
+          </wp:inline>
+        </w:drawing>
+      </w:r>
+      <w:r>
+        <w:t xml:space="preserve">, then derive w/ respect to </w:t>
+      </w:r>
+      <w:r>
+        <w:t>μ</w:t>
+      </w:r>
+      <w:r>
+        <w:t xml:space="preserve"> = </w:t>
+      </w:r>
+      <w:r>
+        <w:rPr>
+          <w:noProof/>
+        </w:rPr>
+        <w:drawing>
+          <wp:inline distT="0" distB="0" distL="0" distR="0" wp14:anchorId="63F730E7" wp14:editId="17FA5789">
+            <wp:extent cx="1375601" cy="220980"/>
+            <wp:effectExtent l="19050" t="19050" r="15240" b="26670"/>
+            <wp:docPr id="75" name="Picture 75"/>
+            <wp:cNvGraphicFramePr>
+              <a:graphicFrameLocks xmlns:a="http://schemas.openxmlformats.org/drawingml/2006/main" noChangeAspect="1"/>
+            </wp:cNvGraphicFramePr>
+            <a:graphic xmlns:a="http://schemas.openxmlformats.org/drawingml/2006/main">
+              <a:graphicData uri="http://schemas.openxmlformats.org/drawingml/2006/picture">
+                <pic:pic xmlns:pic="http://schemas.openxmlformats.org/drawingml/2006/picture">
+                  <pic:nvPicPr>
+                    <pic:cNvPr id="1" name=""/>
+                    <pic:cNvPicPr/>
+                  </pic:nvPicPr>
+                  <pic:blipFill>
+                    <a:blip r:embed="rId100"/>
+                    <a:stretch>
+                      <a:fillRect/>
+                    </a:stretch>
+                  </pic:blipFill>
+                  <pic:spPr>
+                    <a:xfrm>
+                      <a:off x="0" y="0"/>
+                      <a:ext cx="1484993" cy="238553"/>
+                    </a:xfrm>
+                    <a:prstGeom prst="rect">
+                      <a:avLst/>
+                    </a:prstGeom>
+                    <a:ln w="9525" cap="flat" cmpd="sng" algn="ctr">
+                      <a:solidFill>
+                        <a:sysClr val="windowText" lastClr="000000"/>
+                      </a:solidFill>
+                      <a:prstDash val="solid"/>
+                      <a:round/>
+                      <a:headEnd type="none" w="med" len="med"/>
+                      <a:tailEnd type="none" w="med" len="med"/>
+                    </a:ln>
+                  </pic:spPr>
+                </pic:pic>
+              </a:graphicData>
+            </a:graphic>
+          </wp:inline>
+        </w:drawing>
+      </w:r>
+      <w:r>
+        <w:t xml:space="preserve"> and solve for when this = 0, </w:t>
+      </w:r>
+      <w:r>
+        <w:rPr>
+          <w:i/>
+        </w:rPr>
+        <w:t xml:space="preserve">which is clearly when x_ = </w:t>
+      </w:r>
+      <w:r>
+        <w:rPr>
+          <w:i/>
+        </w:rPr>
+        <w:t>μ</w:t>
+      </w:r>
+    </w:p>
+    <w:p>
+      <w:pPr>
+        <w:pStyle w:val="ListBullet"/>
+        <w:tabs>
+          <w:tab w:val="clear" w:pos="360"/>
+          <w:tab w:val="num" w:pos="720"/>
+        </w:tabs>
+        <w:ind w:left="720"/>
+        <w:rPr>
+          <w:b/>
+        </w:rPr>
+      </w:pPr>
+      <w:r>
+        <w:t xml:space="preserve">This yields the fact that </w:t>
+      </w:r>
+      <w:r>
+        <w:rPr>
+          <w:b/>
+        </w:rPr>
+        <w:t xml:space="preserve">x_ the is the MLE of </w:t>
+      </w:r>
+      <w:r>
+        <w:rPr>
+          <w:b/>
+        </w:rPr>
+        <w:t>μ</w:t>
+      </w:r>
+      <w:r>
+        <w:rPr>
+          <w:b/>
+        </w:rPr>
+        <w:t xml:space="preserve"> </w:t>
+      </w:r>
+    </w:p>
+    <w:p>
+      <w:pPr>
+        <w:pStyle w:val="ListBullet"/>
+        <w:tabs>
+          <w:tab w:val="clear" w:pos="360"/>
+          <w:tab w:val="num" w:pos="720"/>
+        </w:tabs>
+        <w:ind w:left="720"/>
+        <w:rPr>
+          <w:b/>
+        </w:rPr>
+      </w:pPr>
+      <w:r>
+        <w:rPr>
+          <w:b/>
+        </w:rPr>
+        <w:t xml:space="preserve">So, if data is normally distributed, our estimate of </w:t>
+      </w:r>
+      <w:r>
+        <w:rPr>
+          <w:b/>
+        </w:rPr>
+        <w:t>a</w:t>
+      </w:r>
+      <w:r>
+        <w:rPr>
+          <w:b/>
+        </w:rPr>
+        <w:t xml:space="preserve"> population mean </w:t>
+      </w:r>
+      <w:r>
+        <w:rPr>
+          <w:b/>
+        </w:rPr>
+        <w:t>μ</w:t>
+      </w:r>
+      <w:r>
+        <w:rPr>
+          <w:b/>
+        </w:rPr>
+        <w:t xml:space="preserve"> is the sample mean x_</w:t>
+      </w:r>
+    </w:p>
+    <w:p>
+      <w:pPr>
+        <w:pStyle w:val="ListBullet"/>
+        <w:tabs>
+          <w:tab w:val="clear" w:pos="360"/>
+          <w:tab w:val="num" w:pos="720"/>
+        </w:tabs>
+        <w:ind w:left="720"/>
+        <w:rPr>
+          <w:b/>
+        </w:rPr>
+      </w:pPr>
+      <w:r>
+        <w:t xml:space="preserve">Also, since the calculation </w:t>
+      </w:r>
+      <w:r>
+        <w:rPr>
+          <w:i/>
+        </w:rPr>
+        <w:t xml:space="preserve">doesn’t </w:t>
+      </w:r>
+      <w:r>
+        <w:t xml:space="preserve">depend on </w:t>
+      </w:r>
+      <w:r>
+        <w:rPr>
+          <w:b/>
+        </w:rPr>
+        <w:t>δ</w:t>
+      </w:r>
+      <w:r>
+        <w:rPr>
+          <w:b/>
+          <w:vertAlign w:val="superscript"/>
+        </w:rPr>
+        <w:t>2</w:t>
+      </w:r>
+      <w:r>
+        <w:t xml:space="preserve">, this is </w:t>
+      </w:r>
+      <w:r>
+        <w:rPr>
+          <w:i/>
+        </w:rPr>
+        <w:t>also</w:t>
+      </w:r>
+      <w:r>
+        <w:t xml:space="preserve"> the MLE of </w:t>
+      </w:r>
+      <w:r>
+        <w:t>μ</w:t>
+      </w:r>
+      <w:r>
+        <w:t xml:space="preserve"> when ISN’T </w:t>
+      </w:r>
+      <w:r>
+        <w:rPr>
+          <w:b/>
+        </w:rPr>
+        <w:t>δ</w:t>
+      </w:r>
+      <w:r>
+        <w:rPr>
+          <w:b/>
+          <w:vertAlign w:val="superscript"/>
+        </w:rPr>
+        <w:t>2</w:t>
+      </w:r>
+      <w:r>
+        <w:rPr>
+          <w:b/>
+          <w:vertAlign w:val="superscript"/>
+        </w:rPr>
+        <w:t xml:space="preserve"> </w:t>
+      </w:r>
+      <w:r>
+        <w:t xml:space="preserve">known </w:t>
+      </w:r>
+    </w:p>
+    <w:p>
+      <w:pPr>
+        <w:pStyle w:val="ListBullet"/>
+      </w:pPr>
+      <w:r>
+        <w:t xml:space="preserve">The MLE for </w:t>
+      </w:r>
+      <w:r>
+        <w:rPr>
+          <w:b/>
+        </w:rPr>
+        <w:t>δ</w:t>
+      </w:r>
+      <w:r>
+        <w:rPr>
+          <w:b/>
+          <w:vertAlign w:val="superscript"/>
+        </w:rPr>
+        <w:t>2</w:t>
+      </w:r>
+      <w:r>
+        <w:t xml:space="preserve"> </w:t>
+      </w:r>
+      <w:r>
+        <w:t xml:space="preserve">(rather than </w:t>
+      </w:r>
+      <w:r>
+        <w:t>μ</w:t>
+      </w:r>
+      <w:r>
+        <w:rPr>
+          <w:noProof/>
+        </w:rPr>
+        <w:t xml:space="preserve">) </w:t>
+      </w:r>
+      <w:r>
+        <w:rPr>
+          <w:noProof/>
+        </w:rPr>
+        <w:sym w:font="Wingdings" w:char="F0E8"/>
+      </w:r>
+      <w:r>
+        <w:rPr>
+          <w:noProof/>
+        </w:rPr>
+        <w:t xml:space="preserve"> </w:t>
+      </w:r>
+      <w:r>
+        <w:rPr>
+          <w:noProof/>
+        </w:rPr>
+        <w:drawing>
+          <wp:inline distT="0" distB="0" distL="0" distR="0" wp14:anchorId="124EE3F0" wp14:editId="14DCDF78">
+            <wp:extent cx="955929" cy="371475"/>
+            <wp:effectExtent l="19050" t="19050" r="15875" b="9525"/>
+            <wp:docPr id="77" name="Picture 77"/>
+            <wp:cNvGraphicFramePr>
+              <a:graphicFrameLocks xmlns:a="http://schemas.openxmlformats.org/drawingml/2006/main" noChangeAspect="1"/>
+            </wp:cNvGraphicFramePr>
+            <a:graphic xmlns:a="http://schemas.openxmlformats.org/drawingml/2006/main">
+              <a:graphicData uri="http://schemas.openxmlformats.org/drawingml/2006/picture">
+                <pic:pic xmlns:pic="http://schemas.openxmlformats.org/drawingml/2006/picture">
+                  <pic:nvPicPr>
+                    <pic:cNvPr id="1" name=""/>
+                    <pic:cNvPicPr/>
+                  </pic:nvPicPr>
+                  <pic:blipFill>
+                    <a:blip r:embed="rId101"/>
+                    <a:stretch>
+                      <a:fillRect/>
+                    </a:stretch>
+                  </pic:blipFill>
+                  <pic:spPr>
+                    <a:xfrm>
+                      <a:off x="0" y="0"/>
+                      <a:ext cx="990144" cy="384771"/>
+                    </a:xfrm>
+                    <a:prstGeom prst="rect">
+                      <a:avLst/>
+                    </a:prstGeom>
+                    <a:ln w="9525" cap="flat" cmpd="sng" algn="ctr">
+                      <a:solidFill>
+                        <a:sysClr val="windowText" lastClr="000000"/>
+                      </a:solidFill>
+                      <a:prstDash val="solid"/>
+                      <a:round/>
+                      <a:headEnd type="none" w="med" len="med"/>
+                      <a:tailEnd type="none" w="med" len="med"/>
+                    </a:ln>
+                  </pic:spPr>
+                </pic:pic>
+              </a:graphicData>
+            </a:graphic>
+          </wp:inline>
+        </w:drawing>
+      </w:r>
+      <w:r>
+        <w:rPr>
+          <w:noProof/>
+        </w:rPr>
+        <w:t xml:space="preserve">, which == the </w:t>
+      </w:r>
+      <w:r>
+        <w:rPr>
+          <w:b/>
+          <w:noProof/>
+        </w:rPr>
+        <w:t>biased version (divided by n, not n-1) of sample variance</w:t>
+      </w:r>
+    </w:p>
+    <w:p>
+      <w:pPr>
+        <w:pStyle w:val="ListBullet"/>
+        <w:tabs>
+          <w:tab w:val="clear" w:pos="360"/>
+          <w:tab w:val="num" w:pos="720"/>
+        </w:tabs>
+        <w:ind w:left="720"/>
+      </w:pPr>
+      <w:r>
+        <w:t xml:space="preserve">The MLE for </w:t>
+      </w:r>
+      <w:r>
+        <w:t>δ</w:t>
+      </w:r>
+      <w:r>
+        <w:t xml:space="preserve"> is just the square root of the above</w:t>
+      </w:r>
+    </w:p>
+    <w:p>
+      <w:pPr>
+        <w:pStyle w:val="ListBullet"/>
+      </w:pPr>
+      <w:r>
+        <w:t xml:space="preserve">To do </w:t>
+      </w:r>
+      <w:r>
+        <w:t xml:space="preserve">FULL </w:t>
+      </w:r>
+      <w:r>
+        <w:t>likelihood inference, the bivariate likelihood of (</w:t>
+      </w:r>
+      <w:proofErr w:type="gramStart"/>
+      <w:r>
+        <w:rPr>
+          <w:b/>
+        </w:rPr>
+        <w:t>μ,δ</w:t>
+      </w:r>
+      <w:proofErr w:type="gramEnd"/>
+      <w:r>
+        <w:rPr>
+          <w:b/>
+          <w:vertAlign w:val="superscript"/>
+        </w:rPr>
+        <w:t>2</w:t>
+      </w:r>
+      <w:r>
+        <w:t>) is difficult to visualize</w:t>
+      </w:r>
+    </w:p>
+    <w:p>
+      <w:pPr>
+        <w:pStyle w:val="ListBullet"/>
+        <w:tabs>
+          <w:tab w:val="clear" w:pos="360"/>
+          <w:tab w:val="num" w:pos="720"/>
+        </w:tabs>
+        <w:ind w:left="720"/>
+      </w:pPr>
+      <w:r>
+        <w:t xml:space="preserve">It’s a surface w/ </w:t>
+      </w:r>
+      <w:r>
+        <w:rPr>
+          <w:b/>
+        </w:rPr>
+        <w:t>μ</w:t>
+      </w:r>
+      <w:r>
+        <w:rPr>
+          <w:b/>
+        </w:rPr>
+        <w:t xml:space="preserve"> </w:t>
+      </w:r>
+      <w:r>
+        <w:t>and</w:t>
+      </w:r>
+      <w:r>
+        <w:rPr>
+          <w:b/>
+        </w:rPr>
+        <w:t xml:space="preserve"> </w:t>
+      </w:r>
+      <w:r>
+        <w:rPr>
+          <w:b/>
+        </w:rPr>
+        <w:t>δ</w:t>
+      </w:r>
+      <w:r>
+        <w:rPr>
+          <w:b/>
+          <w:vertAlign w:val="superscript"/>
+        </w:rPr>
+        <w:t>2</w:t>
+      </w:r>
+      <w:r>
+        <w:t>on different axes and the likelihood on a vertical axis (</w:t>
+      </w:r>
+      <w:r>
+        <w:rPr>
+          <w:b/>
+        </w:rPr>
+        <w:t>likelihood surface</w:t>
+      </w:r>
+      <w:r>
+        <w:t xml:space="preserve"> rather than likelihood function)</w:t>
+      </w:r>
+    </w:p>
+    <w:p>
+      <w:pPr>
+        <w:pStyle w:val="ListBullet"/>
+        <w:tabs>
+          <w:tab w:val="clear" w:pos="360"/>
+          <w:tab w:val="num" w:pos="720"/>
+        </w:tabs>
+        <w:ind w:left="720"/>
+      </w:pPr>
+      <w:r>
+        <w:t xml:space="preserve">There </w:t>
+      </w:r>
+      <w:bookmarkStart w:id="0" w:name="_GoBack"/>
+      <w:r>
+        <w:rPr>
+          <w:i/>
+        </w:rPr>
+        <w:t>are</w:t>
+      </w:r>
+      <w:r>
+        <w:t xml:space="preserve"> </w:t>
+      </w:r>
+      <w:bookmarkEnd w:id="0"/>
+      <w:r>
+        <w:t xml:space="preserve">methods for getting rid of </w:t>
+      </w:r>
+      <w:r>
+        <w:t>μ</w:t>
+      </w:r>
+      <w:r>
+        <w:t xml:space="preserve"> and looking at </w:t>
+      </w:r>
+      <w:r>
+        <w:t>δ</w:t>
+      </w:r>
+      <w:r>
+        <w:rPr>
+          <w:vertAlign w:val="superscript"/>
+        </w:rPr>
+        <w:t>2</w:t>
+      </w:r>
+      <w:r>
+        <w:rPr>
+          <w:vertAlign w:val="superscript"/>
+        </w:rPr>
+        <w:t xml:space="preserve"> </w:t>
+      </w:r>
+      <w:r>
+        <w:t xml:space="preserve">and for getting rid of </w:t>
+      </w:r>
+      <w:r>
+        <w:t>δ</w:t>
+      </w:r>
+      <w:r>
+        <w:rPr>
+          <w:vertAlign w:val="superscript"/>
+        </w:rPr>
+        <w:t>2</w:t>
+      </w:r>
+      <w:r>
+        <w:t xml:space="preserve"> and looking at </w:t>
+      </w:r>
+      <w:r>
+        <w:t>μ</w:t>
+      </w:r>
+    </w:p>
+    <w:p>
+      <w:pPr>
+        <w:pStyle w:val="ListBullet"/>
+        <w:numPr>
+          <w:ilvl w:val="0"/>
+          <w:numId w:val="0"/>
+        </w:numPr>
+        <w:ind w:left="360" w:hanging="360"/>
+      </w:pPr>
+    </w:p>
+    <w:p>
+      <w:pPr>
+        <w:pStyle w:val="ListBullet"/>
+      </w:pPr>
     </w:p>
     <w:sectPr>
       <w:pgSz w:w="12240" w:h="15840"/>
@@ -12772,11 +14744,11 @@
 </file>
 
 <file path=word/numbering.xml><?xml version="1.0" encoding="utf-8"?>
-<w:numbering xmlns:wpc="http://schemas.microsoft.com/office/word/2010/wordprocessingCanvas" xmlns:mc="http://schemas.openxmlformats.org/markup-compatibility/2006" xmlns:o="urn:schemas-microsoft-com:office:office" xmlns:r="http://schemas.openxmlformats.org/officeDocument/2006/relationships" xmlns:m="http://schemas.openxmlformats.org/officeDocument/2006/math" xmlns:v="urn:schemas-microsoft-com:vml" xmlns:wp14="http://schemas.microsoft.com/office/word/2010/wordprocessingDrawing" xmlns:wp="http://schemas.openxmlformats.org/drawingml/2006/wordprocessingDrawing" xmlns:w10="urn:schemas-microsoft-com:office:word" xmlns:w="http://schemas.openxmlformats.org/wordprocessingml/2006/main" xmlns:w14="http://schemas.microsoft.com/office/word/2010/wordml" xmlns:w15="http://schemas.microsoft.com/office/word/2012/wordml" xmlns:wpg="http://schemas.microsoft.com/office/word/2010/wordprocessingGroup" xmlns:wpi="http://schemas.microsoft.com/office/word/2010/wordprocessingInk" xmlns:wne="http://schemas.microsoft.com/office/word/2006/wordml" xmlns:wps="http://schemas.microsoft.com/office/word/2010/wordprocessingShape" mc:Ignorable="w14 w15 wp14">
+<w:numbering xmlns:wpc="http://schemas.microsoft.com/office/word/2010/wordprocessingCanvas" xmlns:cx="http://schemas.microsoft.com/office/drawing/2014/chartex" xmlns:cx1="http://schemas.microsoft.com/office/drawing/2015/9/8/chartex" xmlns:cx2="http://schemas.microsoft.com/office/drawing/2015/10/21/chartex" xmlns:cx3="http://schemas.microsoft.com/office/drawing/2016/5/9/chartex" xmlns:cx4="http://schemas.microsoft.com/office/drawing/2016/5/10/chartex" xmlns:cx5="http://schemas.microsoft.com/office/drawing/2016/5/11/chartex" xmlns:cx6="http://schemas.microsoft.com/office/drawing/2016/5/12/chartex" xmlns:cx7="http://schemas.microsoft.com/office/drawing/2016/5/13/chartex" xmlns:cx8="http://schemas.microsoft.com/office/drawing/2016/5/14/chartex" xmlns:mc="http://schemas.openxmlformats.org/markup-compatibility/2006" xmlns:aink="http://schemas.microsoft.com/office/drawing/2016/ink" xmlns:am3d="http://schemas.microsoft.com/office/drawing/2017/model3d" xmlns:o="urn:schemas-microsoft-com:office:office" xmlns:r="http://schemas.openxmlformats.org/officeDocument/2006/relationships" xmlns:m="http://schemas.openxmlformats.org/officeDocument/2006/math" xmlns:v="urn:schemas-microsoft-com:vml" xmlns:wp14="http://schemas.microsoft.com/office/word/2010/wordprocessingDrawing" xmlns:wp="http://schemas.openxmlformats.org/drawingml/2006/wordprocessingDrawing" xmlns:w10="urn:schemas-microsoft-com:office:word" xmlns:w="http://schemas.openxmlformats.org/wordprocessingml/2006/main" xmlns:w14="http://schemas.microsoft.com/office/word/2010/wordml" xmlns:w15="http://schemas.microsoft.com/office/word/2012/wordml" xmlns:w16cid="http://schemas.microsoft.com/office/word/2016/wordml/cid" xmlns:w16se="http://schemas.microsoft.com/office/word/2015/wordml/symex" xmlns:wpg="http://schemas.microsoft.com/office/word/2010/wordprocessingGroup" xmlns:wpi="http://schemas.microsoft.com/office/word/2010/wordprocessingInk" xmlns:wne="http://schemas.microsoft.com/office/word/2006/wordml" xmlns:wps="http://schemas.microsoft.com/office/word/2010/wordprocessingShape" mc:Ignorable="w14 w15 w16se w16cid wp14">
   <w:abstractNum w:abstractNumId="0" w15:restartNumberingAfterBreak="0">
     <w:nsid w:val="FFFFFF89"/>
     <w:multiLevelType w:val="singleLevel"/>
-    <w:tmpl w:val="DBF037BE"/>
+    <w:tmpl w:val="B81ED34A"/>
     <w:lvl w:ilvl="0">
       <w:start w:val="1"/>
       <w:numFmt w:val="bullet"/>
@@ -12866,11 +14838,14 @@
   <w:num w:numId="24">
     <w:abstractNumId w:val="0"/>
   </w:num>
+  <w:num w:numId="25">
+    <w:abstractNumId w:val="0"/>
+  </w:num>
 </w:numbering>
 </file>
 
 <file path=word/styles.xml><?xml version="1.0" encoding="utf-8"?>
-<w:styles xmlns:mc="http://schemas.openxmlformats.org/markup-compatibility/2006" xmlns:r="http://schemas.openxmlformats.org/officeDocument/2006/relationships" xmlns:w="http://schemas.openxmlformats.org/wordprocessingml/2006/main" xmlns:w14="http://schemas.microsoft.com/office/word/2010/wordml" xmlns:w15="http://schemas.microsoft.com/office/word/2012/wordml" mc:Ignorable="w14 w15">
+<w:styles xmlns:mc="http://schemas.openxmlformats.org/markup-compatibility/2006" xmlns:r="http://schemas.openxmlformats.org/officeDocument/2006/relationships" xmlns:w="http://schemas.openxmlformats.org/wordprocessingml/2006/main" xmlns:w14="http://schemas.microsoft.com/office/word/2010/wordml" xmlns:w15="http://schemas.microsoft.com/office/word/2012/wordml" xmlns:w16cid="http://schemas.microsoft.com/office/word/2016/wordml/cid" xmlns:w16se="http://schemas.microsoft.com/office/word/2015/wordml/symex" mc:Ignorable="w14 w15 w16se w16cid">
   <w:docDefaults>
     <w:rPrDefault>
       <w:rPr>
@@ -12886,7 +14861,7 @@
       </w:pPr>
     </w:pPrDefault>
   </w:docDefaults>
-  <w:latentStyles w:defLockedState="0" w:defUIPriority="99" w:defSemiHidden="0" w:defUnhideWhenUsed="0" w:defQFormat="0" w:count="371">
+  <w:latentStyles w:defLockedState="0" w:defUIPriority="99" w:defSemiHidden="0" w:defUnhideWhenUsed="0" w:defQFormat="0" w:count="375">
     <w:lsdException w:name="Normal" w:uiPriority="0" w:qFormat="1"/>
     <w:lsdException w:name="heading 1" w:uiPriority="9" w:qFormat="1"/>
     <w:lsdException w:name="heading 2" w:semiHidden="1" w:uiPriority="9" w:unhideWhenUsed="1" w:qFormat="1"/>
@@ -12992,7 +14967,6 @@
     <w:lsdException w:name="HTML Sample" w:semiHidden="1" w:unhideWhenUsed="1"/>
     <w:lsdException w:name="HTML Typewriter" w:semiHidden="1" w:unhideWhenUsed="1"/>
     <w:lsdException w:name="HTML Variable" w:semiHidden="1" w:unhideWhenUsed="1"/>
-    <w:lsdException w:name="Normal Table" w:semiHidden="1" w:unhideWhenUsed="1"/>
     <w:lsdException w:name="annotation subject" w:semiHidden="1" w:unhideWhenUsed="1"/>
     <w:lsdException w:name="No List" w:semiHidden="1" w:unhideWhenUsed="1"/>
     <w:lsdException w:name="Outline List 1" w:semiHidden="1" w:unhideWhenUsed="1"/>
@@ -13036,10 +15010,8 @@
     <w:lsdException w:name="Table Elegant" w:semiHidden="1" w:unhideWhenUsed="1"/>
     <w:lsdException w:name="Table Professional" w:semiHidden="1" w:unhideWhenUsed="1"/>
     <w:lsdException w:name="Table Subtle 1" w:semiHidden="1" w:unhideWhenUsed="1"/>
-    <w:lsdException w:name="Table Subtle 2" w:semiHidden="1" w:unhideWhenUsed="1"/>
     <w:lsdException w:name="Table Web 1" w:semiHidden="1" w:unhideWhenUsed="1"/>
     <w:lsdException w:name="Table Web 2" w:semiHidden="1" w:unhideWhenUsed="1"/>
-    <w:lsdException w:name="Table Web 3" w:semiHidden="1" w:unhideWhenUsed="1"/>
     <w:lsdException w:name="Balloon Text" w:semiHidden="1" w:unhideWhenUsed="1"/>
     <w:lsdException w:name="Table Grid" w:uiPriority="39"/>
     <w:lsdException w:name="Table Theme" w:semiHidden="1" w:unhideWhenUsed="1"/>
@@ -13258,6 +15230,10 @@
     <w:lsdException w:name="List Table 5 Dark Accent 6" w:uiPriority="50"/>
     <w:lsdException w:name="List Table 6 Colorful Accent 6" w:uiPriority="51"/>
     <w:lsdException w:name="List Table 7 Colorful Accent 6" w:uiPriority="52"/>
+    <w:lsdException w:name="Mention" w:semiHidden="1" w:unhideWhenUsed="1"/>
+    <w:lsdException w:name="Smart Hyperlink" w:semiHidden="1" w:unhideWhenUsed="1"/>
+    <w:lsdException w:name="Hashtag" w:semiHidden="1" w:unhideWhenUsed="1"/>
+    <w:lsdException w:name="Unresolved Mention" w:semiHidden="1" w:unhideWhenUsed="1"/>
   </w:latentStyles>
   <w:style w:type="paragraph" w:default="1" w:styleId="Normal">
     <w:name w:val="Normal"/>

</xml_diff>

<commit_message>
complete hw in week 2 of JHU biostats bootcamp 1
</commit_message>
<xml_diff>
--- a/Stats/Coursera/JHU/biostats_bootcamp_1/week2.docx
+++ b/Stats/Coursera/JHU/biostats_bootcamp_1/week2.docx
@@ -77,15 +77,7 @@
         <w:pStyle w:val="ListBullet"/>
       </w:pPr>
       <w:r>
-        <w:t xml:space="preserve">Conditional </w:t>
-      </w:r>
-      <w:proofErr w:type="spellStart"/>
-      <w:r>
-        <w:t>Prob</w:t>
-      </w:r>
-      <w:proofErr w:type="spellEnd"/>
-      <w:r>
-        <w:t xml:space="preserve"> of A given B has occurrent = </w:t>
+        <w:t xml:space="preserve">Conditional Prob of A given B has occurrent = </w:t>
       </w:r>
       <w:r>
         <w:rPr>
@@ -351,15 +343,7 @@
         <w:pStyle w:val="ListBullet"/>
       </w:pPr>
       <w:r>
-        <w:t>f(</w:t>
-      </w:r>
-      <w:proofErr w:type="spellStart"/>
-      <w:r>
-        <w:t>x,y</w:t>
-      </w:r>
-      <w:proofErr w:type="spellEnd"/>
-      <w:r>
-        <w:t xml:space="preserve">) = </w:t>
+        <w:t xml:space="preserve">f(x,y) = </w:t>
       </w:r>
       <w:r>
         <w:rPr>
@@ -398,15 +382,7 @@
         <w:sym w:font="Wingdings" w:char="F0E0"/>
       </w:r>
       <w:r>
-        <w:t xml:space="preserve"> f(</w:t>
-      </w:r>
-      <w:proofErr w:type="spellStart"/>
-      <w:r>
-        <w:t>x,y</w:t>
-      </w:r>
-      <w:proofErr w:type="spellEnd"/>
-      <w:r>
-        <w:t>) governs the probabilistic behavior of the random variables</w:t>
+        <w:t xml:space="preserve"> f(x,y) governs the probabilistic behavior of the random variables</w:t>
       </w:r>
     </w:p>
     <w:p>
@@ -517,15 +493,7 @@
         <w:t xml:space="preserve"> </w:t>
       </w:r>
       <w:r>
-        <w:t>f(</w:t>
-      </w:r>
-      <w:proofErr w:type="spellStart"/>
-      <w:r>
-        <w:t>x,y</w:t>
-      </w:r>
-      <w:proofErr w:type="spellEnd"/>
-      <w:r>
-        <w:t>) over x</w:t>
+        <w:t>f(x,y) over x</w:t>
       </w:r>
     </w:p>
     <w:p>
@@ -544,15 +512,7 @@
         <w:t>discrete</w:t>
       </w:r>
       <w:r>
-        <w:t xml:space="preserve"> = joint mass function f(</w:t>
-      </w:r>
-      <w:proofErr w:type="spellStart"/>
-      <w:r>
-        <w:t>x,y</w:t>
-      </w:r>
-      <w:proofErr w:type="spellEnd"/>
-      <w:r>
-        <w:t>) summed over x</w:t>
+        <w:t xml:space="preserve"> = joint mass function f(x,y) summed over x</w:t>
       </w:r>
     </w:p>
     <w:p>
@@ -1412,74 +1372,48 @@
         <w:pStyle w:val="ListBullet"/>
       </w:pPr>
       <w:r>
-        <w:t>Geometrically, conditional density is obtained by taking the relevant slice of the joint density f(</w:t>
-      </w:r>
-      <w:proofErr w:type="spellStart"/>
+        <w:t xml:space="preserve">Geometrically, conditional density is obtained by taking the relevant slice of the joint density f(x,y), which itself is a surface </w:t>
+      </w:r>
+      <w:r>
+        <w:t>(</w:t>
+      </w:r>
+      <w:r>
+        <w:rPr>
+          <w:i/>
+        </w:rPr>
+        <w:t xml:space="preserve">with volume w/in = 1 </w:t>
+      </w:r>
+      <w:r>
+        <w:rPr>
+          <w:i/>
+        </w:rPr>
+        <w:t>to be a valid joint density</w:t>
+      </w:r>
+      <w:r>
+        <w:t xml:space="preserve">) </w:t>
+      </w:r>
+      <w:r>
+        <w:t xml:space="preserve">where </w:t>
+      </w:r>
+      <w:r>
+        <w:t>(</w:t>
+      </w:r>
       <w:r>
         <w:t>x,y</w:t>
       </w:r>
-      <w:proofErr w:type="spellEnd"/>
-      <w:r>
-        <w:t xml:space="preserve">), which itself is a surface </w:t>
-      </w:r>
-      <w:r>
-        <w:t>(</w:t>
-      </w:r>
-      <w:r>
-        <w:rPr>
-          <w:i/>
-        </w:rPr>
-        <w:t xml:space="preserve">with volume w/in = 1 </w:t>
-      </w:r>
-      <w:r>
-        <w:rPr>
-          <w:i/>
-        </w:rPr>
-        <w:t>to be a valid joint density</w:t>
-      </w:r>
-      <w:r>
-        <w:t xml:space="preserve">) </w:t>
-      </w:r>
-      <w:r>
-        <w:t xml:space="preserve">where </w:t>
-      </w:r>
-      <w:r>
-        <w:t>(</w:t>
-      </w:r>
-      <w:proofErr w:type="spellStart"/>
-      <w:r>
-        <w:t>x,y</w:t>
-      </w:r>
-      <w:proofErr w:type="spellEnd"/>
       <w:r>
         <w:t>)</w:t>
       </w:r>
       <w:r>
-        <w:t xml:space="preserve"> = the plane, f(</w:t>
-      </w:r>
-      <w:proofErr w:type="spellStart"/>
-      <w:r>
-        <w:t>x,y</w:t>
-      </w:r>
-      <w:proofErr w:type="spellEnd"/>
-      <w:r>
-        <w:t>) = z = the height</w:t>
-      </w:r>
-    </w:p>
-    <w:p>
-      <w:pPr>
-        <w:pStyle w:val="ListBullet"/>
-      </w:pPr>
-      <w:r>
-        <w:t xml:space="preserve">At a particular value for Y, we get some plane (say 5), which slices </w:t>
-      </w:r>
-      <w:proofErr w:type="spellStart"/>
-      <w:r>
-        <w:t>throught</w:t>
-      </w:r>
-      <w:proofErr w:type="spellEnd"/>
-      <w:r>
-        <w:t xml:space="preserve"> he surface and gives some function</w:t>
+        <w:t xml:space="preserve"> = the plane, f(x,y) = z = the height</w:t>
+      </w:r>
+    </w:p>
+    <w:p>
+      <w:pPr>
+        <w:pStyle w:val="ListBullet"/>
+      </w:pPr>
+      <w:r>
+        <w:t>At a particular value for Y, we get some plane (say 5), which slices throught he surface and gives some function</w:t>
       </w:r>
     </w:p>
     <w:p>
@@ -1790,16 +1724,11 @@
         </w:rPr>
         <w:t xml:space="preserve">y of y = </w:t>
       </w:r>
-      <w:proofErr w:type="spellStart"/>
       <w:r>
         <w:t>integrat</w:t>
       </w:r>
       <w:r>
-        <w:t>al</w:t>
-      </w:r>
-      <w:proofErr w:type="spellEnd"/>
-      <w:r>
-        <w:t xml:space="preserve"> </w:t>
+        <w:t xml:space="preserve">al </w:t>
       </w:r>
       <w:r>
         <w:t xml:space="preserve">joint density function over x </w:t>
@@ -3623,7 +3552,15 @@
         <w:ind w:left="1080"/>
       </w:pPr>
       <w:r>
-        <w:t xml:space="preserve">So what component of the calculation does NOT chance, regardless of changes in prevalence? </w:t>
+        <w:t>So what component of the calculation does NOT chan</w:t>
+      </w:r>
+      <w:r>
+        <w:t>g</w:t>
+      </w:r>
+      <w:bookmarkStart w:id="0" w:name="_GoBack"/>
+      <w:bookmarkEnd w:id="0"/>
+      <w:r>
+        <w:t xml:space="preserve">e, regardless of changes in prevalence? </w:t>
       </w:r>
       <w:r>
         <w:sym w:font="Wingdings" w:char="F0E8"/>
@@ -7835,15 +7772,7 @@
         <w:t xml:space="preserve">Bernoulli Likelihood function = </w:t>
       </w:r>
       <w:r>
-        <w:t>If we have several IID Bernoulli observations, say x1,….,</w:t>
-      </w:r>
-      <w:proofErr w:type="spellStart"/>
-      <w:r>
-        <w:t>xn</w:t>
-      </w:r>
-      <w:proofErr w:type="spellEnd"/>
-      <w:r>
-        <w:t>, then the likelihood</w:t>
+        <w:t>If we have several IID Bernoulli observations, say x1,….,xn, then the likelihood</w:t>
       </w:r>
       <w:r>
         <w:t xml:space="preserve"> =</w:t>
@@ -12523,11 +12452,7 @@
         <w:t xml:space="preserve">The exponent of a normally-distributed random variable </w:t>
       </w:r>
       <w:r>
-        <w:t>(</w:t>
-      </w:r>
-      <w:proofErr w:type="spellStart"/>
-      <w:r>
-        <w:t>e</w:t>
+        <w:t>(e</w:t>
       </w:r>
       <w:r>
         <w:rPr>
@@ -12535,7 +12460,6 @@
         </w:rPr>
         <w:t>X</w:t>
       </w:r>
-      <w:proofErr w:type="spellEnd"/>
       <w:r>
         <w:t xml:space="preserve">) </w:t>
       </w:r>
@@ -12929,13 +12853,8 @@
       <w:r>
         <w:t>-</w:t>
       </w:r>
-      <w:proofErr w:type="spellStart"/>
-      <w:r>
-        <w:t>ish</w:t>
-      </w:r>
-      <w:proofErr w:type="spellEnd"/>
-      <w:r>
-        <w:t xml:space="preserve"> in </w:t>
+      <w:r>
+        <w:t xml:space="preserve">ish in </w:t>
       </w:r>
       <w:r>
         <w:t xml:space="preserve">a </w:t>
@@ -13582,23 +13501,7 @@
         <w:ind w:left="1080"/>
       </w:pPr>
       <w:r>
-        <w:t xml:space="preserve">Replace summation to n with </w:t>
-      </w:r>
-      <w:proofErr w:type="spellStart"/>
-      <w:r>
-        <w:t>x_bar</w:t>
-      </w:r>
-      <w:proofErr w:type="spellEnd"/>
-      <w:r>
-        <w:t xml:space="preserve">, since </w:t>
-      </w:r>
-      <w:proofErr w:type="spellStart"/>
-      <w:r>
-        <w:t>x_bar</w:t>
-      </w:r>
-      <w:proofErr w:type="spellEnd"/>
-      <w:r>
-        <w:t>*n = the summation anyway</w:t>
+        <w:t>Replace summation to n with x_bar, since x_bar*n = the summation anyway</w:t>
       </w:r>
     </w:p>
     <w:p>
@@ -13708,15 +13611,7 @@
         </w:drawing>
       </w:r>
       <w:r>
-        <w:t xml:space="preserve"> but </w:t>
-      </w:r>
-      <w:proofErr w:type="spellStart"/>
-      <w:r>
-        <w:t>exponenets</w:t>
-      </w:r>
-      <w:proofErr w:type="spellEnd"/>
-      <w:r>
-        <w:t xml:space="preserve"> are annoying, so take the log </w:t>
+        <w:t xml:space="preserve"> but exponenets are annoying, so take the log </w:t>
       </w:r>
       <w:r>
         <w:sym w:font="Wingdings" w:char="F0E8"/>
@@ -15294,15 +15189,7 @@
         <w:t>2</w:t>
       </w:r>
       <w:r>
-        <w:t>/</w:t>
-      </w:r>
-      <w:proofErr w:type="spellStart"/>
-      <w:r>
-        <w:t>sqrt</w:t>
-      </w:r>
-      <w:proofErr w:type="spellEnd"/>
-      <w:r>
-        <w:t>(n) and is just a number</w:t>
+        <w:t>/sqrt(n) and is just a number</w:t>
       </w:r>
     </w:p>
     <w:p>
@@ -15315,15 +15202,7 @@
         <w:ind w:left="1080"/>
       </w:pPr>
       <w:r>
-        <w:t xml:space="preserve">So, as n goes to </w:t>
-      </w:r>
-      <w:proofErr w:type="spellStart"/>
-      <w:r>
-        <w:t>Inf</w:t>
-      </w:r>
-      <w:proofErr w:type="spellEnd"/>
-      <w:r>
-        <w:t xml:space="preserve">, neither </w:t>
+        <w:t xml:space="preserve">So, as n goes to Inf, neither </w:t>
       </w:r>
       <w:r>
         <w:t>δ</w:t>
@@ -15601,19 +15480,11 @@
           <w:b/>
         </w:rPr>
       </w:pPr>
-      <w:proofErr w:type="spellStart"/>
-      <w:r>
-        <w:rPr>
-          <w:b/>
-        </w:rPr>
-        <w:t>num_sim</w:t>
-      </w:r>
-      <w:proofErr w:type="spellEnd"/>
-      <w:r>
-        <w:rPr>
-          <w:b/>
-        </w:rPr>
-        <w:t xml:space="preserve"> &lt;- 10000</w:t>
+      <w:r>
+        <w:rPr>
+          <w:b/>
+        </w:rPr>
+        <w:t>num_sim &lt;- 10000</w:t>
       </w:r>
     </w:p>
     <w:p>
@@ -15651,49 +15522,7 @@
         <w:rPr>
           <w:b/>
         </w:rPr>
-        <w:t xml:space="preserve">x &lt;- </w:t>
-      </w:r>
-      <w:proofErr w:type="spellStart"/>
-      <w:r>
-        <w:rPr>
-          <w:b/>
-        </w:rPr>
-        <w:t>cumsum</w:t>
-      </w:r>
-      <w:proofErr w:type="spellEnd"/>
-      <w:r>
-        <w:rPr>
-          <w:b/>
-        </w:rPr>
-        <w:t>(</w:t>
-      </w:r>
-      <w:proofErr w:type="spellStart"/>
-      <w:r>
-        <w:rPr>
-          <w:b/>
-        </w:rPr>
-        <w:t>rnorm</w:t>
-      </w:r>
-      <w:proofErr w:type="spellEnd"/>
-      <w:r>
-        <w:rPr>
-          <w:b/>
-        </w:rPr>
-        <w:t>(</w:t>
-      </w:r>
-      <w:proofErr w:type="spellStart"/>
-      <w:r>
-        <w:rPr>
-          <w:b/>
-        </w:rPr>
-        <w:t>num_sim</w:t>
-      </w:r>
-      <w:proofErr w:type="spellEnd"/>
-      <w:r>
-        <w:rPr>
-          <w:b/>
-        </w:rPr>
-        <w:t>)) / 1:num_sim</w:t>
+        <w:t>x &lt;- cumsum(rnorm(num_sim)) / 1:num_sim</w:t>
       </w:r>
     </w:p>
     <w:p>
@@ -15712,21 +15541,7 @@
         <w:rPr>
           <w:b/>
         </w:rPr>
-        <w:t xml:space="preserve">plot(x = 1:num_sim, y = x, type = "l", </w:t>
-      </w:r>
-      <w:proofErr w:type="spellStart"/>
-      <w:r>
-        <w:rPr>
-          <w:b/>
-        </w:rPr>
-        <w:t>xlab</w:t>
-      </w:r>
-      <w:proofErr w:type="spellEnd"/>
-      <w:r>
-        <w:rPr>
-          <w:b/>
-        </w:rPr>
-        <w:t xml:space="preserve"> = "Iteration",</w:t>
+        <w:t>plot(x = 1:num_sim, y = x, type = "l", xlab = "Iteration",</w:t>
       </w:r>
     </w:p>
     <w:p>
@@ -15745,21 +15560,7 @@
         <w:rPr>
           <w:b/>
         </w:rPr>
-        <w:t xml:space="preserve">     </w:t>
-      </w:r>
-      <w:proofErr w:type="spellStart"/>
-      <w:r>
-        <w:rPr>
-          <w:b/>
-        </w:rPr>
-        <w:t>ylab</w:t>
-      </w:r>
-      <w:proofErr w:type="spellEnd"/>
-      <w:r>
-        <w:rPr>
-          <w:b/>
-        </w:rPr>
-        <w:t xml:space="preserve"> = "Average", frame = F)</w:t>
+        <w:t xml:space="preserve">     ylab = "Average", frame = F)</w:t>
       </w:r>
     </w:p>
     <w:p>
@@ -15793,33 +15594,11 @@
           <w:b/>
         </w:rPr>
       </w:pPr>
-      <w:proofErr w:type="spellStart"/>
-      <w:r>
-        <w:rPr>
-          <w:b/>
-        </w:rPr>
-        <w:t>abline</w:t>
-      </w:r>
-      <w:proofErr w:type="spellEnd"/>
-      <w:r>
-        <w:rPr>
-          <w:b/>
-        </w:rPr>
-        <w:t xml:space="preserve">(h = 0, </w:t>
-      </w:r>
-      <w:proofErr w:type="spellStart"/>
-      <w:r>
-        <w:rPr>
-          <w:b/>
-        </w:rPr>
-        <w:t>lty</w:t>
-      </w:r>
-      <w:proofErr w:type="spellEnd"/>
-      <w:r>
-        <w:rPr>
-          <w:b/>
-        </w:rPr>
-        <w:t xml:space="preserve"> = 2)</w:t>
+      <w:r>
+        <w:rPr>
+          <w:b/>
+        </w:rPr>
+        <w:t>abline(h = 0, lty = 2)</w:t>
       </w:r>
     </w:p>
     <w:p>
@@ -17839,15 +17618,7 @@
         <w:ind w:left="720"/>
       </w:pPr>
       <w:r>
-        <w:t xml:space="preserve">Let Xi = outcome for die </w:t>
-      </w:r>
-      <w:proofErr w:type="spellStart"/>
-      <w:r>
-        <w:t>i</w:t>
-      </w:r>
-      <w:proofErr w:type="spellEnd"/>
-      <w:r>
-        <w:t xml:space="preserve">, and </w:t>
+        <w:t xml:space="preserve">Let Xi = outcome for die i, and </w:t>
       </w:r>
       <w:r>
         <w:rPr>
@@ -17873,13 +17644,8 @@
       <w:r>
         <w:t xml:space="preserve">) and </w:t>
       </w:r>
-      <w:proofErr w:type="spellStart"/>
-      <w:r>
-        <w:t>Var</w:t>
-      </w:r>
-      <w:proofErr w:type="spellEnd"/>
-      <w:r>
-        <w:t xml:space="preserve">(Xi) = 2.92, so SE = </w:t>
+      <w:r>
+        <w:t xml:space="preserve">Var(Xi) = 2.92, so SE = </w:t>
       </w:r>
       <w:r>
         <w:rPr>
@@ -18111,27 +17877,7 @@
       </w:pPr>
       <w:r>
         <w:lastRenderedPageBreak/>
-        <w:t xml:space="preserve">Ex2: </w:t>
-      </w:r>
-      <w:r>
-        <w:t xml:space="preserve">Let Xi = outcome </w:t>
-      </w:r>
-      <w:r>
-        <w:t xml:space="preserve">(0/1) </w:t>
-      </w:r>
-      <w:r>
-        <w:t>for</w:t>
-      </w:r>
-      <w:r>
-        <w:t xml:space="preserve"> the </w:t>
-      </w:r>
-      <w:proofErr w:type="spellStart"/>
-      <w:r>
-        <w:t>ith</w:t>
-      </w:r>
-      <w:proofErr w:type="spellEnd"/>
-      <w:r>
-        <w:t xml:space="preserve"> flip of a possibly unfair coin where p = true success probability</w:t>
+        <w:t>Ex2: Let Xi = outcome (0/1) for the ith flip of a possibly unfair coin where p = true success probability</w:t>
       </w:r>
     </w:p>
     <w:p>
@@ -18189,19 +17935,11 @@
       <w:r>
         <w:t xml:space="preserve"> and </w:t>
       </w:r>
-      <w:proofErr w:type="spellStart"/>
-      <w:r>
-        <w:rPr>
-          <w:b/>
-        </w:rPr>
-        <w:t>Var</w:t>
-      </w:r>
-      <w:proofErr w:type="spellEnd"/>
-      <w:r>
-        <w:rPr>
-          <w:b/>
-        </w:rPr>
-        <w:t>(Xi) = p(1-p)</w:t>
+      <w:r>
+        <w:rPr>
+          <w:b/>
+        </w:rPr>
+        <w:t>Var(Xi) = p(1-p)</w:t>
       </w:r>
     </w:p>
     <w:p>
@@ -18213,13 +17951,8 @@
         </w:tabs>
         <w:ind w:left="720"/>
       </w:pPr>
-      <w:proofErr w:type="spellStart"/>
-      <w:r>
-        <w:t>SEmean</w:t>
-      </w:r>
-      <w:proofErr w:type="spellEnd"/>
-      <w:r>
-        <w:t xml:space="preserve"> = </w:t>
+      <w:r>
+        <w:t xml:space="preserve">SEmean = </w:t>
       </w:r>
       <w:r>
         <w:rPr>
@@ -18509,16 +18242,7 @@
         <w:t>th</w:t>
       </w:r>
       <w:r>
-        <w:t xml:space="preserve"> quantile and -</w:t>
-      </w:r>
-      <w:r>
-        <w:t>1.96 = good approximation to the .</w:t>
-      </w:r>
-      <w:r>
-        <w:t>02</w:t>
-      </w:r>
-      <w:r>
-        <w:t>5</w:t>
+        <w:t xml:space="preserve"> quantile and -1.96 = good approximation to the .025</w:t>
       </w:r>
       <w:r>
         <w:rPr>
@@ -18682,19 +18406,7 @@
         <w:rPr>
           <w:noProof/>
         </w:rPr>
-        <w:t xml:space="preserve">Therefore, according to the CLT, </w:t>
-      </w:r>
-      <w:r>
-        <w:rPr>
-          <w:noProof/>
-        </w:rPr>
-        <w:t>we</w:t>
-      </w:r>
-      <w:r>
-        <w:rPr>
-          <w:noProof/>
-        </w:rPr>
-        <w:t xml:space="preserve"> can say that the</w:t>
+        <w:t>Therefore, according to the CLT, we can say that the</w:t>
       </w:r>
       <w:r>
         <w:rPr>
@@ -18846,10 +18558,7 @@
         <w:t xml:space="preserve"> </w:t>
       </w:r>
       <w:r>
-        <w:t>with ~95% probability</w:t>
-      </w:r>
-      <w:r>
-        <w:t>, where</w:t>
+        <w:t>with ~95% probability, where</w:t>
       </w:r>
       <w:r>
         <w:rPr>
@@ -19108,10 +18817,7 @@
         <w:t>μ</w:t>
       </w:r>
       <w:r>
-        <w:t xml:space="preserve"> w/ </w:t>
-      </w:r>
-      <w:r>
-        <w:t xml:space="preserve"> ~95% probability</w:t>
+        <w:t xml:space="preserve"> w/  ~95% probability</w:t>
       </w:r>
     </w:p>
     <w:p>
@@ -19176,13 +18882,7 @@
         <w:t>Standard Frequentist logic</w:t>
       </w:r>
       <w:r>
-        <w:t xml:space="preserve"> = probability the CI contains </w:t>
-      </w:r>
-      <w:r>
-        <w:t>μ or not</w:t>
-      </w:r>
-      <w:r>
-        <w:t xml:space="preserve"> is 1 or 0, no in between</w:t>
+        <w:t xml:space="preserve"> = probability the CI contains μ or not is 1 or 0, no in between</w:t>
       </w:r>
     </w:p>
     <w:p>
@@ -19229,13 +18929,7 @@
         <w:rPr>
           <w:b/>
         </w:rPr>
-        <w:t>CI procedure</w:t>
-      </w:r>
-      <w:r>
-        <w:rPr>
-          <w:b/>
-        </w:rPr>
-        <w:t>, given the CLT + other assumptions apply, creates intervals that, if we were to repeat the CI procedure over and over and over, ~95% of the time the CI’s will contain the value we’re trying to estimate</w:t>
+        <w:t>CI procedure, given the CLT + other assumptions apply, creates intervals that, if we were to repeat the CI procedure over and over and over, ~95% of the time the CI’s will contain the value we’re trying to estimate</w:t>
       </w:r>
     </w:p>
     <w:p>
@@ -19284,13 +18978,7 @@
         <w:t xml:space="preserve">” == </w:t>
       </w:r>
       <w:r>
-        <w:t xml:space="preserve">enough hedging to  count as a </w:t>
-      </w:r>
-      <w:r>
-        <w:t>legitimate</w:t>
-      </w:r>
-      <w:r>
-        <w:t xml:space="preserve"> instance of the strict CI definition above</w:t>
+        <w:t>enough hedging to  count as a legitimate instance of the strict CI definition above</w:t>
       </w:r>
     </w:p>
     <w:p>
@@ -19562,7 +19250,6 @@
         </w:rPr>
         <w:t xml:space="preserve">t/biggest p(1-p) can be is if p = ½, so </w:t>
       </w:r>
-      <w:bookmarkStart w:id="0" w:name="_GoBack"/>
       <w:r>
         <w:rPr>
           <w:i/>
@@ -19599,7 +19286,6 @@
         <w:t>&lt;= p &lt;= 1</w:t>
       </w:r>
     </w:p>
-    <w:bookmarkEnd w:id="0"/>
     <w:p>
       <w:pPr>
         <w:pStyle w:val="ListBullet"/>

</xml_diff>

<commit_message>
finish ch6 in data science from scratch, stat ch7
</commit_message>
<xml_diff>
--- a/Stats/Coursera/JHU/biostats_bootcamp_1/week2.docx
+++ b/Stats/Coursera/JHU/biostats_bootcamp_1/week2.docx
@@ -77,7 +77,15 @@
         <w:pStyle w:val="ListBullet"/>
       </w:pPr>
       <w:r>
-        <w:t xml:space="preserve">Conditional Prob of A given B has occurrent = </w:t>
+        <w:t xml:space="preserve">Conditional </w:t>
+      </w:r>
+      <w:proofErr w:type="spellStart"/>
+      <w:r>
+        <w:t>Prob</w:t>
+      </w:r>
+      <w:proofErr w:type="spellEnd"/>
+      <w:r>
+        <w:t xml:space="preserve"> of A given B has occurrent = </w:t>
       </w:r>
       <w:r>
         <w:rPr>
@@ -343,7 +351,15 @@
         <w:pStyle w:val="ListBullet"/>
       </w:pPr>
       <w:r>
-        <w:t xml:space="preserve">f(x,y) = </w:t>
+        <w:t>f(</w:t>
+      </w:r>
+      <w:proofErr w:type="spellStart"/>
+      <w:r>
+        <w:t>x,y</w:t>
+      </w:r>
+      <w:proofErr w:type="spellEnd"/>
+      <w:r>
+        <w:t xml:space="preserve">) = </w:t>
       </w:r>
       <w:r>
         <w:rPr>
@@ -382,7 +398,15 @@
         <w:sym w:font="Wingdings" w:char="F0E0"/>
       </w:r>
       <w:r>
-        <w:t xml:space="preserve"> f(x,y) governs the probabilistic behavior of the random variables</w:t>
+        <w:t xml:space="preserve"> f(</w:t>
+      </w:r>
+      <w:proofErr w:type="spellStart"/>
+      <w:r>
+        <w:t>x,y</w:t>
+      </w:r>
+      <w:proofErr w:type="spellEnd"/>
+      <w:r>
+        <w:t>) governs the probabilistic behavior of the random variables</w:t>
       </w:r>
     </w:p>
     <w:p>
@@ -493,7 +517,15 @@
         <w:t xml:space="preserve"> </w:t>
       </w:r>
       <w:r>
-        <w:t>f(x,y) over x</w:t>
+        <w:t>f(</w:t>
+      </w:r>
+      <w:proofErr w:type="spellStart"/>
+      <w:r>
+        <w:t>x,y</w:t>
+      </w:r>
+      <w:proofErr w:type="spellEnd"/>
+      <w:r>
+        <w:t>) over x</w:t>
       </w:r>
     </w:p>
     <w:p>
@@ -512,7 +544,15 @@
         <w:t>discrete</w:t>
       </w:r>
       <w:r>
-        <w:t xml:space="preserve"> = joint mass function f(x,y) summed over x</w:t>
+        <w:t xml:space="preserve"> = joint mass function f(</w:t>
+      </w:r>
+      <w:proofErr w:type="spellStart"/>
+      <w:r>
+        <w:t>x,y</w:t>
+      </w:r>
+      <w:proofErr w:type="spellEnd"/>
+      <w:r>
+        <w:t>) summed over x</w:t>
       </w:r>
     </w:p>
     <w:p>
@@ -1372,7 +1412,15 @@
         <w:pStyle w:val="ListBullet"/>
       </w:pPr>
       <w:r>
-        <w:t xml:space="preserve">Geometrically, conditional density is obtained by taking the relevant slice of the joint density f(x,y), which itself is a surface </w:t>
+        <w:t>Geometrically, conditional density is obtained by taking the relevant slice of the joint density f(</w:t>
+      </w:r>
+      <w:proofErr w:type="spellStart"/>
+      <w:r>
+        <w:t>x,y</w:t>
+      </w:r>
+      <w:proofErr w:type="spellEnd"/>
+      <w:r>
+        <w:t xml:space="preserve">), which itself is a surface </w:t>
       </w:r>
       <w:r>
         <w:t>(</w:t>
@@ -1398,22 +1446,40 @@
       <w:r>
         <w:t>(</w:t>
       </w:r>
+      <w:proofErr w:type="spellStart"/>
       <w:r>
         <w:t>x,y</w:t>
       </w:r>
+      <w:proofErr w:type="spellEnd"/>
       <w:r>
         <w:t>)</w:t>
       </w:r>
       <w:r>
-        <w:t xml:space="preserve"> = the plane, f(x,y) = z = the height</w:t>
-      </w:r>
-    </w:p>
-    <w:p>
-      <w:pPr>
-        <w:pStyle w:val="ListBullet"/>
-      </w:pPr>
-      <w:r>
-        <w:t>At a particular value for Y, we get some plane (say 5), which slices throught he surface and gives some function</w:t>
+        <w:t xml:space="preserve"> = the plane, f(</w:t>
+      </w:r>
+      <w:proofErr w:type="spellStart"/>
+      <w:r>
+        <w:t>x,y</w:t>
+      </w:r>
+      <w:proofErr w:type="spellEnd"/>
+      <w:r>
+        <w:t>) = z = the height</w:t>
+      </w:r>
+    </w:p>
+    <w:p>
+      <w:pPr>
+        <w:pStyle w:val="ListBullet"/>
+      </w:pPr>
+      <w:r>
+        <w:t xml:space="preserve">At a particular value for Y, we get some plane (say 5), which slices </w:t>
+      </w:r>
+      <w:proofErr w:type="spellStart"/>
+      <w:r>
+        <w:t>throught</w:t>
+      </w:r>
+      <w:proofErr w:type="spellEnd"/>
+      <w:r>
+        <w:t xml:space="preserve"> he surface and gives some function</w:t>
       </w:r>
     </w:p>
     <w:p>
@@ -1728,7 +1794,10 @@
         <w:t>integrat</w:t>
       </w:r>
       <w:r>
-        <w:t xml:space="preserve">al </w:t>
+        <w:t>e</w:t>
+      </w:r>
+      <w:r>
+        <w:t xml:space="preserve"> </w:t>
       </w:r>
       <w:r>
         <w:t xml:space="preserve">joint density function over x </w:t>
@@ -3557,8 +3626,6 @@
       <w:r>
         <w:t>g</w:t>
       </w:r>
-      <w:bookmarkStart w:id="0" w:name="_GoBack"/>
-      <w:bookmarkEnd w:id="0"/>
       <w:r>
         <w:t xml:space="preserve">e, regardless of changes in prevalence? </w:t>
       </w:r>
@@ -7772,7 +7839,15 @@
         <w:t xml:space="preserve">Bernoulli Likelihood function = </w:t>
       </w:r>
       <w:r>
-        <w:t>If we have several IID Bernoulli observations, say x1,….,xn, then the likelihood</w:t>
+        <w:t>If we have several IID Bernoulli observations, say x1,….,</w:t>
+      </w:r>
+      <w:proofErr w:type="spellStart"/>
+      <w:r>
+        <w:t>xn</w:t>
+      </w:r>
+      <w:proofErr w:type="spellEnd"/>
+      <w:r>
+        <w:t>, then the likelihood</w:t>
       </w:r>
       <w:r>
         <w:t xml:space="preserve"> =</w:t>
@@ -8028,9 +8103,9 @@
           <w:noProof/>
         </w:rPr>
         <w:drawing>
-          <wp:inline distT="0" distB="0" distL="0" distR="0" wp14:anchorId="673706B0" wp14:editId="3C7E4D8E">
-            <wp:extent cx="1410234" cy="1123315"/>
-            <wp:effectExtent l="0" t="0" r="0" b="635"/>
+          <wp:inline distT="0" distB="0" distL="0" distR="0" wp14:anchorId="673706B0" wp14:editId="48FD42D8">
+            <wp:extent cx="1290121" cy="1027640"/>
+            <wp:effectExtent l="0" t="0" r="5715" b="1270"/>
             <wp:docPr id="19" name="Picture 19"/>
             <wp:cNvGraphicFramePr>
               <a:graphicFrameLocks xmlns:a="http://schemas.openxmlformats.org/drawingml/2006/main" noChangeAspect="1"/>
@@ -8051,7 +8126,7 @@
                   <pic:spPr>
                     <a:xfrm>
                       <a:off x="0" y="0"/>
-                      <a:ext cx="1428936" cy="1138212"/>
+                      <a:ext cx="1312235" cy="1045255"/>
                     </a:xfrm>
                     <a:prstGeom prst="rect">
                       <a:avLst/>
@@ -8710,6 +8785,26 @@
           </wp:inline>
         </w:drawing>
       </w:r>
+    </w:p>
+    <w:p>
+      <w:pPr>
+        <w:pStyle w:val="ListBullet"/>
+        <w:numPr>
+          <w:ilvl w:val="0"/>
+          <w:numId w:val="0"/>
+        </w:numPr>
+        <w:ind w:left="1080"/>
+      </w:pPr>
+    </w:p>
+    <w:p>
+      <w:pPr>
+        <w:pStyle w:val="ListBullet"/>
+        <w:numPr>
+          <w:ilvl w:val="0"/>
+          <w:numId w:val="0"/>
+        </w:numPr>
+        <w:ind w:left="1080"/>
+      </w:pPr>
     </w:p>
     <w:p>
       <w:pPr>
@@ -12452,7 +12547,11 @@
         <w:t xml:space="preserve">The exponent of a normally-distributed random variable </w:t>
       </w:r>
       <w:r>
-        <w:t>(e</w:t>
+        <w:t>(</w:t>
+      </w:r>
+      <w:proofErr w:type="spellStart"/>
+      <w:r>
+        <w:t>e</w:t>
       </w:r>
       <w:r>
         <w:rPr>
@@ -12460,6 +12559,7 @@
         </w:rPr>
         <w:t>X</w:t>
       </w:r>
+      <w:proofErr w:type="spellEnd"/>
       <w:r>
         <w:t xml:space="preserve">) </w:t>
       </w:r>
@@ -12853,8 +12953,13 @@
       <w:r>
         <w:t>-</w:t>
       </w:r>
-      <w:r>
-        <w:t xml:space="preserve">ish in </w:t>
+      <w:proofErr w:type="spellStart"/>
+      <w:r>
+        <w:t>ish</w:t>
+      </w:r>
+      <w:proofErr w:type="spellEnd"/>
+      <w:r>
+        <w:t xml:space="preserve"> in </w:t>
       </w:r>
       <w:r>
         <w:t xml:space="preserve">a </w:t>
@@ -13501,7 +13606,23 @@
         <w:ind w:left="1080"/>
       </w:pPr>
       <w:r>
-        <w:t>Replace summation to n with x_bar, since x_bar*n = the summation anyway</w:t>
+        <w:t xml:space="preserve">Replace summation to n with </w:t>
+      </w:r>
+      <w:proofErr w:type="spellStart"/>
+      <w:r>
+        <w:t>x_bar</w:t>
+      </w:r>
+      <w:proofErr w:type="spellEnd"/>
+      <w:r>
+        <w:t xml:space="preserve">, since </w:t>
+      </w:r>
+      <w:proofErr w:type="spellStart"/>
+      <w:r>
+        <w:t>x_bar</w:t>
+      </w:r>
+      <w:proofErr w:type="spellEnd"/>
+      <w:r>
+        <w:t>*n = the summation anyway</w:t>
       </w:r>
     </w:p>
     <w:p>
@@ -13514,7 +13635,12 @@
         <w:ind w:left="720"/>
       </w:pPr>
       <w:r>
-        <w:t xml:space="preserve">So, what is the MLE for </w:t>
+        <w:t>So,</w:t>
+      </w:r>
+      <w:bookmarkStart w:id="0" w:name="_GoBack"/>
+      <w:bookmarkEnd w:id="0"/>
+      <w:r>
+        <w:t xml:space="preserve"> what is the MLE for </w:t>
       </w:r>
       <w:r>
         <w:t>μ when δ</w:t>
@@ -13611,7 +13737,13 @@
         </w:drawing>
       </w:r>
       <w:r>
-        <w:t xml:space="preserve"> but exponenets are annoying, so take the log </w:t>
+        <w:t xml:space="preserve"> but </w:t>
+      </w:r>
+      <w:r>
+        <w:t>exponents</w:t>
+      </w:r>
+      <w:r>
+        <w:t xml:space="preserve"> are annoying, so take the log </w:t>
       </w:r>
       <w:r>
         <w:sym w:font="Wingdings" w:char="F0E8"/>
@@ -15189,7 +15321,15 @@
         <w:t>2</w:t>
       </w:r>
       <w:r>
-        <w:t>/sqrt(n) and is just a number</w:t>
+        <w:t>/</w:t>
+      </w:r>
+      <w:proofErr w:type="spellStart"/>
+      <w:r>
+        <w:t>sqrt</w:t>
+      </w:r>
+      <w:proofErr w:type="spellEnd"/>
+      <w:r>
+        <w:t>(n) and is just a number</w:t>
       </w:r>
     </w:p>
     <w:p>
@@ -15202,7 +15342,15 @@
         <w:ind w:left="1080"/>
       </w:pPr>
       <w:r>
-        <w:t xml:space="preserve">So, as n goes to Inf, neither </w:t>
+        <w:t xml:space="preserve">So, as n goes to </w:t>
+      </w:r>
+      <w:proofErr w:type="spellStart"/>
+      <w:r>
+        <w:t>Inf</w:t>
+      </w:r>
+      <w:proofErr w:type="spellEnd"/>
+      <w:r>
+        <w:t xml:space="preserve">, neither </w:t>
       </w:r>
       <w:r>
         <w:t>δ</w:t>
@@ -15480,11 +15628,19 @@
           <w:b/>
         </w:rPr>
       </w:pPr>
-      <w:r>
-        <w:rPr>
-          <w:b/>
-        </w:rPr>
-        <w:t>num_sim &lt;- 10000</w:t>
+      <w:proofErr w:type="spellStart"/>
+      <w:r>
+        <w:rPr>
+          <w:b/>
+        </w:rPr>
+        <w:t>num_sim</w:t>
+      </w:r>
+      <w:proofErr w:type="spellEnd"/>
+      <w:r>
+        <w:rPr>
+          <w:b/>
+        </w:rPr>
+        <w:t xml:space="preserve"> &lt;- 10000</w:t>
       </w:r>
     </w:p>
     <w:p>
@@ -15522,7 +15678,49 @@
         <w:rPr>
           <w:b/>
         </w:rPr>
-        <w:t>x &lt;- cumsum(rnorm(num_sim)) / 1:num_sim</w:t>
+        <w:t xml:space="preserve">x &lt;- </w:t>
+      </w:r>
+      <w:proofErr w:type="spellStart"/>
+      <w:r>
+        <w:rPr>
+          <w:b/>
+        </w:rPr>
+        <w:t>cumsum</w:t>
+      </w:r>
+      <w:proofErr w:type="spellEnd"/>
+      <w:r>
+        <w:rPr>
+          <w:b/>
+        </w:rPr>
+        <w:t>(</w:t>
+      </w:r>
+      <w:proofErr w:type="spellStart"/>
+      <w:r>
+        <w:rPr>
+          <w:b/>
+        </w:rPr>
+        <w:t>rnorm</w:t>
+      </w:r>
+      <w:proofErr w:type="spellEnd"/>
+      <w:r>
+        <w:rPr>
+          <w:b/>
+        </w:rPr>
+        <w:t>(</w:t>
+      </w:r>
+      <w:proofErr w:type="spellStart"/>
+      <w:r>
+        <w:rPr>
+          <w:b/>
+        </w:rPr>
+        <w:t>num_sim</w:t>
+      </w:r>
+      <w:proofErr w:type="spellEnd"/>
+      <w:r>
+        <w:rPr>
+          <w:b/>
+        </w:rPr>
+        <w:t>)) / 1:num_sim</w:t>
       </w:r>
     </w:p>
     <w:p>
@@ -15541,7 +15739,21 @@
         <w:rPr>
           <w:b/>
         </w:rPr>
-        <w:t>plot(x = 1:num_sim, y = x, type = "l", xlab = "Iteration",</w:t>
+        <w:t xml:space="preserve">plot(x = 1:num_sim, y = x, type = "l", </w:t>
+      </w:r>
+      <w:proofErr w:type="spellStart"/>
+      <w:r>
+        <w:rPr>
+          <w:b/>
+        </w:rPr>
+        <w:t>xlab</w:t>
+      </w:r>
+      <w:proofErr w:type="spellEnd"/>
+      <w:r>
+        <w:rPr>
+          <w:b/>
+        </w:rPr>
+        <w:t xml:space="preserve"> = "Iteration",</w:t>
       </w:r>
     </w:p>
     <w:p>
@@ -15560,7 +15772,21 @@
         <w:rPr>
           <w:b/>
         </w:rPr>
-        <w:t xml:space="preserve">     ylab = "Average", frame = F)</w:t>
+        <w:t xml:space="preserve">     </w:t>
+      </w:r>
+      <w:proofErr w:type="spellStart"/>
+      <w:r>
+        <w:rPr>
+          <w:b/>
+        </w:rPr>
+        <w:t>ylab</w:t>
+      </w:r>
+      <w:proofErr w:type="spellEnd"/>
+      <w:r>
+        <w:rPr>
+          <w:b/>
+        </w:rPr>
+        <w:t xml:space="preserve"> = "Average", frame = F)</w:t>
       </w:r>
     </w:p>
     <w:p>
@@ -15594,11 +15820,33 @@
           <w:b/>
         </w:rPr>
       </w:pPr>
-      <w:r>
-        <w:rPr>
-          <w:b/>
-        </w:rPr>
-        <w:t>abline(h = 0, lty = 2)</w:t>
+      <w:proofErr w:type="spellStart"/>
+      <w:r>
+        <w:rPr>
+          <w:b/>
+        </w:rPr>
+        <w:t>abline</w:t>
+      </w:r>
+      <w:proofErr w:type="spellEnd"/>
+      <w:r>
+        <w:rPr>
+          <w:b/>
+        </w:rPr>
+        <w:t xml:space="preserve">(h = 0, </w:t>
+      </w:r>
+      <w:proofErr w:type="spellStart"/>
+      <w:r>
+        <w:rPr>
+          <w:b/>
+        </w:rPr>
+        <w:t>lty</w:t>
+      </w:r>
+      <w:proofErr w:type="spellEnd"/>
+      <w:r>
+        <w:rPr>
+          <w:b/>
+        </w:rPr>
+        <w:t xml:space="preserve"> = 2)</w:t>
       </w:r>
     </w:p>
     <w:p>
@@ -17618,7 +17866,15 @@
         <w:ind w:left="720"/>
       </w:pPr>
       <w:r>
-        <w:t xml:space="preserve">Let Xi = outcome for die i, and </w:t>
+        <w:t xml:space="preserve">Let Xi = outcome for die </w:t>
+      </w:r>
+      <w:proofErr w:type="spellStart"/>
+      <w:r>
+        <w:t>i</w:t>
+      </w:r>
+      <w:proofErr w:type="spellEnd"/>
+      <w:r>
+        <w:t xml:space="preserve">, and </w:t>
       </w:r>
       <w:r>
         <w:rPr>
@@ -17644,8 +17900,13 @@
       <w:r>
         <w:t xml:space="preserve">) and </w:t>
       </w:r>
-      <w:r>
-        <w:t xml:space="preserve">Var(Xi) = 2.92, so SE = </w:t>
+      <w:proofErr w:type="spellStart"/>
+      <w:r>
+        <w:t>Var</w:t>
+      </w:r>
+      <w:proofErr w:type="spellEnd"/>
+      <w:r>
+        <w:t xml:space="preserve">(Xi) = 2.92, so SE = </w:t>
       </w:r>
       <w:r>
         <w:rPr>
@@ -17877,7 +18138,15 @@
       </w:pPr>
       <w:r>
         <w:lastRenderedPageBreak/>
-        <w:t>Ex2: Let Xi = outcome (0/1) for the ith flip of a possibly unfair coin where p = true success probability</w:t>
+        <w:t xml:space="preserve">Ex2: Let Xi = outcome (0/1) for the </w:t>
+      </w:r>
+      <w:proofErr w:type="spellStart"/>
+      <w:r>
+        <w:t>ith</w:t>
+      </w:r>
+      <w:proofErr w:type="spellEnd"/>
+      <w:r>
+        <w:t xml:space="preserve"> flip of a possibly unfair coin where p = true success probability</w:t>
       </w:r>
     </w:p>
     <w:p>
@@ -17935,11 +18204,19 @@
       <w:r>
         <w:t xml:space="preserve"> and </w:t>
       </w:r>
-      <w:r>
-        <w:rPr>
-          <w:b/>
-        </w:rPr>
-        <w:t>Var(Xi) = p(1-p)</w:t>
+      <w:proofErr w:type="spellStart"/>
+      <w:r>
+        <w:rPr>
+          <w:b/>
+        </w:rPr>
+        <w:t>Var</w:t>
+      </w:r>
+      <w:proofErr w:type="spellEnd"/>
+      <w:r>
+        <w:rPr>
+          <w:b/>
+        </w:rPr>
+        <w:t>(Xi) = p(1-p)</w:t>
       </w:r>
     </w:p>
     <w:p>
@@ -17951,8 +18228,13 @@
         </w:tabs>
         <w:ind w:left="720"/>
       </w:pPr>
-      <w:r>
-        <w:t xml:space="preserve">SEmean = </w:t>
+      <w:proofErr w:type="spellStart"/>
+      <w:r>
+        <w:t>SEmean</w:t>
+      </w:r>
+      <w:proofErr w:type="spellEnd"/>
+      <w:r>
+        <w:t xml:space="preserve"> = </w:t>
       </w:r>
       <w:r>
         <w:rPr>

</xml_diff>